<commit_message>
Updated script, first version released to webpage
</commit_message>
<xml_diff>
--- a/SDN Tutorial.docx
+++ b/SDN Tutorial.docx
@@ -67,7 +67,19 @@
         <w:rPr>
           <w:b/>
         </w:rPr>
-        <w:t>NOTE: this laboratory is a demonstration of the new SDN material introduced in the 2019/20 academic year. T</w:t>
+        <w:t xml:space="preserve">NOTE: this laboratory is a demonstration of the new SDN material introduced </w:t>
+      </w:r>
+      <w:r>
+        <w:rPr>
+          <w:b/>
+        </w:rPr>
+        <w:t xml:space="preserve">to CE321 </w:t>
+      </w:r>
+      <w:r>
+        <w:rPr>
+          <w:b/>
+        </w:rPr>
+        <w:t>in the 2019/20 academic year. T</w:t>
       </w:r>
       <w:r>
         <w:rPr>
@@ -218,18 +230,6 @@
       </w:pPr>
       <w:r>
         <w:t>perform some experiments to show the benefits and costs of SDN.</w:t>
-      </w:r>
-    </w:p>
-    <w:p>
-      <w:pPr>
-        <w:numPr>
-          <w:ilvl w:val="0"/>
-          <w:numId w:val="1"/>
-        </w:numPr>
-        <w:jc w:val="both"/>
-      </w:pPr>
-      <w:r>
-        <w:t>show how the code in the SDN controller influences the action of switching.</w:t>
       </w:r>
     </w:p>
     <w:p>
@@ -513,63 +513,116 @@
           <w:b/>
         </w:rPr>
       </w:pPr>
-      <w:r>
-        <w:rPr>
-          <w:b/>
-        </w:rPr>
-        <w:t>NOTE: in many cases both Graphical and Command Line versions are given, only use one (although you could use them interchangeably).</w:t>
-      </w:r>
-    </w:p>
-    <w:p>
-      <w:pPr>
-        <w:jc w:val="both"/>
-      </w:pPr>
-      <w:r>
-        <w:t xml:space="preserve">Start the VM and start the controller: </w:t>
-      </w:r>
-    </w:p>
-    <w:p>
-      <w:pPr>
-        <w:ind w:left="720"/>
-      </w:pPr>
-      <w:r>
-        <w:t>Graphical: “Run ONOS Server” icon</w:t>
-      </w:r>
-    </w:p>
-    <w:p>
-      <w:pPr>
-        <w:ind w:left="720"/>
-        <w:rPr>
-          <w:rFonts w:ascii="Courier New" w:eastAsia="Courier New" w:hAnsi="Courier New" w:cs="Courier New"/>
-        </w:rPr>
-      </w:pPr>
-      <w:r>
-        <w:t xml:space="preserve">Command line: </w:t>
-      </w:r>
-      <w:r>
-        <w:rPr>
-          <w:rFonts w:ascii="Courier New" w:eastAsia="Courier New" w:hAnsi="Courier New" w:cs="Courier New"/>
-        </w:rPr>
-        <w:t xml:space="preserve">cd ~/ONOS; </w:t>
-      </w:r>
-      <w:proofErr w:type="spellStart"/>
-      <w:r>
-        <w:rPr>
-          <w:rFonts w:ascii="Courier New" w:eastAsia="Courier New" w:hAnsi="Courier New" w:cs="Courier New"/>
-        </w:rPr>
-        <w:t>bazel</w:t>
-      </w:r>
-      <w:proofErr w:type="spellEnd"/>
-      <w:r>
-        <w:rPr>
-          <w:rFonts w:ascii="Courier New" w:eastAsia="Courier New" w:hAnsi="Courier New" w:cs="Courier New"/>
-        </w:rPr>
-        <w:t xml:space="preserve"> run ONOS-local --fetch=false</w:t>
-      </w:r>
-    </w:p>
-    <w:p>
-      <w:r>
-        <w:t>It is ready when you see:</w:t>
+      <w:proofErr w:type="gramStart"/>
+      <w:r>
+        <w:rPr>
+          <w:b/>
+        </w:rPr>
+        <w:t>All of</w:t>
+      </w:r>
+      <w:proofErr w:type="gramEnd"/>
+      <w:r>
+        <w:rPr>
+          <w:b/>
+        </w:rPr>
+        <w:t xml:space="preserve"> the demonstration commands are in the </w:t>
+      </w:r>
+      <w:proofErr w:type="spellStart"/>
+      <w:r>
+        <w:rPr>
+          <w:b/>
+        </w:rPr>
+        <w:t>sdn</w:t>
+      </w:r>
+      <w:proofErr w:type="spellEnd"/>
+      <w:r>
+        <w:rPr>
+          <w:b/>
+        </w:rPr>
+        <w:t>-demo directory</w:t>
+      </w:r>
+    </w:p>
+    <w:p>
+      <w:pPr>
+        <w:jc w:val="both"/>
+      </w:pPr>
+      <w:r>
+        <w:t xml:space="preserve">Start the </w:t>
+      </w:r>
+      <w:r>
+        <w:t>CE321</w:t>
+      </w:r>
+      <w:r>
+        <w:t xml:space="preserve">VM </w:t>
+      </w:r>
+      <w:r>
+        <w:t xml:space="preserve">then in a terminal in this VM </w:t>
+      </w:r>
+      <w:r>
+        <w:t>start the controller:</w:t>
+      </w:r>
+    </w:p>
+    <w:p>
+      <w:pPr>
+        <w:jc w:val="both"/>
+        <w:rPr>
+          <w:rFonts w:ascii="Courier New" w:eastAsia="Courier New" w:hAnsi="Courier New" w:cs="Courier New"/>
+        </w:rPr>
+      </w:pPr>
+      <w:r>
+        <w:rPr>
+          <w:rFonts w:ascii="Courier New" w:eastAsia="Courier New" w:hAnsi="Courier New" w:cs="Courier New"/>
+        </w:rPr>
+        <w:t>cd ~/</w:t>
+      </w:r>
+      <w:proofErr w:type="spellStart"/>
+      <w:r>
+        <w:rPr>
+          <w:rFonts w:ascii="Courier New" w:eastAsia="Courier New" w:hAnsi="Courier New" w:cs="Courier New"/>
+        </w:rPr>
+        <w:t>sdndemo</w:t>
+      </w:r>
+      <w:proofErr w:type="spellEnd"/>
+    </w:p>
+    <w:p>
+      <w:pPr>
+        <w:jc w:val="both"/>
+        <w:rPr>
+          <w:rFonts w:ascii="Courier New" w:eastAsia="Courier New" w:hAnsi="Courier New" w:cs="Courier New"/>
+        </w:rPr>
+      </w:pPr>
+      <w:proofErr w:type="gramStart"/>
+      <w:r>
+        <w:rPr>
+          <w:rFonts w:ascii="Courier New" w:eastAsia="Courier New" w:hAnsi="Courier New" w:cs="Courier New"/>
+        </w:rPr>
+        <w:t>./</w:t>
+      </w:r>
+      <w:proofErr w:type="gramEnd"/>
+      <w:r>
+        <w:rPr>
+          <w:rFonts w:ascii="Courier New" w:eastAsia="Courier New" w:hAnsi="Courier New" w:cs="Courier New"/>
+        </w:rPr>
+        <w:t>start-</w:t>
+      </w:r>
+      <w:proofErr w:type="spellStart"/>
+      <w:r>
+        <w:rPr>
+          <w:rFonts w:ascii="Courier New" w:eastAsia="Courier New" w:hAnsi="Courier New" w:cs="Courier New"/>
+        </w:rPr>
+        <w:t>onos</w:t>
+      </w:r>
+      <w:proofErr w:type="spellEnd"/>
+    </w:p>
+    <w:p>
+      <w:r>
+        <w:t>It is ready when you see</w:t>
+      </w:r>
+      <w:r>
+        <w:t xml:space="preserve"> (after about 1 minute)</w:t>
+      </w:r>
+      <w:r>
+        <w:t>:</w:t>
       </w:r>
     </w:p>
     <w:p>
@@ -633,15 +686,6 @@
     </w:p>
     <w:p>
       <w:pPr>
-        <w:ind w:left="720"/>
-      </w:pPr>
-      <w:r>
-        <w:t>Graphical: “Run SDN network” icon</w:t>
-      </w:r>
-    </w:p>
-    <w:p>
-      <w:pPr>
-        <w:ind w:left="720"/>
         <w:rPr>
           <w:rFonts w:ascii="Courier New" w:eastAsia="Courier New" w:hAnsi="Courier New" w:cs="Courier New"/>
         </w:rPr>
@@ -656,7 +700,6 @@
         <w:t xml:space="preserve">cd ~/demo; </w:t>
       </w:r>
       <w:proofErr w:type="spellStart"/>
-      <w:proofErr w:type="gramStart"/>
       <w:r>
         <w:rPr>
           <w:rFonts w:ascii="Courier New" w:eastAsia="Courier New" w:hAnsi="Courier New" w:cs="Courier New"/>
@@ -668,9 +711,14 @@
         <w:rPr>
           <w:rFonts w:ascii="Courier New" w:eastAsia="Courier New" w:hAnsi="Courier New" w:cs="Courier New"/>
         </w:rPr>
-        <w:t xml:space="preserve"> .</w:t>
-      </w:r>
-      <w:proofErr w:type="gramEnd"/>
+        <w:t xml:space="preserve"> </w:t>
+      </w:r>
+      <w:r>
+        <w:rPr>
+          <w:rFonts w:ascii="Courier New" w:eastAsia="Courier New" w:hAnsi="Courier New" w:cs="Courier New"/>
+        </w:rPr>
+        <w:t xml:space="preserve">python3 </w:t>
+      </w:r>
       <w:r>
         <w:rPr>
           <w:rFonts w:ascii="Courier New" w:eastAsia="Courier New" w:hAnsi="Courier New" w:cs="Courier New"/>
@@ -836,7 +884,17 @@
     <w:p>
       <w:r>
         <w:tab/>
-        <w:t>Graphical: “ONOS GUI” icon</w:t>
+      </w:r>
+      <w:r>
+        <w:t xml:space="preserve">Open Firefox and open the ONOS </w:t>
+      </w:r>
+      <w:proofErr w:type="spellStart"/>
+      <w:r>
+        <w:t>gui</w:t>
+      </w:r>
+      <w:proofErr w:type="spellEnd"/>
+      <w:r>
+        <w:t xml:space="preserve"> bookmark</w:t>
       </w:r>
     </w:p>
     <w:p>
@@ -901,52 +959,114 @@
     <w:p/>
     <w:p>
       <w:r>
-        <w:t xml:space="preserve">Open the ONOS console (if you want to quit it, use Ctrl-d) (password: </w:t>
-      </w:r>
+        <w:t>Open the ONOS console (if you want to quit it, use Ctrl-d):</w:t>
+      </w:r>
+    </w:p>
+    <w:p>
+      <w:pPr>
+        <w:rPr>
+          <w:rFonts w:ascii="Courier New" w:eastAsia="Courier New" w:hAnsi="Courier New" w:cs="Courier New"/>
+        </w:rPr>
+      </w:pPr>
+      <w:r>
+        <w:t>Command line</w:t>
+      </w:r>
+      <w:r>
+        <w:t xml:space="preserve"> (using a new terminal)</w:t>
+      </w:r>
+      <w:r>
+        <w:t>:</w:t>
+      </w:r>
+      <w:r>
+        <w:rPr>
+          <w:rFonts w:ascii="Courier New" w:eastAsia="Courier New" w:hAnsi="Courier New" w:cs="Courier New"/>
+        </w:rPr>
+        <w:t xml:space="preserve"> </w:t>
+      </w:r>
+    </w:p>
+    <w:p>
+      <w:pPr>
+        <w:rPr>
+          <w:rFonts w:ascii="Courier New" w:eastAsia="Courier New" w:hAnsi="Courier New" w:cs="Courier New"/>
+        </w:rPr>
+      </w:pPr>
+      <w:r>
+        <w:rPr>
+          <w:rFonts w:ascii="Courier New" w:eastAsia="Courier New" w:hAnsi="Courier New" w:cs="Courier New"/>
+        </w:rPr>
+        <w:t xml:space="preserve">cd </w:t>
+      </w:r>
+      <w:proofErr w:type="spellStart"/>
+      <w:r>
+        <w:rPr>
+          <w:rFonts w:ascii="Courier New" w:eastAsia="Courier New" w:hAnsi="Courier New" w:cs="Courier New"/>
+        </w:rPr>
+        <w:t>sdn</w:t>
+      </w:r>
+      <w:proofErr w:type="spellEnd"/>
+      <w:r>
+        <w:rPr>
+          <w:rFonts w:ascii="Courier New" w:eastAsia="Courier New" w:hAnsi="Courier New" w:cs="Courier New"/>
+        </w:rPr>
+        <w:t>-demo</w:t>
+      </w:r>
+    </w:p>
+    <w:p>
+      <w:pPr>
+        <w:rPr>
+          <w:rFonts w:ascii="Courier New" w:eastAsia="Courier New" w:hAnsi="Courier New" w:cs="Courier New"/>
+        </w:rPr>
+      </w:pPr>
       <w:proofErr w:type="gramStart"/>
       <w:r>
-        <w:t>rocks)app</w:t>
-      </w:r>
+        <w:rPr>
+          <w:rFonts w:ascii="Courier New" w:eastAsia="Courier New" w:hAnsi="Courier New" w:cs="Courier New"/>
+        </w:rPr>
+        <w:t>./</w:t>
+      </w:r>
+      <w:proofErr w:type="spellStart"/>
       <w:proofErr w:type="gramEnd"/>
       <w:r>
-        <w:t>:</w:t>
-      </w:r>
-    </w:p>
-    <w:p>
-      <w:r>
-        <w:tab/>
-        <w:t>Graphical: “ONOS Console”</w:t>
-      </w:r>
-    </w:p>
-    <w:p>
-      <w:pPr>
-        <w:rPr>
-          <w:rFonts w:ascii="Courier New" w:eastAsia="Courier New" w:hAnsi="Courier New" w:cs="Courier New"/>
-        </w:rPr>
-      </w:pPr>
-      <w:r>
-        <w:tab/>
-        <w:t>Command line:</w:t>
-      </w:r>
-      <w:r>
-        <w:rPr>
-          <w:rFonts w:ascii="Courier New" w:eastAsia="Courier New" w:hAnsi="Courier New" w:cs="Courier New"/>
-        </w:rPr>
-        <w:t xml:space="preserve"> </w:t>
-      </w:r>
-      <w:proofErr w:type="spellStart"/>
-      <w:r>
-        <w:rPr>
-          <w:rFonts w:ascii="Courier New" w:eastAsia="Courier New" w:hAnsi="Courier New" w:cs="Courier New"/>
-        </w:rPr>
-        <w:t>ssh</w:t>
-      </w:r>
-      <w:proofErr w:type="spellEnd"/>
-      <w:r>
-        <w:rPr>
-          <w:rFonts w:ascii="Courier New" w:eastAsia="Courier New" w:hAnsi="Courier New" w:cs="Courier New"/>
-        </w:rPr>
-        <w:t xml:space="preserve"> -q -p 8101 onos@127.0.0.1</w:t>
+        <w:rPr>
+          <w:rFonts w:ascii="Courier New" w:eastAsia="Courier New" w:hAnsi="Courier New" w:cs="Courier New"/>
+        </w:rPr>
+        <w:t>onos</w:t>
+      </w:r>
+      <w:proofErr w:type="spellEnd"/>
+      <w:r>
+        <w:rPr>
+          <w:rFonts w:ascii="Courier New" w:eastAsia="Courier New" w:hAnsi="Courier New" w:cs="Courier New"/>
+        </w:rPr>
+        <w:t>-shell</w:t>
+      </w:r>
+    </w:p>
+    <w:p>
+      <w:pPr>
+        <w:rPr>
+          <w:rFonts w:ascii="Courier New" w:eastAsia="Courier New" w:hAnsi="Courier New" w:cs="Courier New"/>
+        </w:rPr>
+      </w:pPr>
+      <w:r>
+        <w:rPr>
+          <w:rFonts w:ascii="Courier New" w:eastAsia="Courier New" w:hAnsi="Courier New" w:cs="Courier New"/>
+        </w:rPr>
+        <w:t>(</w:t>
+      </w:r>
+      <w:proofErr w:type="gramStart"/>
+      <w:r>
+        <w:t>password</w:t>
+      </w:r>
+      <w:proofErr w:type="gramEnd"/>
+      <w:r>
+        <w:t xml:space="preserve"> is rocks, the script above uses SSH to log in to </w:t>
+      </w:r>
+      <w:proofErr w:type="spellStart"/>
+      <w:r>
+        <w:t>onos</w:t>
+      </w:r>
+      <w:proofErr w:type="spellEnd"/>
+      <w:r>
+        <w:t>)</w:t>
       </w:r>
     </w:p>
     <w:p>
@@ -1524,6 +1644,39 @@
       </w:r>
       <w:r>
         <w:t xml:space="preserve"> in the ONOS console nor the Mininet console.)</w:t>
+      </w:r>
+    </w:p>
+    <w:p>
+      <w:pPr>
+        <w:jc w:val="both"/>
+      </w:pPr>
+      <w:r>
+        <w:t>(</w:t>
+      </w:r>
+      <w:proofErr w:type="gramStart"/>
+      <w:r>
+        <w:t>for</w:t>
+      </w:r>
+      <w:proofErr w:type="gramEnd"/>
+      <w:r>
+        <w:t xml:space="preserve"> </w:t>
+      </w:r>
+      <w:r>
+        <w:t>convenience</w:t>
+      </w:r>
+      <w:r>
+        <w:t xml:space="preserve"> there is a command in </w:t>
+      </w:r>
+      <w:proofErr w:type="spellStart"/>
+      <w:r>
+        <w:t>sdn</w:t>
+      </w:r>
+      <w:proofErr w:type="spellEnd"/>
+      <w:r>
+        <w:t xml:space="preserve">-demo </w:t>
+      </w:r>
+      <w:r>
+        <w:t xml:space="preserve">which can be run as </w:t>
       </w:r>
     </w:p>
     <w:p>
@@ -1547,16 +1700,15 @@
           <w:szCs w:val="16"/>
         </w:rPr>
       </w:pPr>
-      <w:proofErr w:type="spellStart"/>
-      <w:r>
-        <w:rPr>
-          <w:rFonts w:ascii="Courier New" w:eastAsia="Courier New" w:hAnsi="Courier New" w:cs="Courier New"/>
-          <w:sz w:val="16"/>
-          <w:szCs w:val="16"/>
-        </w:rPr>
-        <w:t>sdn@</w:t>
-      </w:r>
-      <w:proofErr w:type="gramStart"/>
+      <w:r>
+        <w:rPr>
+          <w:rFonts w:ascii="Courier New" w:eastAsia="Courier New" w:hAnsi="Courier New" w:cs="Courier New"/>
+          <w:sz w:val="16"/>
+          <w:szCs w:val="16"/>
+        </w:rPr>
+        <w:t xml:space="preserve">cd </w:t>
+      </w:r>
+      <w:proofErr w:type="spellStart"/>
       <w:r>
         <w:rPr>
           <w:rFonts w:ascii="Courier New" w:eastAsia="Courier New" w:hAnsi="Courier New" w:cs="Courier New"/>
@@ -1572,52 +1724,7 @@
           <w:sz w:val="16"/>
           <w:szCs w:val="16"/>
         </w:rPr>
-        <w:t>:~</w:t>
-      </w:r>
-      <w:proofErr w:type="gramEnd"/>
-      <w:r>
-        <w:rPr>
-          <w:rFonts w:ascii="Courier New" w:eastAsia="Courier New" w:hAnsi="Courier New" w:cs="Courier New"/>
-          <w:sz w:val="16"/>
-          <w:szCs w:val="16"/>
-        </w:rPr>
-        <w:t xml:space="preserve">$ </w:t>
-      </w:r>
-      <w:proofErr w:type="spellStart"/>
-      <w:r>
-        <w:rPr>
-          <w:rFonts w:ascii="Courier New" w:eastAsia="Courier New" w:hAnsi="Courier New" w:cs="Courier New"/>
-          <w:sz w:val="16"/>
-          <w:szCs w:val="16"/>
-        </w:rPr>
-        <w:t>sudo</w:t>
-      </w:r>
-      <w:proofErr w:type="spellEnd"/>
-      <w:r>
-        <w:rPr>
-          <w:rFonts w:ascii="Courier New" w:eastAsia="Courier New" w:hAnsi="Courier New" w:cs="Courier New"/>
-          <w:sz w:val="16"/>
-          <w:szCs w:val="16"/>
-        </w:rPr>
-        <w:t xml:space="preserve"> </w:t>
-      </w:r>
-      <w:proofErr w:type="spellStart"/>
-      <w:r>
-        <w:rPr>
-          <w:rFonts w:ascii="Courier New" w:eastAsia="Courier New" w:hAnsi="Courier New" w:cs="Courier New"/>
-          <w:sz w:val="16"/>
-          <w:szCs w:val="16"/>
-        </w:rPr>
-        <w:t>ovs-ofctl</w:t>
-      </w:r>
-      <w:proofErr w:type="spellEnd"/>
-      <w:r>
-        <w:rPr>
-          <w:rFonts w:ascii="Courier New" w:eastAsia="Courier New" w:hAnsi="Courier New" w:cs="Courier New"/>
-          <w:sz w:val="16"/>
-          <w:szCs w:val="16"/>
-        </w:rPr>
-        <w:t xml:space="preserve"> dump-flows s1</w:t>
+        <w:t>-demo</w:t>
       </w:r>
     </w:p>
     <w:p>
@@ -1642,6 +1749,91 @@
           <w:sz w:val="16"/>
           <w:szCs w:val="16"/>
         </w:rPr>
+        <w:t>~</w:t>
+      </w:r>
+      <w:r>
+        <w:rPr>
+          <w:rFonts w:ascii="Courier New" w:eastAsia="Courier New" w:hAnsi="Courier New" w:cs="Courier New"/>
+          <w:sz w:val="16"/>
+          <w:szCs w:val="16"/>
+        </w:rPr>
+        <w:t>/</w:t>
+      </w:r>
+      <w:proofErr w:type="spellStart"/>
+      <w:r>
+        <w:rPr>
+          <w:rFonts w:ascii="Courier New" w:eastAsia="Courier New" w:hAnsi="Courier New" w:cs="Courier New"/>
+          <w:sz w:val="16"/>
+          <w:szCs w:val="16"/>
+        </w:rPr>
+        <w:t>sdn</w:t>
+      </w:r>
+      <w:proofErr w:type="spellEnd"/>
+      <w:r>
+        <w:rPr>
+          <w:rFonts w:ascii="Courier New" w:eastAsia="Courier New" w:hAnsi="Courier New" w:cs="Courier New"/>
+          <w:sz w:val="16"/>
+          <w:szCs w:val="16"/>
+        </w:rPr>
+        <w:t>-demo</w:t>
+      </w:r>
+      <w:proofErr w:type="gramStart"/>
+      <w:r>
+        <w:rPr>
+          <w:rFonts w:ascii="Courier New" w:eastAsia="Courier New" w:hAnsi="Courier New" w:cs="Courier New"/>
+          <w:sz w:val="16"/>
+          <w:szCs w:val="16"/>
+        </w:rPr>
+        <w:t xml:space="preserve">$ </w:t>
+      </w:r>
+      <w:r>
+        <w:rPr>
+          <w:rFonts w:ascii="Courier New" w:eastAsia="Courier New" w:hAnsi="Courier New" w:cs="Courier New"/>
+          <w:sz w:val="16"/>
+          <w:szCs w:val="16"/>
+        </w:rPr>
+        <w:t>.</w:t>
+      </w:r>
+      <w:proofErr w:type="gramEnd"/>
+      <w:r>
+        <w:rPr>
+          <w:rFonts w:ascii="Courier New" w:eastAsia="Courier New" w:hAnsi="Courier New" w:cs="Courier New"/>
+          <w:sz w:val="16"/>
+          <w:szCs w:val="16"/>
+        </w:rPr>
+        <w:t xml:space="preserve">/show-flows-in-switch </w:t>
+      </w:r>
+      <w:r>
+        <w:rPr>
+          <w:rFonts w:ascii="Courier New" w:eastAsia="Courier New" w:hAnsi="Courier New" w:cs="Courier New"/>
+          <w:sz w:val="16"/>
+          <w:szCs w:val="16"/>
+        </w:rPr>
+        <w:t>1</w:t>
+      </w:r>
+    </w:p>
+    <w:p>
+      <w:pPr>
+        <w:pBdr>
+          <w:top w:val="nil"/>
+          <w:left w:val="nil"/>
+          <w:bottom w:val="nil"/>
+          <w:right w:val="nil"/>
+          <w:between w:val="nil"/>
+        </w:pBdr>
+        <w:ind w:left="720" w:hanging="675"/>
+        <w:rPr>
+          <w:rFonts w:ascii="Courier New" w:eastAsia="Courier New" w:hAnsi="Courier New" w:cs="Courier New"/>
+          <w:sz w:val="16"/>
+          <w:szCs w:val="16"/>
+        </w:rPr>
+      </w:pPr>
+      <w:r>
+        <w:rPr>
+          <w:rFonts w:ascii="Courier New" w:eastAsia="Courier New" w:hAnsi="Courier New" w:cs="Courier New"/>
+          <w:sz w:val="16"/>
+          <w:szCs w:val="16"/>
+        </w:rPr>
         <w:t xml:space="preserve">cookie=0x10000021b41dc, duration=397.615s, table=0, </w:t>
       </w:r>
       <w:proofErr w:type="spellStart"/>
@@ -1746,6 +1938,7 @@
           <w:sz w:val="16"/>
           <w:szCs w:val="16"/>
         </w:rPr>
+        <w:lastRenderedPageBreak/>
         <w:t xml:space="preserve">cookie=0x100009465555a, duration=397.615s, table=0, </w:t>
       </w:r>
       <w:proofErr w:type="spellStart"/>
@@ -1886,7 +2079,6 @@
           <w:sz w:val="16"/>
           <w:szCs w:val="16"/>
         </w:rPr>
-        <w:lastRenderedPageBreak/>
         <w:t>priority=</w:t>
       </w:r>
       <w:proofErr w:type="gramStart"/>
@@ -2647,7 +2839,13 @@
         <w:jc w:val="both"/>
       </w:pPr>
       <w:r>
-        <w:t>While the ping is still going on look at the flow tables in the other three switches and record the path that the pings between h1 and h2 go over.</w:t>
+        <w:t>While the ping is still going on look at the flow tables in the other three switches and record the path that the pings between h1 and h2 go</w:t>
+      </w:r>
+      <w:r>
+        <w:t>es through</w:t>
+      </w:r>
+      <w:r>
+        <w:t>.</w:t>
       </w:r>
     </w:p>
     <w:p>
@@ -2701,7 +2899,13 @@
       </w:r>
       <w:proofErr w:type="spellEnd"/>
       <w:r>
-        <w:t xml:space="preserve"> script. Here is a summary of the tests, we will use them in slightly different ways and running the tests can be automated as described after the summary:</w:t>
+        <w:t xml:space="preserve"> script</w:t>
+      </w:r>
+      <w:r>
+        <w:t>)</w:t>
+      </w:r>
+      <w:r>
+        <w:t>. Here is a summary of the tests, we will use them in slightly different ways and running the tests can be automated as described after the summary:</w:t>
       </w:r>
     </w:p>
     <w:p>
@@ -2876,54 +3080,73 @@
     <w:p/>
     <w:p>
       <w:pPr>
+        <w:rPr>
+          <w:rFonts w:ascii="Courier New" w:eastAsia="Courier New" w:hAnsi="Courier New" w:cs="Courier New"/>
+        </w:rPr>
+      </w:pPr>
+      <w:r>
+        <w:rPr>
+          <w:rFonts w:ascii="Courier New" w:eastAsia="Courier New" w:hAnsi="Courier New" w:cs="Courier New"/>
+        </w:rPr>
+        <w:t>cd ~/</w:t>
+      </w:r>
+      <w:proofErr w:type="spellStart"/>
+      <w:r>
+        <w:rPr>
+          <w:rFonts w:ascii="Courier New" w:eastAsia="Courier New" w:hAnsi="Courier New" w:cs="Courier New"/>
+        </w:rPr>
+        <w:t>sdn</w:t>
+      </w:r>
+      <w:proofErr w:type="spellEnd"/>
+      <w:r>
+        <w:rPr>
+          <w:rFonts w:ascii="Courier New" w:eastAsia="Courier New" w:hAnsi="Courier New" w:cs="Courier New"/>
+        </w:rPr>
+        <w:t>-</w:t>
+      </w:r>
+      <w:r>
+        <w:rPr>
+          <w:rFonts w:ascii="Courier New" w:eastAsia="Courier New" w:hAnsi="Courier New" w:cs="Courier New"/>
+        </w:rPr>
+        <w:t>demo</w:t>
+      </w:r>
+    </w:p>
+    <w:p>
+      <w:pPr>
+        <w:rPr>
+          <w:rFonts w:ascii="Courier New" w:eastAsia="Courier New" w:hAnsi="Courier New" w:cs="Courier New"/>
+        </w:rPr>
+      </w:pPr>
+      <w:proofErr w:type="spellStart"/>
+      <w:r>
+        <w:rPr>
+          <w:rFonts w:ascii="Courier New" w:eastAsia="Courier New" w:hAnsi="Courier New" w:cs="Courier New"/>
+        </w:rPr>
+        <w:t>sudo</w:t>
+      </w:r>
+      <w:proofErr w:type="spellEnd"/>
+      <w:r>
+        <w:rPr>
+          <w:rFonts w:ascii="Courier New" w:eastAsia="Courier New" w:hAnsi="Courier New" w:cs="Courier New"/>
+        </w:rPr>
+        <w:t xml:space="preserve"> </w:t>
+      </w:r>
+      <w:r>
+        <w:rPr>
+          <w:rFonts w:ascii="Courier New" w:eastAsia="Courier New" w:hAnsi="Courier New" w:cs="Courier New"/>
+        </w:rPr>
+        <w:t xml:space="preserve">python3 </w:t>
+      </w:r>
+      <w:r>
+        <w:rPr>
+          <w:rFonts w:ascii="Courier New" w:eastAsia="Courier New" w:hAnsi="Courier New" w:cs="Courier New"/>
+        </w:rPr>
+        <w:t>test-network.py -s -t</w:t>
+      </w:r>
+    </w:p>
+    <w:p>
+      <w:pPr>
         <w:ind w:left="720"/>
-      </w:pPr>
-      <w:r>
-        <w:t>Graphical: “Test SDN scenario” icon</w:t>
-      </w:r>
-    </w:p>
-    <w:p>
-      <w:pPr>
-        <w:ind w:left="720"/>
-        <w:rPr>
-          <w:rFonts w:ascii="Courier New" w:eastAsia="Courier New" w:hAnsi="Courier New" w:cs="Courier New"/>
-        </w:rPr>
-      </w:pPr>
-      <w:r>
-        <w:t xml:space="preserve">Command line: </w:t>
-      </w:r>
-      <w:r>
-        <w:rPr>
-          <w:rFonts w:ascii="Courier New" w:eastAsia="Courier New" w:hAnsi="Courier New" w:cs="Courier New"/>
-        </w:rPr>
-        <w:t xml:space="preserve">cd ~/demo; </w:t>
-      </w:r>
-      <w:proofErr w:type="spellStart"/>
-      <w:proofErr w:type="gramStart"/>
-      <w:r>
-        <w:rPr>
-          <w:rFonts w:ascii="Courier New" w:eastAsia="Courier New" w:hAnsi="Courier New" w:cs="Courier New"/>
-        </w:rPr>
-        <w:t>sudo</w:t>
-      </w:r>
-      <w:proofErr w:type="spellEnd"/>
-      <w:r>
-        <w:rPr>
-          <w:rFonts w:ascii="Courier New" w:eastAsia="Courier New" w:hAnsi="Courier New" w:cs="Courier New"/>
-        </w:rPr>
-        <w:t xml:space="preserve"> .</w:t>
-      </w:r>
-      <w:proofErr w:type="gramEnd"/>
-      <w:r>
-        <w:rPr>
-          <w:rFonts w:ascii="Courier New" w:eastAsia="Courier New" w:hAnsi="Courier New" w:cs="Courier New"/>
-        </w:rPr>
-        <w:t>/test-network.py -s -t</w:t>
-      </w:r>
-    </w:p>
-    <w:p>
-      <w:pPr>
-        <w:ind w:left="720"/>
         <w:rPr>
           <w:rFonts w:ascii="Courier New" w:eastAsia="Courier New" w:hAnsi="Courier New" w:cs="Courier New"/>
         </w:rPr>
@@ -2940,7 +3163,7 @@
         <w:t xml:space="preserve"> -t</w:t>
       </w:r>
       <w:r>
-        <w:t xml:space="preserve"> flag (“normal” mode) tells the script to run all five tests in order.</w:t>
+        <w:t xml:space="preserve"> flag tells the script to run all five tests in order.</w:t>
       </w:r>
     </w:p>
     <w:p/>
@@ -2997,30 +3220,44 @@
     <w:p/>
     <w:p>
       <w:pPr>
-        <w:ind w:left="720"/>
-      </w:pPr>
-      <w:r>
-        <w:t>Graphical: “Test STP scenario” icon</w:t>
-      </w:r>
-    </w:p>
-    <w:p>
-      <w:pPr>
-        <w:ind w:left="720"/>
-        <w:rPr>
-          <w:rFonts w:ascii="Courier New" w:eastAsia="Courier New" w:hAnsi="Courier New" w:cs="Courier New"/>
-        </w:rPr>
-      </w:pPr>
-      <w:r>
-        <w:t xml:space="preserve">Command line: </w:t>
-      </w:r>
-      <w:r>
-        <w:rPr>
-          <w:rFonts w:ascii="Courier New" w:eastAsia="Courier New" w:hAnsi="Courier New" w:cs="Courier New"/>
-        </w:rPr>
-        <w:t xml:space="preserve">cd ~/demo; </w:t>
-      </w:r>
-      <w:proofErr w:type="spellStart"/>
-      <w:proofErr w:type="gramStart"/>
+        <w:rPr>
+          <w:rFonts w:ascii="Courier New" w:eastAsia="Courier New" w:hAnsi="Courier New" w:cs="Courier New"/>
+        </w:rPr>
+      </w:pPr>
+      <w:r>
+        <w:rPr>
+          <w:rFonts w:ascii="Courier New" w:eastAsia="Courier New" w:hAnsi="Courier New" w:cs="Courier New"/>
+        </w:rPr>
+        <w:t>cd ~/</w:t>
+      </w:r>
+      <w:proofErr w:type="spellStart"/>
+      <w:r>
+        <w:rPr>
+          <w:rFonts w:ascii="Courier New" w:eastAsia="Courier New" w:hAnsi="Courier New" w:cs="Courier New"/>
+        </w:rPr>
+        <w:t>sdn</w:t>
+      </w:r>
+      <w:proofErr w:type="spellEnd"/>
+      <w:r>
+        <w:rPr>
+          <w:rFonts w:ascii="Courier New" w:eastAsia="Courier New" w:hAnsi="Courier New" w:cs="Courier New"/>
+        </w:rPr>
+        <w:t>-</w:t>
+      </w:r>
+      <w:r>
+        <w:rPr>
+          <w:rFonts w:ascii="Courier New" w:eastAsia="Courier New" w:hAnsi="Courier New" w:cs="Courier New"/>
+        </w:rPr>
+        <w:t>demo</w:t>
+      </w:r>
+    </w:p>
+    <w:p>
+      <w:pPr>
+        <w:rPr>
+          <w:rFonts w:ascii="Courier New" w:eastAsia="Courier New" w:hAnsi="Courier New" w:cs="Courier New"/>
+        </w:rPr>
+      </w:pPr>
+      <w:proofErr w:type="spellStart"/>
       <w:r>
         <w:rPr>
           <w:rFonts w:ascii="Courier New" w:eastAsia="Courier New" w:hAnsi="Courier New" w:cs="Courier New"/>
@@ -3032,14 +3269,19 @@
         <w:rPr>
           <w:rFonts w:ascii="Courier New" w:eastAsia="Courier New" w:hAnsi="Courier New" w:cs="Courier New"/>
         </w:rPr>
-        <w:t xml:space="preserve"> .</w:t>
-      </w:r>
-      <w:proofErr w:type="gramEnd"/>
-      <w:r>
-        <w:rPr>
-          <w:rFonts w:ascii="Courier New" w:eastAsia="Courier New" w:hAnsi="Courier New" w:cs="Courier New"/>
-        </w:rPr>
-        <w:t>/test-network.py -n -t</w:t>
+        <w:t xml:space="preserve"> </w:t>
+      </w:r>
+      <w:r>
+        <w:rPr>
+          <w:rFonts w:ascii="Courier New" w:eastAsia="Courier New" w:hAnsi="Courier New" w:cs="Courier New"/>
+        </w:rPr>
+        <w:t xml:space="preserve">python3 </w:t>
+      </w:r>
+      <w:r>
+        <w:rPr>
+          <w:rFonts w:ascii="Courier New" w:eastAsia="Courier New" w:hAnsi="Courier New" w:cs="Courier New"/>
+        </w:rPr>
+        <w:t>test-network.py -n -t</w:t>
       </w:r>
     </w:p>
     <w:p>
@@ -3572,144 +3814,709 @@
       <w:pPr>
         <w:pStyle w:val="Heading1"/>
         <w:rPr>
-          <w:b/>
+          <w:bCs/>
         </w:rPr>
       </w:pPr>
       <w:bookmarkStart w:id="11" w:name="_bntyvhp1c88x" w:colFirst="0" w:colLast="0"/>
       <w:bookmarkEnd w:id="11"/>
       <w:r>
         <w:rPr>
-          <w:b/>
-        </w:rPr>
-        <w:t>4. More advanced investigation</w:t>
-      </w:r>
-    </w:p>
-    <w:p>
-      <w:pPr>
-        <w:pStyle w:val="Heading2"/>
-      </w:pPr>
+          <w:bCs/>
+        </w:rPr>
+        <w:t xml:space="preserve">4. </w:t>
+      </w:r>
+      <w:r>
+        <w:rPr>
+          <w:bCs/>
+        </w:rPr>
+        <w:t>Network Programming</w:t>
+      </w:r>
+    </w:p>
+    <w:p>
       <w:bookmarkStart w:id="12" w:name="_sfmsbdyymslr" w:colFirst="0" w:colLast="0"/>
       <w:bookmarkEnd w:id="12"/>
       <w:r>
-        <w:rPr>
-          <w:b/>
-        </w:rPr>
-        <w:t>4.1. The SDN controller</w:t>
-      </w:r>
-    </w:p>
-    <w:p>
-      <w:r>
-        <w:t>One might say: what you do with SDN is simply limited by your imagination, it allows a complete rethinking of networking by allowing the programmer of an SDN controller to do whatever they need to do with the network.</w:t>
+        <w:t>The real power with SDN is that the network can now be “programmed”. SDN controllers have a “Northbound” interface that can usually be programmed using a REST API (commands sent to an HTTP server).</w:t>
       </w:r>
     </w:p>
     <w:p/>
     <w:p>
       <w:r>
-        <w:t>We said earlier that SDN might look complex. Consider what the controller needs to do, this is indeed complex, it needs to:</w:t>
-      </w:r>
-    </w:p>
-    <w:p>
-      <w:pPr>
-        <w:numPr>
-          <w:ilvl w:val="0"/>
-          <w:numId w:val="5"/>
-        </w:numPr>
-      </w:pPr>
-      <w:r>
-        <w:t>Understand a wide variety of network protocols</w:t>
-      </w:r>
-    </w:p>
-    <w:p>
-      <w:pPr>
-        <w:numPr>
-          <w:ilvl w:val="0"/>
-          <w:numId w:val="5"/>
-        </w:numPr>
-      </w:pPr>
-      <w:r>
-        <w:t>Implement the OpenFlow protocol to communicate between switches and the controller</w:t>
-      </w:r>
-    </w:p>
-    <w:p>
-      <w:pPr>
-        <w:numPr>
-          <w:ilvl w:val="0"/>
-          <w:numId w:val="5"/>
-        </w:numPr>
-      </w:pPr>
-      <w:r>
-        <w:t xml:space="preserve">Run algorithms to “do the right thing” to tell switches how to forward frames (e.g. in our simple </w:t>
-      </w:r>
-      <w:proofErr w:type="spellStart"/>
-      <w:r>
-        <w:t>fwd</w:t>
-      </w:r>
-      <w:proofErr w:type="spellEnd"/>
-      <w:r>
-        <w:t xml:space="preserve"> application shown above)</w:t>
-      </w:r>
-    </w:p>
-    <w:p>
-      <w:pPr>
-        <w:numPr>
-          <w:ilvl w:val="0"/>
-          <w:numId w:val="5"/>
-        </w:numPr>
-      </w:pPr>
-      <w:r>
-        <w:t>Have management interfaces (e.g. the Web based GUI you have seen)</w:t>
-      </w:r>
-    </w:p>
-    <w:p>
-      <w:pPr>
-        <w:numPr>
-          <w:ilvl w:val="0"/>
-          <w:numId w:val="5"/>
-        </w:numPr>
-      </w:pPr>
-      <w:r>
-        <w:t>Allow programmatic interfaces for controlling the system, typically these are over a REST API (</w:t>
-      </w:r>
-      <w:proofErr w:type="spellStart"/>
-      <w:r>
-        <w:t>ie</w:t>
-      </w:r>
-      <w:proofErr w:type="spellEnd"/>
-      <w:r>
-        <w:t xml:space="preserve"> using HTTP GET and POST messages)</w:t>
-      </w:r>
+        <w:t>We will now insert an “intent” (read up about Intent based networking). This is installed using a REST API. We can do this using a test web interface at (in Firefox</w:t>
+      </w:r>
+      <w:r>
+        <w:t>, see the ONOS API Docs bookmark)</w:t>
+      </w:r>
+      <w:r>
+        <w:t xml:space="preserve">: </w:t>
+      </w:r>
+      <w:hyperlink r:id="rId11" w:history="1">
+        <w:r>
+          <w:rPr>
+            <w:rStyle w:val="Hyperlink"/>
+          </w:rPr>
+          <w:t>http://127.0.0.1:8181/onos/v1/docs/#!/intents/post_intents</w:t>
+        </w:r>
+      </w:hyperlink>
     </w:p>
     <w:p/>
     <w:p>
       <w:r>
-        <w:t xml:space="preserve">The ONOS controller you are using is the basic open-source version that a real application developer would need to adapt to their own situation. Even this version is vast with over one million lines of code (see the Appendix for some stats). You will now be editing this code. This might be the first time you have worked with such a large code base, luckily it is well </w:t>
-      </w:r>
-      <w:proofErr w:type="spellStart"/>
-      <w:r>
-        <w:t>organised</w:t>
-      </w:r>
-      <w:proofErr w:type="spellEnd"/>
-      <w:r>
-        <w:t xml:space="preserve">. We will be looking at a copy of the </w:t>
-      </w:r>
-      <w:proofErr w:type="spellStart"/>
-      <w:r>
-        <w:t>fwd</w:t>
-      </w:r>
-      <w:proofErr w:type="spellEnd"/>
-      <w:r>
-        <w:t xml:space="preserve"> application which is called (rather unimaginatively) </w:t>
-      </w:r>
-      <w:proofErr w:type="spellStart"/>
-      <w:r>
+        <w:t>Go down to the Intents, and click on the “POST” Now copy the example into the value field and edit it so that it has the “intent” for hosts h</w:t>
+      </w:r>
+      <w:r>
+        <w:t>3</w:t>
+      </w:r>
+      <w:r>
+        <w:t xml:space="preserve"> and h</w:t>
+      </w:r>
+      <w:r>
+        <w:t>4</w:t>
+      </w:r>
+      <w:r>
+        <w:t xml:space="preserve"> as below:</w:t>
+      </w:r>
+    </w:p>
+    <w:p/>
+    <w:p>
+      <w:pPr>
+        <w:rPr>
+          <w:rFonts w:ascii="Courier New" w:hAnsi="Courier New" w:cs="Courier New"/>
+          <w:sz w:val="21"/>
+          <w:szCs w:val="21"/>
+        </w:rPr>
+      </w:pPr>
+      <w:r>
+        <w:rPr>
+          <w:rFonts w:ascii="Courier New" w:hAnsi="Courier New" w:cs="Courier New"/>
+          <w:sz w:val="21"/>
+          <w:szCs w:val="21"/>
+        </w:rPr>
+        <w:t>{</w:t>
+      </w:r>
+    </w:p>
+    <w:p>
+      <w:pPr>
+        <w:rPr>
+          <w:rFonts w:ascii="Courier New" w:hAnsi="Courier New" w:cs="Courier New"/>
+          <w:sz w:val="21"/>
+          <w:szCs w:val="21"/>
+        </w:rPr>
+      </w:pPr>
+      <w:r>
+        <w:rPr>
+          <w:rFonts w:ascii="Courier New" w:hAnsi="Courier New" w:cs="Courier New"/>
+          <w:sz w:val="21"/>
+          <w:szCs w:val="21"/>
+        </w:rPr>
+        <w:t xml:space="preserve">  "type": "</w:t>
+      </w:r>
+      <w:proofErr w:type="spellStart"/>
+      <w:r>
+        <w:rPr>
+          <w:rFonts w:ascii="Courier New" w:hAnsi="Courier New" w:cs="Courier New"/>
+          <w:sz w:val="21"/>
+          <w:szCs w:val="21"/>
+        </w:rPr>
+        <w:t>HostToHostIntent</w:t>
+      </w:r>
+      <w:proofErr w:type="spellEnd"/>
+      <w:r>
+        <w:rPr>
+          <w:rFonts w:ascii="Courier New" w:hAnsi="Courier New" w:cs="Courier New"/>
+          <w:sz w:val="21"/>
+          <w:szCs w:val="21"/>
+        </w:rPr>
+        <w:t>",</w:t>
+      </w:r>
+    </w:p>
+    <w:p>
+      <w:pPr>
+        <w:rPr>
+          <w:rFonts w:ascii="Courier New" w:hAnsi="Courier New" w:cs="Courier New"/>
+          <w:sz w:val="21"/>
+          <w:szCs w:val="21"/>
+        </w:rPr>
+      </w:pPr>
+      <w:r>
+        <w:rPr>
+          <w:rFonts w:ascii="Courier New" w:hAnsi="Courier New" w:cs="Courier New"/>
+          <w:sz w:val="21"/>
+          <w:szCs w:val="21"/>
+        </w:rPr>
+        <w:t xml:space="preserve">  "</w:t>
+      </w:r>
+      <w:proofErr w:type="spellStart"/>
+      <w:r>
+        <w:rPr>
+          <w:rFonts w:ascii="Courier New" w:hAnsi="Courier New" w:cs="Courier New"/>
+          <w:sz w:val="21"/>
+          <w:szCs w:val="21"/>
+        </w:rPr>
+        <w:t>appId</w:t>
+      </w:r>
+      <w:proofErr w:type="spellEnd"/>
+      <w:r>
+        <w:rPr>
+          <w:rFonts w:ascii="Courier New" w:hAnsi="Courier New" w:cs="Courier New"/>
+          <w:sz w:val="21"/>
+          <w:szCs w:val="21"/>
+        </w:rPr>
+        <w:t>": "</w:t>
+      </w:r>
+      <w:proofErr w:type="spellStart"/>
+      <w:proofErr w:type="gramStart"/>
+      <w:r>
+        <w:rPr>
+          <w:rFonts w:ascii="Courier New" w:hAnsi="Courier New" w:cs="Courier New"/>
+          <w:sz w:val="21"/>
+          <w:szCs w:val="21"/>
+        </w:rPr>
+        <w:t>org.onosproject</w:t>
+      </w:r>
+      <w:proofErr w:type="gramEnd"/>
+      <w:r>
+        <w:rPr>
+          <w:rFonts w:ascii="Courier New" w:hAnsi="Courier New" w:cs="Courier New"/>
+          <w:sz w:val="21"/>
+          <w:szCs w:val="21"/>
+        </w:rPr>
+        <w:t>.ovsdb</w:t>
+      </w:r>
+      <w:proofErr w:type="spellEnd"/>
+      <w:r>
+        <w:rPr>
+          <w:rFonts w:ascii="Courier New" w:hAnsi="Courier New" w:cs="Courier New"/>
+          <w:sz w:val="21"/>
+          <w:szCs w:val="21"/>
+        </w:rPr>
+        <w:t>",</w:t>
+      </w:r>
+    </w:p>
+    <w:p>
+      <w:pPr>
+        <w:rPr>
+          <w:rFonts w:ascii="Courier New" w:hAnsi="Courier New" w:cs="Courier New"/>
+          <w:sz w:val="21"/>
+          <w:szCs w:val="21"/>
+        </w:rPr>
+      </w:pPr>
+      <w:r>
+        <w:rPr>
+          <w:rFonts w:ascii="Courier New" w:hAnsi="Courier New" w:cs="Courier New"/>
+          <w:sz w:val="21"/>
+          <w:szCs w:val="21"/>
+        </w:rPr>
+        <w:t xml:space="preserve">  "priority": 55,</w:t>
+      </w:r>
+    </w:p>
+    <w:p>
+      <w:pPr>
+        <w:rPr>
+          <w:rFonts w:ascii="Courier New" w:hAnsi="Courier New" w:cs="Courier New"/>
+          <w:sz w:val="21"/>
+          <w:szCs w:val="21"/>
+        </w:rPr>
+      </w:pPr>
+      <w:r>
+        <w:rPr>
+          <w:rFonts w:ascii="Courier New" w:hAnsi="Courier New" w:cs="Courier New"/>
+          <w:sz w:val="21"/>
+          <w:szCs w:val="21"/>
+        </w:rPr>
+        <w:t xml:space="preserve">  "one": "0</w:t>
+      </w:r>
+      <w:proofErr w:type="gramStart"/>
+      <w:r>
+        <w:rPr>
+          <w:rFonts w:ascii="Courier New" w:hAnsi="Courier New" w:cs="Courier New"/>
+          <w:sz w:val="21"/>
+          <w:szCs w:val="21"/>
+        </w:rPr>
+        <w:t>A:00:00:00</w:t>
+      </w:r>
+      <w:proofErr w:type="gramEnd"/>
+      <w:r>
+        <w:rPr>
+          <w:rFonts w:ascii="Courier New" w:hAnsi="Courier New" w:cs="Courier New"/>
+          <w:sz w:val="21"/>
+          <w:szCs w:val="21"/>
+        </w:rPr>
+        <w:t>:00:0</w:t>
+      </w:r>
+      <w:r>
+        <w:rPr>
+          <w:rFonts w:ascii="Courier New" w:hAnsi="Courier New" w:cs="Courier New"/>
+          <w:sz w:val="21"/>
+          <w:szCs w:val="21"/>
+        </w:rPr>
+        <w:t>3</w:t>
+      </w:r>
+      <w:r>
+        <w:rPr>
+          <w:rFonts w:ascii="Courier New" w:hAnsi="Courier New" w:cs="Courier New"/>
+          <w:sz w:val="21"/>
+          <w:szCs w:val="21"/>
+        </w:rPr>
+        <w:t>/-1",</w:t>
+      </w:r>
+    </w:p>
+    <w:p>
+      <w:pPr>
+        <w:rPr>
+          <w:rFonts w:ascii="Courier New" w:hAnsi="Courier New" w:cs="Courier New"/>
+          <w:sz w:val="21"/>
+          <w:szCs w:val="21"/>
+        </w:rPr>
+      </w:pPr>
+      <w:r>
+        <w:rPr>
+          <w:rFonts w:ascii="Courier New" w:hAnsi="Courier New" w:cs="Courier New"/>
+          <w:sz w:val="21"/>
+          <w:szCs w:val="21"/>
+        </w:rPr>
+        <w:t xml:space="preserve">  "two": "0</w:t>
+      </w:r>
+      <w:proofErr w:type="gramStart"/>
+      <w:r>
+        <w:rPr>
+          <w:rFonts w:ascii="Courier New" w:hAnsi="Courier New" w:cs="Courier New"/>
+          <w:sz w:val="21"/>
+          <w:szCs w:val="21"/>
+        </w:rPr>
+        <w:t>A:00:00:00</w:t>
+      </w:r>
+      <w:proofErr w:type="gramEnd"/>
+      <w:r>
+        <w:rPr>
+          <w:rFonts w:ascii="Courier New" w:hAnsi="Courier New" w:cs="Courier New"/>
+          <w:sz w:val="21"/>
+          <w:szCs w:val="21"/>
+        </w:rPr>
+        <w:t>:00:0</w:t>
+      </w:r>
+      <w:r>
+        <w:rPr>
+          <w:rFonts w:ascii="Courier New" w:hAnsi="Courier New" w:cs="Courier New"/>
+          <w:sz w:val="21"/>
+          <w:szCs w:val="21"/>
+        </w:rPr>
+        <w:t>4</w:t>
+      </w:r>
+      <w:r>
+        <w:rPr>
+          <w:rFonts w:ascii="Courier New" w:hAnsi="Courier New" w:cs="Courier New"/>
+          <w:sz w:val="21"/>
+          <w:szCs w:val="21"/>
+        </w:rPr>
+        <w:t>/-1"</w:t>
+      </w:r>
+    </w:p>
+    <w:p>
+      <w:pPr>
+        <w:rPr>
+          <w:rFonts w:ascii="Courier New" w:hAnsi="Courier New" w:cs="Courier New"/>
+          <w:sz w:val="21"/>
+          <w:szCs w:val="21"/>
+        </w:rPr>
+      </w:pPr>
+      <w:r>
+        <w:rPr>
+          <w:rFonts w:ascii="Courier New" w:hAnsi="Courier New" w:cs="Courier New"/>
+          <w:sz w:val="21"/>
+          <w:szCs w:val="21"/>
+        </w:rPr>
+        <w:t>}</w:t>
+      </w:r>
+    </w:p>
+    <w:p>
+      <w:pPr>
+        <w:rPr>
+          <w:rFonts w:ascii="Courier New" w:hAnsi="Courier New" w:cs="Courier New"/>
+          <w:sz w:val="21"/>
+          <w:szCs w:val="21"/>
+        </w:rPr>
+      </w:pPr>
+    </w:p>
+    <w:p>
+      <w:pPr>
         <w:rPr>
           <w:i/>
-        </w:rPr>
-        <w:t>fwdmod</w:t>
-      </w:r>
-      <w:proofErr w:type="spellEnd"/>
-      <w:r>
-        <w:t xml:space="preserve">. During this experiment we will see how such applications can be loaded and unloaded from </w:t>
+          <w:iCs/>
+        </w:rPr>
+      </w:pPr>
+      <w:r>
+        <w:t xml:space="preserve">Then </w:t>
+      </w:r>
+      <w:r>
+        <w:t xml:space="preserve">use the “Try it out!” button to send this JSON code. It tells the controller to look for a path between the two hosts and set up the flows </w:t>
+      </w:r>
+      <w:r>
+        <w:rPr>
+          <w:i/>
+          <w:iCs/>
+        </w:rPr>
+        <w:t>proactively.</w:t>
+      </w:r>
+    </w:p>
+    <w:p>
+      <w:pPr>
+        <w:rPr>
+          <w:i/>
+          <w:iCs/>
+        </w:rPr>
+      </w:pPr>
+    </w:p>
+    <w:p>
+      <w:r>
+        <w:t xml:space="preserve">If you try test5 or test4 you should find this reduces the latency </w:t>
+      </w:r>
+      <w:r>
+        <w:t xml:space="preserve">of the first packet </w:t>
+      </w:r>
+      <w:r>
+        <w:t>as the flow does not need to be setup by the controller when the first packet arrives, it is already there!</w:t>
+      </w:r>
+    </w:p>
+    <w:p/>
+    <w:p>
+      <w:r>
+        <w:t xml:space="preserve">For </w:t>
+      </w:r>
+      <w:r>
+        <w:t>convenience</w:t>
+      </w:r>
+      <w:r>
+        <w:t xml:space="preserve"> there are some scripts in </w:t>
+      </w:r>
+      <w:proofErr w:type="spellStart"/>
+      <w:r>
+        <w:t>sdn</w:t>
+      </w:r>
+      <w:proofErr w:type="spellEnd"/>
+      <w:r>
+        <w:t>-demo that allow you to delete all the intents:</w:t>
+      </w:r>
+    </w:p>
+    <w:p/>
+    <w:p>
+      <w:pPr>
+        <w:rPr>
+          <w:rFonts w:ascii="Courier New" w:hAnsi="Courier New" w:cs="Courier New"/>
+          <w:sz w:val="21"/>
+          <w:szCs w:val="21"/>
+        </w:rPr>
+      </w:pPr>
+      <w:r>
+        <w:rPr>
+          <w:rFonts w:ascii="Courier New" w:hAnsi="Courier New" w:cs="Courier New"/>
+          <w:sz w:val="21"/>
+          <w:szCs w:val="21"/>
+        </w:rPr>
+        <w:t xml:space="preserve">cd </w:t>
+      </w:r>
+      <w:proofErr w:type="spellStart"/>
+      <w:r>
+        <w:rPr>
+          <w:rFonts w:ascii="Courier New" w:hAnsi="Courier New" w:cs="Courier New"/>
+          <w:sz w:val="21"/>
+          <w:szCs w:val="21"/>
+        </w:rPr>
+        <w:t>sdn</w:t>
+      </w:r>
+      <w:proofErr w:type="spellEnd"/>
+      <w:r>
+        <w:rPr>
+          <w:rFonts w:ascii="Courier New" w:hAnsi="Courier New" w:cs="Courier New"/>
+          <w:sz w:val="21"/>
+          <w:szCs w:val="21"/>
+        </w:rPr>
+        <w:t>-demo</w:t>
+      </w:r>
+    </w:p>
+    <w:p>
+      <w:pPr>
+        <w:rPr>
+          <w:rFonts w:ascii="Courier New" w:hAnsi="Courier New" w:cs="Courier New"/>
+          <w:sz w:val="21"/>
+          <w:szCs w:val="21"/>
+        </w:rPr>
+      </w:pPr>
+      <w:proofErr w:type="gramStart"/>
+      <w:r>
+        <w:rPr>
+          <w:rFonts w:ascii="Courier New" w:hAnsi="Courier New" w:cs="Courier New"/>
+          <w:sz w:val="21"/>
+          <w:szCs w:val="21"/>
+        </w:rPr>
+        <w:t>./</w:t>
+      </w:r>
+      <w:proofErr w:type="gramEnd"/>
+      <w:r>
+        <w:rPr>
+          <w:rFonts w:ascii="Courier New" w:hAnsi="Courier New" w:cs="Courier New"/>
+          <w:sz w:val="21"/>
+          <w:szCs w:val="21"/>
+        </w:rPr>
+        <w:t>rest-delete-all-intents</w:t>
+      </w:r>
+    </w:p>
+    <w:p>
+      <w:pPr>
+        <w:rPr>
+          <w:rFonts w:ascii="Courier New" w:hAnsi="Courier New" w:cs="Courier New"/>
+          <w:sz w:val="21"/>
+          <w:szCs w:val="21"/>
+        </w:rPr>
+      </w:pPr>
+    </w:p>
+    <w:p>
+      <w:pPr>
+        <w:rPr>
+          <w:rFonts w:ascii="Courier New" w:hAnsi="Courier New" w:cs="Courier New"/>
+          <w:sz w:val="21"/>
+          <w:szCs w:val="21"/>
+        </w:rPr>
+      </w:pPr>
+      <w:r>
+        <w:t>or to set up an intent between h1 and h2:</w:t>
+      </w:r>
+    </w:p>
+    <w:p>
+      <w:pPr>
+        <w:rPr>
+          <w:rFonts w:ascii="Courier New" w:hAnsi="Courier New" w:cs="Courier New"/>
+          <w:sz w:val="21"/>
+          <w:szCs w:val="21"/>
+        </w:rPr>
+      </w:pPr>
+      <w:proofErr w:type="gramStart"/>
+      <w:r>
+        <w:rPr>
+          <w:rFonts w:ascii="Courier New" w:hAnsi="Courier New" w:cs="Courier New"/>
+          <w:sz w:val="21"/>
+          <w:szCs w:val="21"/>
+        </w:rPr>
+        <w:t>./</w:t>
+      </w:r>
+      <w:proofErr w:type="gramEnd"/>
+      <w:r>
+        <w:rPr>
+          <w:rFonts w:ascii="Courier New" w:hAnsi="Courier New" w:cs="Courier New"/>
+          <w:sz w:val="21"/>
+          <w:szCs w:val="21"/>
+        </w:rPr>
+        <w:t>rest-set-h1h2-intent</w:t>
+      </w:r>
+    </w:p>
+    <w:p>
+      <w:pPr>
+        <w:rPr>
+          <w:rFonts w:ascii="Courier New" w:hAnsi="Courier New" w:cs="Courier New"/>
+          <w:sz w:val="21"/>
+          <w:szCs w:val="21"/>
+        </w:rPr>
+      </w:pPr>
+    </w:p>
+    <w:p>
+      <w:r>
+        <w:t>Have a</w:t>
+      </w:r>
+      <w:r>
+        <w:t xml:space="preserve"> look at these to scripts using the tool cat (or less)</w:t>
+      </w:r>
+      <w:r>
+        <w:t xml:space="preserve"> e.g.</w:t>
+      </w:r>
+      <w:r>
+        <w:t>:</w:t>
+      </w:r>
+    </w:p>
+    <w:p>
+      <w:r>
+        <w:rPr>
+          <w:rFonts w:ascii="Courier New" w:hAnsi="Courier New" w:cs="Courier New"/>
+          <w:sz w:val="21"/>
+          <w:szCs w:val="21"/>
+        </w:rPr>
+        <w:t xml:space="preserve">cat </w:t>
+      </w:r>
+      <w:r>
+        <w:rPr>
+          <w:rFonts w:ascii="Courier New" w:hAnsi="Courier New" w:cs="Courier New"/>
+          <w:sz w:val="21"/>
+          <w:szCs w:val="21"/>
+        </w:rPr>
+        <w:t>rest-delete-all-intents</w:t>
+      </w:r>
+    </w:p>
+    <w:p/>
+    <w:p>
+      <w:r>
+        <w:t>Th</w:t>
+      </w:r>
+      <w:r>
+        <w:t>ese scripts</w:t>
+      </w:r>
+      <w:r>
+        <w:t xml:space="preserve"> are using BASH scripts and the tool curl to interact with a web server, can you see how the</w:t>
+      </w:r>
+      <w:r>
+        <w:t>y</w:t>
+      </w:r>
+      <w:r>
+        <w:t xml:space="preserve"> work?</w:t>
+      </w:r>
+      <w:r>
+        <w:t xml:space="preserve"> </w:t>
+      </w:r>
+      <w:r>
+        <w:t xml:space="preserve">Can you edit the file </w:t>
+      </w:r>
+      <w:r>
+        <w:rPr>
+          <w:rFonts w:ascii="Courier New" w:hAnsi="Courier New" w:cs="Courier New"/>
+          <w:sz w:val="21"/>
+          <w:szCs w:val="21"/>
+        </w:rPr>
+        <w:t>rest-set-h1h2-</w:t>
+      </w:r>
+      <w:proofErr w:type="gramStart"/>
+      <w:r>
+        <w:rPr>
+          <w:rFonts w:ascii="Courier New" w:hAnsi="Courier New" w:cs="Courier New"/>
+          <w:sz w:val="21"/>
+          <w:szCs w:val="21"/>
+        </w:rPr>
+        <w:t>intent</w:t>
+      </w:r>
+      <w:r>
+        <w:t xml:space="preserve">  to</w:t>
+      </w:r>
+      <w:proofErr w:type="gramEnd"/>
+      <w:r>
+        <w:t xml:space="preserve"> set up your own intent between another pair (instead of using the web interface)?</w:t>
+      </w:r>
+      <w:r>
+        <w:t xml:space="preserve"> (See development in the menu to get to the Visual Studio Code editor).</w:t>
+      </w:r>
+    </w:p>
+    <w:p/>
+    <w:p>
+      <w:r>
+        <w:t>For the final example, we can manually tell the controller to set up a</w:t>
+      </w:r>
+      <w:r>
+        <w:t>n alternative</w:t>
+      </w:r>
+      <w:r>
+        <w:t xml:space="preserve"> long path for h1 and h2 using a python script:</w:t>
+      </w:r>
+    </w:p>
+    <w:p/>
+    <w:p>
+      <w:pPr>
+        <w:rPr>
+          <w:rFonts w:ascii="Courier New" w:hAnsi="Courier New" w:cs="Courier New"/>
+          <w:sz w:val="21"/>
+          <w:szCs w:val="21"/>
+        </w:rPr>
+      </w:pPr>
+      <w:r>
+        <w:rPr>
+          <w:rFonts w:ascii="Courier New" w:hAnsi="Courier New" w:cs="Courier New"/>
+          <w:sz w:val="21"/>
+          <w:szCs w:val="21"/>
+        </w:rPr>
+        <w:t xml:space="preserve">cd </w:t>
+      </w:r>
+      <w:proofErr w:type="spellStart"/>
+      <w:r>
+        <w:rPr>
+          <w:rFonts w:ascii="Courier New" w:hAnsi="Courier New" w:cs="Courier New"/>
+          <w:sz w:val="21"/>
+          <w:szCs w:val="21"/>
+        </w:rPr>
+        <w:t>sdn</w:t>
+      </w:r>
+      <w:proofErr w:type="spellEnd"/>
+      <w:r>
+        <w:rPr>
+          <w:rFonts w:ascii="Courier New" w:hAnsi="Courier New" w:cs="Courier New"/>
+          <w:sz w:val="21"/>
+          <w:szCs w:val="21"/>
+        </w:rPr>
+        <w:t>-demo</w:t>
+      </w:r>
+    </w:p>
+    <w:p>
+      <w:pPr>
+        <w:rPr>
+          <w:rFonts w:ascii="Courier New" w:hAnsi="Courier New" w:cs="Courier New"/>
+          <w:sz w:val="21"/>
+          <w:szCs w:val="21"/>
+        </w:rPr>
+      </w:pPr>
+      <w:r>
+        <w:rPr>
+          <w:rFonts w:ascii="Courier New" w:hAnsi="Courier New" w:cs="Courier New"/>
+          <w:sz w:val="21"/>
+          <w:szCs w:val="21"/>
+        </w:rPr>
+        <w:t xml:space="preserve">python3 </w:t>
+      </w:r>
+      <w:r>
+        <w:rPr>
+          <w:rFonts w:ascii="Courier New" w:hAnsi="Courier New" w:cs="Courier New"/>
+          <w:sz w:val="21"/>
+          <w:szCs w:val="21"/>
+        </w:rPr>
+        <w:t>rest-set-h1h2-long-path-intent.py</w:t>
+      </w:r>
+    </w:p>
+    <w:p>
+      <w:pPr>
+        <w:rPr>
+          <w:rFonts w:ascii="Courier New" w:hAnsi="Courier New" w:cs="Courier New"/>
+          <w:sz w:val="21"/>
+          <w:szCs w:val="21"/>
+        </w:rPr>
+      </w:pPr>
+    </w:p>
+    <w:p>
+      <w:r>
+        <w:t>Look at this code:</w:t>
+      </w:r>
+    </w:p>
+    <w:p>
+      <w:pPr>
+        <w:rPr>
+          <w:rFonts w:ascii="Courier New" w:hAnsi="Courier New" w:cs="Courier New"/>
+          <w:sz w:val="21"/>
+          <w:szCs w:val="21"/>
+        </w:rPr>
+      </w:pPr>
+      <w:r>
+        <w:rPr>
+          <w:rFonts w:ascii="Courier New" w:hAnsi="Courier New" w:cs="Courier New"/>
+          <w:sz w:val="21"/>
+          <w:szCs w:val="21"/>
+        </w:rPr>
+        <w:t xml:space="preserve">less </w:t>
+      </w:r>
+      <w:r>
+        <w:rPr>
+          <w:rFonts w:ascii="Courier New" w:hAnsi="Courier New" w:cs="Courier New"/>
+          <w:sz w:val="21"/>
+          <w:szCs w:val="21"/>
+        </w:rPr>
+        <w:t>rest-set-h1h2-long-path-intent.py</w:t>
+      </w:r>
+    </w:p>
+    <w:p/>
+    <w:p>
+      <w:r>
+        <w:t xml:space="preserve">It is more complex than the earlier examples (hence using Python as we have a more complex task). It shows how we can tell </w:t>
       </w:r>
       <w:proofErr w:type="spellStart"/>
       <w:r>
@@ -3717,2188 +4524,35 @@
       </w:r>
       <w:proofErr w:type="spellEnd"/>
       <w:r>
-        <w:t xml:space="preserve"> while it is running. The scenario will use quality of service (QoS) to investigate controller capabilities.</w:t>
-      </w:r>
-    </w:p>
-    <w:p/>
-    <w:p>
-      <w:pPr>
-        <w:pStyle w:val="Heading2"/>
-      </w:pPr>
-      <w:bookmarkStart w:id="13" w:name="_b7juznl89ct9" w:colFirst="0" w:colLast="0"/>
+        <w:t xml:space="preserve"> to route the path between h1 and h2 via s4 and s3. First it asks for the backup path between the two hosts, then using this it tells </w:t>
+      </w:r>
+      <w:proofErr w:type="spellStart"/>
+      <w:r>
+        <w:t>Onos</w:t>
+      </w:r>
+      <w:proofErr w:type="spellEnd"/>
+      <w:r>
+        <w:t xml:space="preserve"> to install the flows in the switches. This has advantages for test3 as now the H5 to H2 traffic does not compete with the h1 and h2 traffic. </w:t>
+      </w:r>
+      <w:proofErr w:type="gramStart"/>
+      <w:r>
+        <w:t>So</w:t>
+      </w:r>
+      <w:proofErr w:type="gramEnd"/>
+      <w:r>
+        <w:t xml:space="preserve"> this shows a very simple traffic engineering example</w:t>
+      </w:r>
+      <w:r>
+        <w:t xml:space="preserve"> and a true “software defined network.”</w:t>
+      </w:r>
+    </w:p>
+    <w:p>
+      <w:pPr>
+        <w:pStyle w:val="Heading1"/>
+      </w:pPr>
+      <w:bookmarkStart w:id="13" w:name="_za7d72oqcvsg" w:colFirst="0" w:colLast="0"/>
       <w:bookmarkEnd w:id="13"/>
       <w:r>
-        <w:lastRenderedPageBreak/>
-        <w:t>4.2. Running a QoS example</w:t>
-      </w:r>
-    </w:p>
-    <w:p>
-      <w:r>
-        <w:t xml:space="preserve">Start </w:t>
-      </w:r>
-      <w:proofErr w:type="spellStart"/>
-      <w:r>
-        <w:t>Onos</w:t>
-      </w:r>
-      <w:proofErr w:type="spellEnd"/>
-      <w:r>
-        <w:t xml:space="preserve"> as before (or keep using the one from earlier) and make sure the </w:t>
-      </w:r>
-      <w:proofErr w:type="spellStart"/>
-      <w:r>
-        <w:t>fwd</w:t>
-      </w:r>
-      <w:proofErr w:type="spellEnd"/>
-      <w:r>
-        <w:t xml:space="preserve"> and </w:t>
-      </w:r>
-      <w:proofErr w:type="spellStart"/>
-      <w:r>
-        <w:t>openflow</w:t>
-      </w:r>
-      <w:proofErr w:type="spellEnd"/>
-      <w:r>
-        <w:t xml:space="preserve"> applications are running by opening the </w:t>
-      </w:r>
-      <w:proofErr w:type="spellStart"/>
-      <w:r>
-        <w:t>Onos</w:t>
-      </w:r>
-      <w:proofErr w:type="spellEnd"/>
-      <w:r>
-        <w:t xml:space="preserve"> Console:</w:t>
-      </w:r>
-    </w:p>
-    <w:p>
-      <w:r>
-        <w:tab/>
-        <w:t>Graphical: “ONOS Console”</w:t>
-      </w:r>
-    </w:p>
-    <w:p>
-      <w:pPr>
-        <w:rPr>
-          <w:rFonts w:ascii="Courier New" w:eastAsia="Courier New" w:hAnsi="Courier New" w:cs="Courier New"/>
-        </w:rPr>
-      </w:pPr>
-      <w:r>
-        <w:tab/>
-        <w:t>Command line:</w:t>
-      </w:r>
-      <w:r>
-        <w:rPr>
-          <w:rFonts w:ascii="Courier New" w:eastAsia="Courier New" w:hAnsi="Courier New" w:cs="Courier New"/>
-        </w:rPr>
-        <w:t xml:space="preserve"> </w:t>
-      </w:r>
-      <w:proofErr w:type="spellStart"/>
-      <w:r>
-        <w:rPr>
-          <w:rFonts w:ascii="Courier New" w:eastAsia="Courier New" w:hAnsi="Courier New" w:cs="Courier New"/>
-        </w:rPr>
-        <w:t>ssh</w:t>
-      </w:r>
-      <w:proofErr w:type="spellEnd"/>
-      <w:r>
-        <w:rPr>
-          <w:rFonts w:ascii="Courier New" w:eastAsia="Courier New" w:hAnsi="Courier New" w:cs="Courier New"/>
-        </w:rPr>
-        <w:t xml:space="preserve"> -q -p 8101 ONOS@127.0.0.1</w:t>
-      </w:r>
-    </w:p>
-    <w:p>
-      <w:pPr>
-        <w:rPr>
-          <w:rFonts w:ascii="Courier New" w:eastAsia="Courier New" w:hAnsi="Courier New" w:cs="Courier New"/>
-        </w:rPr>
-      </w:pPr>
-    </w:p>
-    <w:p>
-      <w:r>
-        <w:t xml:space="preserve">and in this console listing the running applications (some will have been automatically loaded by the </w:t>
-      </w:r>
-      <w:proofErr w:type="spellStart"/>
-      <w:r>
-        <w:t>fwd</w:t>
-      </w:r>
-      <w:proofErr w:type="spellEnd"/>
-      <w:r>
-        <w:t xml:space="preserve"> and </w:t>
-      </w:r>
-      <w:proofErr w:type="spellStart"/>
-      <w:r>
-        <w:t>openflow</w:t>
-      </w:r>
-      <w:proofErr w:type="spellEnd"/>
-      <w:r>
-        <w:t xml:space="preserve"> applications):</w:t>
-      </w:r>
-    </w:p>
-    <w:p/>
-    <w:p>
-      <w:pPr>
-        <w:pBdr>
-          <w:top w:val="nil"/>
-          <w:left w:val="nil"/>
-          <w:bottom w:val="nil"/>
-          <w:right w:val="nil"/>
-          <w:between w:val="nil"/>
-        </w:pBdr>
-        <w:ind w:left="720"/>
-        <w:rPr>
-          <w:rFonts w:ascii="Courier New" w:eastAsia="Courier New" w:hAnsi="Courier New" w:cs="Courier New"/>
-          <w:sz w:val="16"/>
-          <w:szCs w:val="16"/>
-        </w:rPr>
-      </w:pPr>
-      <w:proofErr w:type="spellStart"/>
-      <w:r>
-        <w:rPr>
-          <w:rFonts w:ascii="Courier New" w:eastAsia="Courier New" w:hAnsi="Courier New" w:cs="Courier New"/>
-          <w:sz w:val="16"/>
-          <w:szCs w:val="16"/>
-        </w:rPr>
-        <w:t>onos@root</w:t>
-      </w:r>
-      <w:proofErr w:type="spellEnd"/>
-      <w:r>
-        <w:rPr>
-          <w:rFonts w:ascii="Courier New" w:eastAsia="Courier New" w:hAnsi="Courier New" w:cs="Courier New"/>
-          <w:sz w:val="16"/>
-          <w:szCs w:val="16"/>
-        </w:rPr>
-        <w:t xml:space="preserve"> &gt; apps -a -s                                                  </w:t>
-      </w:r>
-    </w:p>
-    <w:p>
-      <w:pPr>
-        <w:pBdr>
-          <w:top w:val="nil"/>
-          <w:left w:val="nil"/>
-          <w:bottom w:val="nil"/>
-          <w:right w:val="nil"/>
-          <w:between w:val="nil"/>
-        </w:pBdr>
-        <w:ind w:left="720"/>
-        <w:rPr>
-          <w:rFonts w:ascii="Courier New" w:eastAsia="Courier New" w:hAnsi="Courier New" w:cs="Courier New"/>
-          <w:sz w:val="16"/>
-          <w:szCs w:val="16"/>
-        </w:rPr>
-      </w:pPr>
-      <w:r>
-        <w:rPr>
-          <w:rFonts w:ascii="Courier New" w:eastAsia="Courier New" w:hAnsi="Courier New" w:cs="Courier New"/>
-          <w:sz w:val="16"/>
-          <w:szCs w:val="16"/>
-        </w:rPr>
-        <w:t xml:space="preserve">*   9 </w:t>
-      </w:r>
-      <w:proofErr w:type="gramStart"/>
-      <w:r>
-        <w:rPr>
-          <w:rFonts w:ascii="Courier New" w:eastAsia="Courier New" w:hAnsi="Courier New" w:cs="Courier New"/>
-          <w:sz w:val="16"/>
-          <w:szCs w:val="16"/>
-        </w:rPr>
-        <w:t>org.onosproject</w:t>
-      </w:r>
-      <w:proofErr w:type="gramEnd"/>
-      <w:r>
-        <w:rPr>
-          <w:rFonts w:ascii="Courier New" w:eastAsia="Courier New" w:hAnsi="Courier New" w:cs="Courier New"/>
-          <w:sz w:val="16"/>
-          <w:szCs w:val="16"/>
-        </w:rPr>
-        <w:t>.gui2                 2.2.1.SNAPSHOT ONOS GUI2</w:t>
-      </w:r>
-    </w:p>
-    <w:p>
-      <w:pPr>
-        <w:pBdr>
-          <w:top w:val="nil"/>
-          <w:left w:val="nil"/>
-          <w:bottom w:val="nil"/>
-          <w:right w:val="nil"/>
-          <w:between w:val="nil"/>
-        </w:pBdr>
-        <w:ind w:left="720"/>
-        <w:rPr>
-          <w:rFonts w:ascii="Courier New" w:eastAsia="Courier New" w:hAnsi="Courier New" w:cs="Courier New"/>
-          <w:sz w:val="16"/>
-          <w:szCs w:val="16"/>
-        </w:rPr>
-      </w:pPr>
-      <w:r>
-        <w:rPr>
-          <w:rFonts w:ascii="Courier New" w:eastAsia="Courier New" w:hAnsi="Courier New" w:cs="Courier New"/>
-          <w:sz w:val="16"/>
-          <w:szCs w:val="16"/>
-        </w:rPr>
-        <w:t xml:space="preserve">*  19 </w:t>
-      </w:r>
-      <w:proofErr w:type="spellStart"/>
-      <w:r>
-        <w:rPr>
-          <w:rFonts w:ascii="Courier New" w:eastAsia="Courier New" w:hAnsi="Courier New" w:cs="Courier New"/>
-          <w:sz w:val="16"/>
-          <w:szCs w:val="16"/>
-        </w:rPr>
-        <w:t>org.onosproject.</w:t>
-      </w:r>
-      <w:r>
-        <w:rPr>
-          <w:rFonts w:ascii="Courier New" w:eastAsia="Courier New" w:hAnsi="Courier New" w:cs="Courier New"/>
-          <w:sz w:val="16"/>
-          <w:szCs w:val="16"/>
-          <w:highlight w:val="yellow"/>
-        </w:rPr>
-        <w:t>fwd</w:t>
-      </w:r>
-      <w:proofErr w:type="spellEnd"/>
-      <w:r>
-        <w:rPr>
-          <w:rFonts w:ascii="Courier New" w:eastAsia="Courier New" w:hAnsi="Courier New" w:cs="Courier New"/>
-          <w:sz w:val="16"/>
-          <w:szCs w:val="16"/>
-        </w:rPr>
-        <w:t xml:space="preserve">                  2.2.</w:t>
-      </w:r>
-      <w:proofErr w:type="gramStart"/>
-      <w:r>
-        <w:rPr>
-          <w:rFonts w:ascii="Courier New" w:eastAsia="Courier New" w:hAnsi="Courier New" w:cs="Courier New"/>
-          <w:sz w:val="16"/>
-          <w:szCs w:val="16"/>
-        </w:rPr>
-        <w:t>1.SNAPSHOT</w:t>
-      </w:r>
-      <w:proofErr w:type="gramEnd"/>
-      <w:r>
-        <w:rPr>
-          <w:rFonts w:ascii="Courier New" w:eastAsia="Courier New" w:hAnsi="Courier New" w:cs="Courier New"/>
-          <w:sz w:val="16"/>
-          <w:szCs w:val="16"/>
-        </w:rPr>
-        <w:t xml:space="preserve"> Reactive Forwarding</w:t>
-      </w:r>
-    </w:p>
-    <w:p>
-      <w:pPr>
-        <w:pBdr>
-          <w:top w:val="nil"/>
-          <w:left w:val="nil"/>
-          <w:bottom w:val="nil"/>
-          <w:right w:val="nil"/>
-          <w:between w:val="nil"/>
-        </w:pBdr>
-        <w:ind w:left="720"/>
-        <w:rPr>
-          <w:rFonts w:ascii="Courier New" w:eastAsia="Courier New" w:hAnsi="Courier New" w:cs="Courier New"/>
-          <w:sz w:val="16"/>
-          <w:szCs w:val="16"/>
-        </w:rPr>
-      </w:pPr>
-      <w:r>
-        <w:rPr>
-          <w:rFonts w:ascii="Courier New" w:eastAsia="Courier New" w:hAnsi="Courier New" w:cs="Courier New"/>
-          <w:sz w:val="16"/>
-          <w:szCs w:val="16"/>
-        </w:rPr>
-        <w:t xml:space="preserve">*  35 </w:t>
-      </w:r>
-      <w:proofErr w:type="spellStart"/>
-      <w:proofErr w:type="gramStart"/>
-      <w:r>
-        <w:rPr>
-          <w:rFonts w:ascii="Courier New" w:eastAsia="Courier New" w:hAnsi="Courier New" w:cs="Courier New"/>
-          <w:sz w:val="16"/>
-          <w:szCs w:val="16"/>
-        </w:rPr>
-        <w:t>org.onosproject</w:t>
-      </w:r>
-      <w:proofErr w:type="gramEnd"/>
-      <w:r>
-        <w:rPr>
-          <w:rFonts w:ascii="Courier New" w:eastAsia="Courier New" w:hAnsi="Courier New" w:cs="Courier New"/>
-          <w:sz w:val="16"/>
-          <w:szCs w:val="16"/>
-        </w:rPr>
-        <w:t>.optical</w:t>
-      </w:r>
-      <w:proofErr w:type="spellEnd"/>
-      <w:r>
-        <w:rPr>
-          <w:rFonts w:ascii="Courier New" w:eastAsia="Courier New" w:hAnsi="Courier New" w:cs="Courier New"/>
-          <w:sz w:val="16"/>
-          <w:szCs w:val="16"/>
-        </w:rPr>
-        <w:t>-model        2.2.1.SNAPSHOT Optical Network Model</w:t>
-      </w:r>
-    </w:p>
-    <w:p>
-      <w:pPr>
-        <w:pBdr>
-          <w:top w:val="nil"/>
-          <w:left w:val="nil"/>
-          <w:bottom w:val="nil"/>
-          <w:right w:val="nil"/>
-          <w:between w:val="nil"/>
-        </w:pBdr>
-        <w:ind w:left="720"/>
-        <w:rPr>
-          <w:rFonts w:ascii="Courier New" w:eastAsia="Courier New" w:hAnsi="Courier New" w:cs="Courier New"/>
-          <w:sz w:val="16"/>
-          <w:szCs w:val="16"/>
-        </w:rPr>
-      </w:pPr>
-      <w:r>
-        <w:rPr>
-          <w:rFonts w:ascii="Courier New" w:eastAsia="Courier New" w:hAnsi="Courier New" w:cs="Courier New"/>
-          <w:sz w:val="16"/>
-          <w:szCs w:val="16"/>
-        </w:rPr>
-        <w:t xml:space="preserve">*  52 </w:t>
-      </w:r>
-      <w:proofErr w:type="spellStart"/>
-      <w:proofErr w:type="gramStart"/>
-      <w:r>
-        <w:rPr>
-          <w:rFonts w:ascii="Courier New" w:eastAsia="Courier New" w:hAnsi="Courier New" w:cs="Courier New"/>
-          <w:sz w:val="16"/>
-          <w:szCs w:val="16"/>
-        </w:rPr>
-        <w:t>org.onosproject</w:t>
-      </w:r>
-      <w:proofErr w:type="gramEnd"/>
-      <w:r>
-        <w:rPr>
-          <w:rFonts w:ascii="Courier New" w:eastAsia="Courier New" w:hAnsi="Courier New" w:cs="Courier New"/>
-          <w:sz w:val="16"/>
-          <w:szCs w:val="16"/>
-        </w:rPr>
-        <w:t>.drivers</w:t>
-      </w:r>
-      <w:proofErr w:type="spellEnd"/>
-      <w:r>
-        <w:rPr>
-          <w:rFonts w:ascii="Courier New" w:eastAsia="Courier New" w:hAnsi="Courier New" w:cs="Courier New"/>
-          <w:sz w:val="16"/>
-          <w:szCs w:val="16"/>
-        </w:rPr>
-        <w:t xml:space="preserve">              2.2.1.SNAPSHOT Default Drivers</w:t>
-      </w:r>
-    </w:p>
-    <w:p>
-      <w:pPr>
-        <w:pBdr>
-          <w:top w:val="nil"/>
-          <w:left w:val="nil"/>
-          <w:bottom w:val="nil"/>
-          <w:right w:val="nil"/>
-          <w:between w:val="nil"/>
-        </w:pBdr>
-        <w:ind w:left="720"/>
-        <w:rPr>
-          <w:rFonts w:ascii="Courier New" w:eastAsia="Courier New" w:hAnsi="Courier New" w:cs="Courier New"/>
-          <w:sz w:val="16"/>
-          <w:szCs w:val="16"/>
-        </w:rPr>
-      </w:pPr>
-      <w:r>
-        <w:rPr>
-          <w:rFonts w:ascii="Courier New" w:eastAsia="Courier New" w:hAnsi="Courier New" w:cs="Courier New"/>
-          <w:sz w:val="16"/>
-          <w:szCs w:val="16"/>
-        </w:rPr>
-        <w:t xml:space="preserve">*  56 </w:t>
-      </w:r>
-      <w:proofErr w:type="spellStart"/>
-      <w:proofErr w:type="gramStart"/>
-      <w:r>
-        <w:rPr>
-          <w:rFonts w:ascii="Courier New" w:eastAsia="Courier New" w:hAnsi="Courier New" w:cs="Courier New"/>
-          <w:sz w:val="16"/>
-          <w:szCs w:val="16"/>
-        </w:rPr>
-        <w:t>org.onosproject</w:t>
-      </w:r>
-      <w:proofErr w:type="gramEnd"/>
-      <w:r>
-        <w:rPr>
-          <w:rFonts w:ascii="Courier New" w:eastAsia="Courier New" w:hAnsi="Courier New" w:cs="Courier New"/>
-          <w:sz w:val="16"/>
-          <w:szCs w:val="16"/>
-        </w:rPr>
-        <w:t>.openflow</w:t>
-      </w:r>
-      <w:proofErr w:type="spellEnd"/>
-      <w:r>
-        <w:rPr>
-          <w:rFonts w:ascii="Courier New" w:eastAsia="Courier New" w:hAnsi="Courier New" w:cs="Courier New"/>
-          <w:sz w:val="16"/>
-          <w:szCs w:val="16"/>
-        </w:rPr>
-        <w:t>-base        2.2.1.SNAPSHOT OpenFlow Base Provider</w:t>
-      </w:r>
-    </w:p>
-    <w:p>
-      <w:pPr>
-        <w:pBdr>
-          <w:top w:val="nil"/>
-          <w:left w:val="nil"/>
-          <w:bottom w:val="nil"/>
-          <w:right w:val="nil"/>
-          <w:between w:val="nil"/>
-        </w:pBdr>
-        <w:ind w:left="720"/>
-        <w:rPr>
-          <w:rFonts w:ascii="Courier New" w:eastAsia="Courier New" w:hAnsi="Courier New" w:cs="Courier New"/>
-          <w:sz w:val="16"/>
-          <w:szCs w:val="16"/>
-        </w:rPr>
-      </w:pPr>
-      <w:r>
-        <w:rPr>
-          <w:rFonts w:ascii="Courier New" w:eastAsia="Courier New" w:hAnsi="Courier New" w:cs="Courier New"/>
-          <w:sz w:val="16"/>
-          <w:szCs w:val="16"/>
-        </w:rPr>
-        <w:t xml:space="preserve">*  57 </w:t>
-      </w:r>
-      <w:proofErr w:type="spellStart"/>
-      <w:proofErr w:type="gramStart"/>
-      <w:r>
-        <w:rPr>
-          <w:rFonts w:ascii="Courier New" w:eastAsia="Courier New" w:hAnsi="Courier New" w:cs="Courier New"/>
-          <w:sz w:val="16"/>
-          <w:szCs w:val="16"/>
-        </w:rPr>
-        <w:t>org.onosproject</w:t>
-      </w:r>
-      <w:proofErr w:type="gramEnd"/>
-      <w:r>
-        <w:rPr>
-          <w:rFonts w:ascii="Courier New" w:eastAsia="Courier New" w:hAnsi="Courier New" w:cs="Courier New"/>
-          <w:sz w:val="16"/>
-          <w:szCs w:val="16"/>
-        </w:rPr>
-        <w:t>.lldpprovider</w:t>
-      </w:r>
-      <w:proofErr w:type="spellEnd"/>
-      <w:r>
-        <w:rPr>
-          <w:rFonts w:ascii="Courier New" w:eastAsia="Courier New" w:hAnsi="Courier New" w:cs="Courier New"/>
-          <w:sz w:val="16"/>
-          <w:szCs w:val="16"/>
-        </w:rPr>
-        <w:t xml:space="preserve">         2.2.1.SNAPSHOT LLDP Link Provider</w:t>
-      </w:r>
-    </w:p>
-    <w:p>
-      <w:pPr>
-        <w:pBdr>
-          <w:top w:val="nil"/>
-          <w:left w:val="nil"/>
-          <w:bottom w:val="nil"/>
-          <w:right w:val="nil"/>
-          <w:between w:val="nil"/>
-        </w:pBdr>
-        <w:ind w:left="720"/>
-        <w:rPr>
-          <w:rFonts w:ascii="Courier New" w:eastAsia="Courier New" w:hAnsi="Courier New" w:cs="Courier New"/>
-          <w:sz w:val="16"/>
-          <w:szCs w:val="16"/>
-        </w:rPr>
-      </w:pPr>
-      <w:r>
-        <w:rPr>
-          <w:rFonts w:ascii="Courier New" w:eastAsia="Courier New" w:hAnsi="Courier New" w:cs="Courier New"/>
-          <w:sz w:val="16"/>
-          <w:szCs w:val="16"/>
-        </w:rPr>
-        <w:t xml:space="preserve">*  58 </w:t>
-      </w:r>
-      <w:proofErr w:type="spellStart"/>
-      <w:proofErr w:type="gramStart"/>
-      <w:r>
-        <w:rPr>
-          <w:rFonts w:ascii="Courier New" w:eastAsia="Courier New" w:hAnsi="Courier New" w:cs="Courier New"/>
-          <w:sz w:val="16"/>
-          <w:szCs w:val="16"/>
-        </w:rPr>
-        <w:t>org.onosproject</w:t>
-      </w:r>
-      <w:proofErr w:type="gramEnd"/>
-      <w:r>
-        <w:rPr>
-          <w:rFonts w:ascii="Courier New" w:eastAsia="Courier New" w:hAnsi="Courier New" w:cs="Courier New"/>
-          <w:sz w:val="16"/>
-          <w:szCs w:val="16"/>
-        </w:rPr>
-        <w:t>.hostprovider</w:t>
-      </w:r>
-      <w:proofErr w:type="spellEnd"/>
-      <w:r>
-        <w:rPr>
-          <w:rFonts w:ascii="Courier New" w:eastAsia="Courier New" w:hAnsi="Courier New" w:cs="Courier New"/>
-          <w:sz w:val="16"/>
-          <w:szCs w:val="16"/>
-        </w:rPr>
-        <w:t xml:space="preserve">         2.2.1.SNAPSHOT Host Location Provider</w:t>
-      </w:r>
-    </w:p>
-    <w:p>
-      <w:pPr>
-        <w:pBdr>
-          <w:top w:val="nil"/>
-          <w:left w:val="nil"/>
-          <w:bottom w:val="nil"/>
-          <w:right w:val="nil"/>
-          <w:between w:val="nil"/>
-        </w:pBdr>
-        <w:ind w:left="720"/>
-        <w:rPr>
-          <w:rFonts w:ascii="Courier New" w:eastAsia="Courier New" w:hAnsi="Courier New" w:cs="Courier New"/>
-          <w:sz w:val="16"/>
-          <w:szCs w:val="16"/>
-        </w:rPr>
-      </w:pPr>
-      <w:r>
-        <w:rPr>
-          <w:rFonts w:ascii="Courier New" w:eastAsia="Courier New" w:hAnsi="Courier New" w:cs="Courier New"/>
-          <w:sz w:val="16"/>
-          <w:szCs w:val="16"/>
-        </w:rPr>
-        <w:t xml:space="preserve">*  63 </w:t>
-      </w:r>
-      <w:proofErr w:type="spellStart"/>
-      <w:proofErr w:type="gramStart"/>
-      <w:r>
-        <w:rPr>
-          <w:rFonts w:ascii="Courier New" w:eastAsia="Courier New" w:hAnsi="Courier New" w:cs="Courier New"/>
-          <w:sz w:val="16"/>
-          <w:szCs w:val="16"/>
-        </w:rPr>
-        <w:t>org.onosproject</w:t>
-      </w:r>
-      <w:proofErr w:type="gramEnd"/>
-      <w:r>
-        <w:rPr>
-          <w:rFonts w:ascii="Courier New" w:eastAsia="Courier New" w:hAnsi="Courier New" w:cs="Courier New"/>
-          <w:sz w:val="16"/>
-          <w:szCs w:val="16"/>
-        </w:rPr>
-        <w:t>.</w:t>
-      </w:r>
-      <w:r>
-        <w:rPr>
-          <w:rFonts w:ascii="Courier New" w:eastAsia="Courier New" w:hAnsi="Courier New" w:cs="Courier New"/>
-          <w:sz w:val="16"/>
-          <w:szCs w:val="16"/>
-          <w:highlight w:val="yellow"/>
-        </w:rPr>
-        <w:t>openflow</w:t>
-      </w:r>
-      <w:proofErr w:type="spellEnd"/>
-      <w:r>
-        <w:rPr>
-          <w:rFonts w:ascii="Courier New" w:eastAsia="Courier New" w:hAnsi="Courier New" w:cs="Courier New"/>
-          <w:sz w:val="16"/>
-          <w:szCs w:val="16"/>
-        </w:rPr>
-        <w:t xml:space="preserve">             2.2.1.SNAPSHOT OpenFlow Provider Suite</w:t>
-      </w:r>
-    </w:p>
-    <w:p/>
-    <w:p>
-      <w:r>
-        <w:t xml:space="preserve">If the </w:t>
-      </w:r>
-      <w:proofErr w:type="spellStart"/>
-      <w:r>
-        <w:t>fwd</w:t>
-      </w:r>
-      <w:proofErr w:type="spellEnd"/>
-      <w:r>
-        <w:t xml:space="preserve"> or </w:t>
-      </w:r>
-      <w:proofErr w:type="spellStart"/>
-      <w:r>
-        <w:t>openflow</w:t>
-      </w:r>
-      <w:proofErr w:type="spellEnd"/>
-      <w:r>
-        <w:t xml:space="preserve"> applications are not running, then activate them as above in Section 2.1.</w:t>
-      </w:r>
-    </w:p>
-    <w:p/>
-    <w:p>
-      <w:r>
-        <w:t>Now start a slightly different Mininet scenario:</w:t>
-      </w:r>
-    </w:p>
-    <w:p/>
-    <w:p>
-      <w:pPr>
-        <w:ind w:left="720"/>
-      </w:pPr>
-      <w:r>
-        <w:t>Graphical: “Test SDN with QoS” icon</w:t>
-      </w:r>
-    </w:p>
-    <w:p>
-      <w:pPr>
-        <w:ind w:left="720"/>
-        <w:rPr>
-          <w:rFonts w:ascii="Courier New" w:eastAsia="Courier New" w:hAnsi="Courier New" w:cs="Courier New"/>
-        </w:rPr>
-      </w:pPr>
-      <w:r>
-        <w:t xml:space="preserve">Command line: </w:t>
-      </w:r>
-      <w:r>
-        <w:rPr>
-          <w:rFonts w:ascii="Courier New" w:eastAsia="Courier New" w:hAnsi="Courier New" w:cs="Courier New"/>
-        </w:rPr>
-        <w:t xml:space="preserve">cd ~/demo; </w:t>
-      </w:r>
-      <w:proofErr w:type="spellStart"/>
-      <w:proofErr w:type="gramStart"/>
-      <w:r>
-        <w:rPr>
-          <w:rFonts w:ascii="Courier New" w:eastAsia="Courier New" w:hAnsi="Courier New" w:cs="Courier New"/>
-        </w:rPr>
-        <w:t>sudo</w:t>
-      </w:r>
-      <w:proofErr w:type="spellEnd"/>
-      <w:r>
-        <w:rPr>
-          <w:rFonts w:ascii="Courier New" w:eastAsia="Courier New" w:hAnsi="Courier New" w:cs="Courier New"/>
-        </w:rPr>
-        <w:t xml:space="preserve"> .</w:t>
-      </w:r>
-      <w:proofErr w:type="gramEnd"/>
-      <w:r>
-        <w:rPr>
-          <w:rFonts w:ascii="Courier New" w:eastAsia="Courier New" w:hAnsi="Courier New" w:cs="Courier New"/>
-        </w:rPr>
-        <w:t>/test-network.py -q -s</w:t>
-      </w:r>
-    </w:p>
-    <w:p>
-      <w:pPr>
-        <w:rPr>
-          <w:rFonts w:ascii="Courier New" w:eastAsia="Courier New" w:hAnsi="Courier New" w:cs="Courier New"/>
-        </w:rPr>
-      </w:pPr>
-    </w:p>
-    <w:p>
-      <w:r>
-        <w:t>The</w:t>
-      </w:r>
-      <w:r>
-        <w:rPr>
-          <w:rFonts w:ascii="Courier New" w:eastAsia="Courier New" w:hAnsi="Courier New" w:cs="Courier New"/>
-        </w:rPr>
-        <w:t xml:space="preserve"> -q</w:t>
-      </w:r>
-      <w:r>
-        <w:t xml:space="preserve"> flag (“</w:t>
-      </w:r>
-      <w:proofErr w:type="spellStart"/>
-      <w:r>
-        <w:t>qos</w:t>
-      </w:r>
-      <w:proofErr w:type="spellEnd"/>
-      <w:r>
-        <w:t xml:space="preserve">” mode) tells the script to run the switches with some quality of service (QoS) queues enabled. In </w:t>
-      </w:r>
-      <w:proofErr w:type="gramStart"/>
-      <w:r>
-        <w:t>fact</w:t>
-      </w:r>
-      <w:proofErr w:type="gramEnd"/>
-      <w:r>
-        <w:t xml:space="preserve"> they are implementing </w:t>
-      </w:r>
-      <w:r>
-        <w:rPr>
-          <w:i/>
-        </w:rPr>
-        <w:t>class based queuing</w:t>
-      </w:r>
-      <w:r>
-        <w:t>. You will see a description of the QoS queues in one of the ports in s1 as shown in the Mininet script (all switch-to-switch output ports have the same types of queues):</w:t>
-      </w:r>
-    </w:p>
-    <w:p/>
-    <w:p>
-      <w:pPr>
-        <w:pBdr>
-          <w:top w:val="nil"/>
-          <w:left w:val="nil"/>
-          <w:bottom w:val="nil"/>
-          <w:right w:val="nil"/>
-          <w:between w:val="nil"/>
-        </w:pBdr>
-        <w:ind w:left="720"/>
-        <w:rPr>
-          <w:rFonts w:ascii="Courier New" w:eastAsia="Courier New" w:hAnsi="Courier New" w:cs="Courier New"/>
-          <w:sz w:val="20"/>
-          <w:szCs w:val="20"/>
-        </w:rPr>
-      </w:pPr>
-      <w:r>
-        <w:rPr>
-          <w:rFonts w:ascii="Courier New" w:eastAsia="Courier New" w:hAnsi="Courier New" w:cs="Courier New"/>
-          <w:sz w:val="20"/>
-          <w:szCs w:val="20"/>
-        </w:rPr>
-        <w:t>*** Showing Queues in s1-eth2</w:t>
-      </w:r>
-    </w:p>
-    <w:p>
-      <w:pPr>
-        <w:pBdr>
-          <w:top w:val="nil"/>
-          <w:left w:val="nil"/>
-          <w:bottom w:val="nil"/>
-          <w:right w:val="nil"/>
-          <w:between w:val="nil"/>
-        </w:pBdr>
-        <w:ind w:left="720"/>
-        <w:rPr>
-          <w:rFonts w:ascii="Courier New" w:eastAsia="Courier New" w:hAnsi="Courier New" w:cs="Courier New"/>
-          <w:sz w:val="20"/>
-          <w:szCs w:val="20"/>
-        </w:rPr>
-      </w:pPr>
-      <w:r>
-        <w:rPr>
-          <w:rFonts w:ascii="Courier New" w:eastAsia="Courier New" w:hAnsi="Courier New" w:cs="Courier New"/>
-          <w:sz w:val="20"/>
-          <w:szCs w:val="20"/>
-        </w:rPr>
-        <w:t>*** s</w:t>
-      </w:r>
-      <w:proofErr w:type="gramStart"/>
-      <w:r>
-        <w:rPr>
-          <w:rFonts w:ascii="Courier New" w:eastAsia="Courier New" w:hAnsi="Courier New" w:cs="Courier New"/>
-          <w:sz w:val="20"/>
-          <w:szCs w:val="20"/>
-        </w:rPr>
-        <w:t>1 :</w:t>
-      </w:r>
-      <w:proofErr w:type="gramEnd"/>
-      <w:r>
-        <w:rPr>
-          <w:rFonts w:ascii="Courier New" w:eastAsia="Courier New" w:hAnsi="Courier New" w:cs="Courier New"/>
-          <w:sz w:val="20"/>
-          <w:szCs w:val="20"/>
-        </w:rPr>
-        <w:t xml:space="preserve"> ('</w:t>
-      </w:r>
-      <w:proofErr w:type="spellStart"/>
-      <w:r>
-        <w:rPr>
-          <w:rFonts w:ascii="Courier New" w:eastAsia="Courier New" w:hAnsi="Courier New" w:cs="Courier New"/>
-          <w:sz w:val="20"/>
-          <w:szCs w:val="20"/>
-        </w:rPr>
-        <w:t>tc</w:t>
-      </w:r>
-      <w:proofErr w:type="spellEnd"/>
-      <w:r>
-        <w:rPr>
-          <w:rFonts w:ascii="Courier New" w:eastAsia="Courier New" w:hAnsi="Courier New" w:cs="Courier New"/>
-          <w:sz w:val="20"/>
-          <w:szCs w:val="20"/>
-        </w:rPr>
-        <w:t xml:space="preserve"> -g class show dev s1-eth2',)</w:t>
-      </w:r>
-    </w:p>
-    <w:p>
-      <w:pPr>
-        <w:pBdr>
-          <w:top w:val="nil"/>
-          <w:left w:val="nil"/>
-          <w:bottom w:val="nil"/>
-          <w:right w:val="nil"/>
-          <w:between w:val="nil"/>
-        </w:pBdr>
-        <w:ind w:left="720"/>
-        <w:rPr>
-          <w:rFonts w:ascii="Courier New" w:eastAsia="Courier New" w:hAnsi="Courier New" w:cs="Courier New"/>
-          <w:sz w:val="20"/>
-          <w:szCs w:val="20"/>
-        </w:rPr>
-      </w:pPr>
-      <w:r>
-        <w:rPr>
-          <w:rFonts w:ascii="Courier New" w:eastAsia="Courier New" w:hAnsi="Courier New" w:cs="Courier New"/>
-          <w:sz w:val="20"/>
-          <w:szCs w:val="20"/>
-        </w:rPr>
-        <w:t xml:space="preserve">+---(1:1) </w:t>
-      </w:r>
-      <w:proofErr w:type="spellStart"/>
-      <w:r>
-        <w:rPr>
-          <w:rFonts w:ascii="Courier New" w:eastAsia="Courier New" w:hAnsi="Courier New" w:cs="Courier New"/>
-          <w:sz w:val="20"/>
-          <w:szCs w:val="20"/>
-        </w:rPr>
-        <w:t>htb</w:t>
-      </w:r>
-      <w:proofErr w:type="spellEnd"/>
-      <w:r>
-        <w:rPr>
-          <w:rFonts w:ascii="Courier New" w:eastAsia="Courier New" w:hAnsi="Courier New" w:cs="Courier New"/>
-          <w:sz w:val="20"/>
-          <w:szCs w:val="20"/>
-        </w:rPr>
-        <w:t xml:space="preserve"> rate 10Mbit ceil 10Mbit burst 1600b </w:t>
-      </w:r>
-      <w:proofErr w:type="spellStart"/>
-      <w:r>
-        <w:rPr>
-          <w:rFonts w:ascii="Courier New" w:eastAsia="Courier New" w:hAnsi="Courier New" w:cs="Courier New"/>
-          <w:sz w:val="20"/>
-          <w:szCs w:val="20"/>
-        </w:rPr>
-        <w:t>cburst</w:t>
-      </w:r>
-      <w:proofErr w:type="spellEnd"/>
-      <w:r>
-        <w:rPr>
-          <w:rFonts w:ascii="Courier New" w:eastAsia="Courier New" w:hAnsi="Courier New" w:cs="Courier New"/>
-          <w:sz w:val="20"/>
-          <w:szCs w:val="20"/>
-        </w:rPr>
-        <w:t xml:space="preserve"> 1600b </w:t>
-      </w:r>
-    </w:p>
-    <w:p>
-      <w:pPr>
-        <w:pBdr>
-          <w:top w:val="nil"/>
-          <w:left w:val="nil"/>
-          <w:bottom w:val="nil"/>
-          <w:right w:val="nil"/>
-          <w:between w:val="nil"/>
-        </w:pBdr>
-        <w:ind w:left="720"/>
-        <w:rPr>
-          <w:rFonts w:ascii="Courier New" w:eastAsia="Courier New" w:hAnsi="Courier New" w:cs="Courier New"/>
-          <w:sz w:val="20"/>
-          <w:szCs w:val="20"/>
-        </w:rPr>
-      </w:pPr>
-      <w:r>
-        <w:rPr>
-          <w:rFonts w:ascii="Courier New" w:eastAsia="Courier New" w:hAnsi="Courier New" w:cs="Courier New"/>
-          <w:sz w:val="20"/>
-          <w:szCs w:val="20"/>
-        </w:rPr>
-        <w:t xml:space="preserve">     +---(1:2) </w:t>
-      </w:r>
-      <w:proofErr w:type="spellStart"/>
-      <w:r>
-        <w:rPr>
-          <w:rFonts w:ascii="Courier New" w:eastAsia="Courier New" w:hAnsi="Courier New" w:cs="Courier New"/>
-          <w:sz w:val="20"/>
-          <w:szCs w:val="20"/>
-        </w:rPr>
-        <w:t>htb</w:t>
-      </w:r>
-      <w:proofErr w:type="spellEnd"/>
-      <w:r>
-        <w:rPr>
-          <w:rFonts w:ascii="Courier New" w:eastAsia="Courier New" w:hAnsi="Courier New" w:cs="Courier New"/>
-          <w:sz w:val="20"/>
-          <w:szCs w:val="20"/>
-        </w:rPr>
-        <w:t xml:space="preserve"> </w:t>
-      </w:r>
-      <w:proofErr w:type="spellStart"/>
-      <w:r>
-        <w:rPr>
-          <w:rFonts w:ascii="Courier New" w:eastAsia="Courier New" w:hAnsi="Courier New" w:cs="Courier New"/>
-          <w:sz w:val="20"/>
-          <w:szCs w:val="20"/>
-        </w:rPr>
-        <w:t>prio</w:t>
-      </w:r>
-      <w:proofErr w:type="spellEnd"/>
-      <w:r>
-        <w:rPr>
-          <w:rFonts w:ascii="Courier New" w:eastAsia="Courier New" w:hAnsi="Courier New" w:cs="Courier New"/>
-          <w:sz w:val="20"/>
-          <w:szCs w:val="20"/>
-        </w:rPr>
-        <w:t xml:space="preserve"> rate 9Mbit ceil 10Mbit burst 1598b </w:t>
-      </w:r>
-      <w:proofErr w:type="spellStart"/>
-      <w:r>
-        <w:rPr>
-          <w:rFonts w:ascii="Courier New" w:eastAsia="Courier New" w:hAnsi="Courier New" w:cs="Courier New"/>
-          <w:sz w:val="20"/>
-          <w:szCs w:val="20"/>
-        </w:rPr>
-        <w:t>cburst</w:t>
-      </w:r>
-      <w:proofErr w:type="spellEnd"/>
-      <w:r>
-        <w:rPr>
-          <w:rFonts w:ascii="Courier New" w:eastAsia="Courier New" w:hAnsi="Courier New" w:cs="Courier New"/>
-          <w:sz w:val="20"/>
-          <w:szCs w:val="20"/>
-        </w:rPr>
-        <w:t xml:space="preserve"> 1600b </w:t>
-      </w:r>
-    </w:p>
-    <w:p>
-      <w:pPr>
-        <w:pBdr>
-          <w:top w:val="nil"/>
-          <w:left w:val="nil"/>
-          <w:bottom w:val="nil"/>
-          <w:right w:val="nil"/>
-          <w:between w:val="nil"/>
-        </w:pBdr>
-        <w:ind w:left="720"/>
-        <w:rPr>
-          <w:rFonts w:ascii="Courier New" w:eastAsia="Courier New" w:hAnsi="Courier New" w:cs="Courier New"/>
-          <w:sz w:val="20"/>
-          <w:szCs w:val="20"/>
-        </w:rPr>
-      </w:pPr>
-      <w:r>
-        <w:rPr>
-          <w:rFonts w:ascii="Courier New" w:eastAsia="Courier New" w:hAnsi="Courier New" w:cs="Courier New"/>
-          <w:sz w:val="20"/>
-          <w:szCs w:val="20"/>
-        </w:rPr>
-        <w:t xml:space="preserve">     +---(1:3) </w:t>
-      </w:r>
-      <w:proofErr w:type="spellStart"/>
-      <w:r>
-        <w:rPr>
-          <w:rFonts w:ascii="Courier New" w:eastAsia="Courier New" w:hAnsi="Courier New" w:cs="Courier New"/>
-          <w:sz w:val="20"/>
-          <w:szCs w:val="20"/>
-        </w:rPr>
-        <w:t>htb</w:t>
-      </w:r>
-      <w:proofErr w:type="spellEnd"/>
-      <w:r>
-        <w:rPr>
-          <w:rFonts w:ascii="Courier New" w:eastAsia="Courier New" w:hAnsi="Courier New" w:cs="Courier New"/>
-          <w:sz w:val="20"/>
-          <w:szCs w:val="20"/>
-        </w:rPr>
-        <w:t xml:space="preserve"> </w:t>
-      </w:r>
-      <w:proofErr w:type="spellStart"/>
-      <w:r>
-        <w:rPr>
-          <w:rFonts w:ascii="Courier New" w:eastAsia="Courier New" w:hAnsi="Courier New" w:cs="Courier New"/>
-          <w:sz w:val="20"/>
-          <w:szCs w:val="20"/>
-        </w:rPr>
-        <w:t>prio</w:t>
-      </w:r>
-      <w:proofErr w:type="spellEnd"/>
-      <w:r>
-        <w:rPr>
-          <w:rFonts w:ascii="Courier New" w:eastAsia="Courier New" w:hAnsi="Courier New" w:cs="Courier New"/>
-          <w:sz w:val="20"/>
-          <w:szCs w:val="20"/>
-        </w:rPr>
-        <w:t xml:space="preserve"> rate 1Mbit ceil 10Mbit burst 1600b </w:t>
-      </w:r>
-      <w:proofErr w:type="spellStart"/>
-      <w:r>
-        <w:rPr>
-          <w:rFonts w:ascii="Courier New" w:eastAsia="Courier New" w:hAnsi="Courier New" w:cs="Courier New"/>
-          <w:sz w:val="20"/>
-          <w:szCs w:val="20"/>
-        </w:rPr>
-        <w:t>cburst</w:t>
-      </w:r>
-      <w:proofErr w:type="spellEnd"/>
-      <w:r>
-        <w:rPr>
-          <w:rFonts w:ascii="Courier New" w:eastAsia="Courier New" w:hAnsi="Courier New" w:cs="Courier New"/>
-          <w:sz w:val="20"/>
-          <w:szCs w:val="20"/>
-        </w:rPr>
-        <w:t xml:space="preserve"> 1600b</w:t>
-      </w:r>
-    </w:p>
-    <w:p/>
-    <w:p>
-      <w:pPr>
-        <w:rPr>
-          <w:rFonts w:ascii="Courier New" w:eastAsia="Courier New" w:hAnsi="Courier New" w:cs="Courier New"/>
-        </w:rPr>
-      </w:pPr>
-      <w:r>
-        <w:t xml:space="preserve">The numbering of these queues is a little confusing, for the SDN switches (and controller) they are 0,1 and 2, for the </w:t>
-      </w:r>
-      <w:proofErr w:type="spellStart"/>
-      <w:r>
-        <w:t>linux</w:t>
-      </w:r>
-      <w:proofErr w:type="spellEnd"/>
-      <w:r>
-        <w:t xml:space="preserve"> subsystem that implements them they are respectively </w:t>
-      </w:r>
-      <w:r>
-        <w:rPr>
-          <w:rFonts w:ascii="Courier New" w:eastAsia="Courier New" w:hAnsi="Courier New" w:cs="Courier New"/>
-        </w:rPr>
-        <w:t>(1:1)</w:t>
-      </w:r>
-      <w:r>
-        <w:t>,</w:t>
-      </w:r>
-      <w:r>
-        <w:rPr>
-          <w:rFonts w:ascii="Courier New" w:eastAsia="Courier New" w:hAnsi="Courier New" w:cs="Courier New"/>
-        </w:rPr>
-        <w:t xml:space="preserve"> (1:</w:t>
-      </w:r>
-      <w:proofErr w:type="gramStart"/>
-      <w:r>
-        <w:rPr>
-          <w:rFonts w:ascii="Courier New" w:eastAsia="Courier New" w:hAnsi="Courier New" w:cs="Courier New"/>
-        </w:rPr>
-        <w:t>2)</w:t>
-      </w:r>
-      <w:r>
-        <w:t>and</w:t>
-      </w:r>
-      <w:proofErr w:type="gramEnd"/>
-      <w:r>
-        <w:rPr>
-          <w:rFonts w:ascii="Courier New" w:eastAsia="Courier New" w:hAnsi="Courier New" w:cs="Courier New"/>
-        </w:rPr>
-        <w:t>(1:3)</w:t>
-      </w:r>
-    </w:p>
-    <w:p>
-      <w:pPr>
-        <w:rPr>
-          <w:rFonts w:ascii="Courier New" w:eastAsia="Courier New" w:hAnsi="Courier New" w:cs="Courier New"/>
-        </w:rPr>
-      </w:pPr>
-    </w:p>
-    <w:p>
-      <w:r>
-        <w:t>The meaning of this is that the link (1:1, queue 0) is the main output queue with maximum (ceil) of 10 Mb/s. Then there are two queues that feed this main output queue:</w:t>
-      </w:r>
-    </w:p>
-    <w:p>
-      <w:pPr>
-        <w:numPr>
-          <w:ilvl w:val="0"/>
-          <w:numId w:val="3"/>
-        </w:numPr>
-      </w:pPr>
-      <w:r>
-        <w:rPr>
-          <w:rFonts w:ascii="Courier New" w:eastAsia="Courier New" w:hAnsi="Courier New" w:cs="Courier New"/>
-        </w:rPr>
-        <w:t>(1:2)</w:t>
-      </w:r>
-      <w:r>
-        <w:rPr>
-          <w:rFonts w:ascii="Courier New" w:eastAsia="Courier New" w:hAnsi="Courier New" w:cs="Courier New"/>
-          <w:sz w:val="20"/>
-          <w:szCs w:val="20"/>
-        </w:rPr>
-        <w:t xml:space="preserve"> </w:t>
-      </w:r>
-      <w:r>
-        <w:t>queue 1, which has a guaranteed rate of 9 Mb/</w:t>
-      </w:r>
-      <w:proofErr w:type="gramStart"/>
-      <w:r>
-        <w:t>s</w:t>
-      </w:r>
-      <w:proofErr w:type="gramEnd"/>
-      <w:r>
-        <w:t xml:space="preserve"> but which can go up to 10 Mb/s if no other queue wants the capacity of the parent queue 0</w:t>
-      </w:r>
-    </w:p>
-    <w:p>
-      <w:pPr>
-        <w:numPr>
-          <w:ilvl w:val="0"/>
-          <w:numId w:val="3"/>
-        </w:numPr>
-      </w:pPr>
-      <w:r>
-        <w:rPr>
-          <w:rFonts w:ascii="Courier New" w:eastAsia="Courier New" w:hAnsi="Courier New" w:cs="Courier New"/>
-        </w:rPr>
-        <w:lastRenderedPageBreak/>
-        <w:t>(1:3)</w:t>
-      </w:r>
-      <w:r>
-        <w:rPr>
-          <w:rFonts w:ascii="Courier New" w:eastAsia="Courier New" w:hAnsi="Courier New" w:cs="Courier New"/>
-          <w:sz w:val="20"/>
-          <w:szCs w:val="20"/>
-        </w:rPr>
-        <w:t xml:space="preserve"> </w:t>
-      </w:r>
-      <w:r>
-        <w:t>queue 2, which has a guaranteed rate of 1 Mb/</w:t>
-      </w:r>
-      <w:proofErr w:type="gramStart"/>
-      <w:r>
-        <w:t>s</w:t>
-      </w:r>
-      <w:proofErr w:type="gramEnd"/>
-      <w:r>
-        <w:t xml:space="preserve"> but which can go up to 10 Mb/s if no other queue wants the capacity of the parent queue 0.</w:t>
-      </w:r>
-    </w:p>
-    <w:p/>
-    <w:p>
-      <w:pPr>
-        <w:rPr>
-          <w:b/>
-        </w:rPr>
-      </w:pPr>
-      <w:r>
-        <w:rPr>
-          <w:b/>
-        </w:rPr>
-        <w:t xml:space="preserve">Note: queue 2 </w:t>
-      </w:r>
-      <w:r>
-        <w:rPr>
-          <w:rFonts w:ascii="Courier New" w:eastAsia="Courier New" w:hAnsi="Courier New" w:cs="Courier New"/>
-        </w:rPr>
-        <w:t xml:space="preserve">(1:3) </w:t>
-      </w:r>
-      <w:r>
-        <w:t xml:space="preserve">is the </w:t>
-      </w:r>
-      <w:r>
-        <w:rPr>
-          <w:b/>
-        </w:rPr>
-        <w:t>default queue</w:t>
-      </w:r>
-      <w:r>
-        <w:t>, unless the switch is told otherwise, all traffic is sent to this queue.</w:t>
-      </w:r>
-    </w:p>
-    <w:p/>
-    <w:p>
-      <w:r>
-        <w:t xml:space="preserve">In the Mininet console run </w:t>
-      </w:r>
-      <w:r>
-        <w:rPr>
-          <w:rFonts w:ascii="Courier New" w:eastAsia="Courier New" w:hAnsi="Courier New" w:cs="Courier New"/>
-        </w:rPr>
-        <w:t>test3</w:t>
-      </w:r>
-      <w:r>
-        <w:t xml:space="preserve"> (send a TCP flow between h1 and h2 as quickly as possible while simultaneously sending between h5 and h2 and report throughput). Record the throughput of both flows. Additionally, record the flow tables from s1 as shown in Section 2.2. If the test has finished re-run it while you record the flow table.</w:t>
-      </w:r>
-    </w:p>
-    <w:p/>
-    <w:p>
-      <w:r>
-        <w:t xml:space="preserve">You should have noted that the two flows have (approximately) the same throughput. Note that the total might not add up to 10 Mb/s as the </w:t>
-      </w:r>
-      <w:proofErr w:type="gramStart"/>
-      <w:r>
-        <w:t>class based</w:t>
-      </w:r>
-      <w:proofErr w:type="gramEnd"/>
-      <w:r>
-        <w:t xml:space="preserve"> queueing being used is not very accurate. The reason that there is no difference between the two is that we have not treated them differently and all traffic goes to the default queue 2. </w:t>
-      </w:r>
-      <w:proofErr w:type="gramStart"/>
-      <w:r>
-        <w:t>So</w:t>
-      </w:r>
-      <w:proofErr w:type="gramEnd"/>
-      <w:r>
-        <w:t xml:space="preserve"> although QoS is enabled in the switches the control plane (the controller) does not know how to treat traffic differently.</w:t>
-      </w:r>
-    </w:p>
-    <w:p/>
-    <w:p>
-      <w:pPr>
-        <w:pStyle w:val="Heading2"/>
-      </w:pPr>
-      <w:bookmarkStart w:id="14" w:name="_721r65uhz7b5" w:colFirst="0" w:colLast="0"/>
-      <w:bookmarkEnd w:id="14"/>
-      <w:r>
-        <w:t xml:space="preserve">4.3. Running a QoS aware SDN </w:t>
-      </w:r>
-      <w:proofErr w:type="spellStart"/>
-      <w:r>
-        <w:t>applicatioon</w:t>
-      </w:r>
-      <w:proofErr w:type="spellEnd"/>
-    </w:p>
-    <w:p>
-      <w:r>
-        <w:t xml:space="preserve">Now you will change the SDN application to one called </w:t>
-      </w:r>
-      <w:proofErr w:type="spellStart"/>
-      <w:r>
-        <w:rPr>
-          <w:i/>
-        </w:rPr>
-        <w:t>fwdmod</w:t>
-      </w:r>
-      <w:proofErr w:type="spellEnd"/>
-      <w:r>
-        <w:t xml:space="preserve"> which manages traffic differently based upon the source MAC address.</w:t>
-      </w:r>
-    </w:p>
-    <w:p/>
-    <w:p>
-      <w:r>
-        <w:t xml:space="preserve">Insert the new </w:t>
-      </w:r>
-      <w:proofErr w:type="spellStart"/>
-      <w:r>
-        <w:t>fwdmod</w:t>
-      </w:r>
-      <w:proofErr w:type="spellEnd"/>
-      <w:r>
-        <w:t xml:space="preserve"> application by running the following script (it must be run from an </w:t>
-      </w:r>
-      <w:proofErr w:type="spellStart"/>
-      <w:r>
-        <w:t>LXTerminal</w:t>
-      </w:r>
-      <w:proofErr w:type="spellEnd"/>
-      <w:r>
-        <w:t>, not the Mininet or ONOS console):</w:t>
-      </w:r>
-    </w:p>
-    <w:p/>
-    <w:p>
-      <w:pPr>
-        <w:pBdr>
-          <w:top w:val="nil"/>
-          <w:left w:val="nil"/>
-          <w:bottom w:val="nil"/>
-          <w:right w:val="nil"/>
-          <w:between w:val="nil"/>
-        </w:pBdr>
-        <w:ind w:left="720"/>
-        <w:rPr>
-          <w:rFonts w:ascii="Courier New" w:eastAsia="Courier New" w:hAnsi="Courier New" w:cs="Courier New"/>
-          <w:sz w:val="20"/>
-          <w:szCs w:val="20"/>
-        </w:rPr>
-      </w:pPr>
-      <w:proofErr w:type="spellStart"/>
-      <w:r>
-        <w:rPr>
-          <w:rFonts w:ascii="Courier New" w:eastAsia="Courier New" w:hAnsi="Courier New" w:cs="Courier New"/>
-          <w:sz w:val="20"/>
-          <w:szCs w:val="20"/>
-        </w:rPr>
-        <w:t>sdn@</w:t>
-      </w:r>
-      <w:proofErr w:type="gramStart"/>
-      <w:r>
-        <w:rPr>
-          <w:rFonts w:ascii="Courier New" w:eastAsia="Courier New" w:hAnsi="Courier New" w:cs="Courier New"/>
-          <w:sz w:val="20"/>
-          <w:szCs w:val="20"/>
-        </w:rPr>
-        <w:t>sdn</w:t>
-      </w:r>
-      <w:proofErr w:type="spellEnd"/>
-      <w:r>
-        <w:rPr>
-          <w:rFonts w:ascii="Courier New" w:eastAsia="Courier New" w:hAnsi="Courier New" w:cs="Courier New"/>
-          <w:sz w:val="20"/>
-          <w:szCs w:val="20"/>
-        </w:rPr>
-        <w:t>:~</w:t>
-      </w:r>
-      <w:proofErr w:type="gramEnd"/>
-      <w:r>
-        <w:rPr>
-          <w:rFonts w:ascii="Courier New" w:eastAsia="Courier New" w:hAnsi="Courier New" w:cs="Courier New"/>
-          <w:sz w:val="20"/>
-          <w:szCs w:val="20"/>
-        </w:rPr>
-        <w:t xml:space="preserve">$ cd </w:t>
-      </w:r>
-      <w:proofErr w:type="spellStart"/>
-      <w:r>
-        <w:rPr>
-          <w:rFonts w:ascii="Courier New" w:eastAsia="Courier New" w:hAnsi="Courier New" w:cs="Courier New"/>
-          <w:sz w:val="20"/>
-          <w:szCs w:val="20"/>
-        </w:rPr>
-        <w:t>onos</w:t>
-      </w:r>
-      <w:proofErr w:type="spellEnd"/>
-      <w:r>
-        <w:rPr>
-          <w:rFonts w:ascii="Courier New" w:eastAsia="Courier New" w:hAnsi="Courier New" w:cs="Courier New"/>
-          <w:sz w:val="20"/>
-          <w:szCs w:val="20"/>
-        </w:rPr>
-        <w:t>/</w:t>
-      </w:r>
-      <w:proofErr w:type="spellStart"/>
-      <w:r>
-        <w:rPr>
-          <w:rFonts w:ascii="Courier New" w:eastAsia="Courier New" w:hAnsi="Courier New" w:cs="Courier New"/>
-          <w:sz w:val="20"/>
-          <w:szCs w:val="20"/>
-        </w:rPr>
-        <w:t>myscripts</w:t>
-      </w:r>
-      <w:proofErr w:type="spellEnd"/>
-      <w:r>
-        <w:rPr>
-          <w:rFonts w:ascii="Courier New" w:eastAsia="Courier New" w:hAnsi="Courier New" w:cs="Courier New"/>
-          <w:sz w:val="20"/>
-          <w:szCs w:val="20"/>
-        </w:rPr>
-        <w:t>/</w:t>
-      </w:r>
-    </w:p>
-    <w:p>
-      <w:pPr>
-        <w:pBdr>
-          <w:top w:val="nil"/>
-          <w:left w:val="nil"/>
-          <w:bottom w:val="nil"/>
-          <w:right w:val="nil"/>
-          <w:between w:val="nil"/>
-        </w:pBdr>
-        <w:ind w:left="720"/>
-      </w:pPr>
-      <w:proofErr w:type="spellStart"/>
-      <w:r>
-        <w:rPr>
-          <w:rFonts w:ascii="Courier New" w:eastAsia="Courier New" w:hAnsi="Courier New" w:cs="Courier New"/>
-          <w:sz w:val="20"/>
-          <w:szCs w:val="20"/>
-        </w:rPr>
-        <w:t>sdn@</w:t>
-      </w:r>
-      <w:proofErr w:type="gramStart"/>
-      <w:r>
-        <w:rPr>
-          <w:rFonts w:ascii="Courier New" w:eastAsia="Courier New" w:hAnsi="Courier New" w:cs="Courier New"/>
-          <w:sz w:val="20"/>
-          <w:szCs w:val="20"/>
-        </w:rPr>
-        <w:t>sdn</w:t>
-      </w:r>
-      <w:proofErr w:type="spellEnd"/>
-      <w:r>
-        <w:rPr>
-          <w:rFonts w:ascii="Courier New" w:eastAsia="Courier New" w:hAnsi="Courier New" w:cs="Courier New"/>
-          <w:sz w:val="20"/>
-          <w:szCs w:val="20"/>
-        </w:rPr>
-        <w:t>:~</w:t>
-      </w:r>
-      <w:proofErr w:type="gramEnd"/>
-      <w:r>
-        <w:rPr>
-          <w:rFonts w:ascii="Courier New" w:eastAsia="Courier New" w:hAnsi="Courier New" w:cs="Courier New"/>
-          <w:sz w:val="20"/>
-          <w:szCs w:val="20"/>
-        </w:rPr>
-        <w:t>/</w:t>
-      </w:r>
-      <w:proofErr w:type="spellStart"/>
-      <w:r>
-        <w:rPr>
-          <w:rFonts w:ascii="Courier New" w:eastAsia="Courier New" w:hAnsi="Courier New" w:cs="Courier New"/>
-          <w:sz w:val="20"/>
-          <w:szCs w:val="20"/>
-        </w:rPr>
-        <w:t>onos</w:t>
-      </w:r>
-      <w:proofErr w:type="spellEnd"/>
-      <w:r>
-        <w:rPr>
-          <w:rFonts w:ascii="Courier New" w:eastAsia="Courier New" w:hAnsi="Courier New" w:cs="Courier New"/>
-          <w:sz w:val="20"/>
-          <w:szCs w:val="20"/>
-        </w:rPr>
-        <w:t>/</w:t>
-      </w:r>
-      <w:proofErr w:type="spellStart"/>
-      <w:r>
-        <w:rPr>
-          <w:rFonts w:ascii="Courier New" w:eastAsia="Courier New" w:hAnsi="Courier New" w:cs="Courier New"/>
-          <w:sz w:val="20"/>
-          <w:szCs w:val="20"/>
-        </w:rPr>
-        <w:t>myscripts</w:t>
-      </w:r>
-      <w:proofErr w:type="spellEnd"/>
-      <w:r>
-        <w:rPr>
-          <w:rFonts w:ascii="Courier New" w:eastAsia="Courier New" w:hAnsi="Courier New" w:cs="Courier New"/>
-          <w:sz w:val="20"/>
-          <w:szCs w:val="20"/>
-        </w:rPr>
-        <w:t xml:space="preserve">$ ./load-fwdmod.sh </w:t>
-      </w:r>
-    </w:p>
-    <w:p/>
-    <w:p>
-      <w:r>
-        <w:t xml:space="preserve">This script uses a REST API to send all the compiled code in the </w:t>
-      </w:r>
-      <w:proofErr w:type="spellStart"/>
-      <w:r>
-        <w:t>fwdmod</w:t>
-      </w:r>
-      <w:proofErr w:type="spellEnd"/>
-      <w:r>
-        <w:t xml:space="preserve"> application to ONOS, tells it to deactivate </w:t>
-      </w:r>
-      <w:proofErr w:type="spellStart"/>
-      <w:r>
-        <w:t>fwd</w:t>
-      </w:r>
-      <w:proofErr w:type="spellEnd"/>
-      <w:r>
-        <w:t xml:space="preserve"> and instead activate </w:t>
-      </w:r>
-      <w:proofErr w:type="spellStart"/>
-      <w:r>
-        <w:t>fwdmod</w:t>
-      </w:r>
-      <w:proofErr w:type="spellEnd"/>
-      <w:r>
-        <w:t>.</w:t>
-      </w:r>
-    </w:p>
-    <w:p/>
-    <w:p>
-      <w:r>
-        <w:t xml:space="preserve">Check that this new module is now running in ONOS (it should have replaced </w:t>
-      </w:r>
-      <w:proofErr w:type="spellStart"/>
-      <w:r>
-        <w:t>fwd</w:t>
-      </w:r>
-      <w:proofErr w:type="spellEnd"/>
-      <w:r>
-        <w:t>):</w:t>
-      </w:r>
-    </w:p>
-    <w:p/>
-    <w:p>
-      <w:pPr>
-        <w:ind w:left="720"/>
-        <w:rPr>
-          <w:rFonts w:ascii="Courier New" w:eastAsia="Courier New" w:hAnsi="Courier New" w:cs="Courier New"/>
-          <w:sz w:val="16"/>
-          <w:szCs w:val="16"/>
-        </w:rPr>
-      </w:pPr>
-      <w:proofErr w:type="spellStart"/>
-      <w:r>
-        <w:rPr>
-          <w:rFonts w:ascii="Courier New" w:eastAsia="Courier New" w:hAnsi="Courier New" w:cs="Courier New"/>
-          <w:sz w:val="16"/>
-          <w:szCs w:val="16"/>
-        </w:rPr>
-        <w:t>onos@root</w:t>
-      </w:r>
-      <w:proofErr w:type="spellEnd"/>
-      <w:r>
-        <w:rPr>
-          <w:rFonts w:ascii="Courier New" w:eastAsia="Courier New" w:hAnsi="Courier New" w:cs="Courier New"/>
-          <w:sz w:val="16"/>
-          <w:szCs w:val="16"/>
-        </w:rPr>
-        <w:t xml:space="preserve"> &gt; apps -a -s                                                  </w:t>
-      </w:r>
-    </w:p>
-    <w:p>
-      <w:pPr>
-        <w:ind w:left="720"/>
-        <w:rPr>
-          <w:rFonts w:ascii="Courier New" w:eastAsia="Courier New" w:hAnsi="Courier New" w:cs="Courier New"/>
-          <w:sz w:val="16"/>
-          <w:szCs w:val="16"/>
-        </w:rPr>
-      </w:pPr>
-      <w:r>
-        <w:rPr>
-          <w:rFonts w:ascii="Courier New" w:eastAsia="Courier New" w:hAnsi="Courier New" w:cs="Courier New"/>
-          <w:sz w:val="16"/>
-          <w:szCs w:val="16"/>
-        </w:rPr>
-        <w:t xml:space="preserve">*   9 </w:t>
-      </w:r>
-      <w:proofErr w:type="gramStart"/>
-      <w:r>
-        <w:rPr>
-          <w:rFonts w:ascii="Courier New" w:eastAsia="Courier New" w:hAnsi="Courier New" w:cs="Courier New"/>
-          <w:sz w:val="16"/>
-          <w:szCs w:val="16"/>
-        </w:rPr>
-        <w:t>org.onosproject</w:t>
-      </w:r>
-      <w:proofErr w:type="gramEnd"/>
-      <w:r>
-        <w:rPr>
-          <w:rFonts w:ascii="Courier New" w:eastAsia="Courier New" w:hAnsi="Courier New" w:cs="Courier New"/>
-          <w:sz w:val="16"/>
-          <w:szCs w:val="16"/>
-        </w:rPr>
-        <w:t>.gui2                 2.2.1.SNAPSHOT ONOS GUI2</w:t>
-      </w:r>
-    </w:p>
-    <w:p>
-      <w:pPr>
-        <w:ind w:left="720"/>
-        <w:rPr>
-          <w:rFonts w:ascii="Courier New" w:eastAsia="Courier New" w:hAnsi="Courier New" w:cs="Courier New"/>
-          <w:sz w:val="16"/>
-          <w:szCs w:val="16"/>
-        </w:rPr>
-      </w:pPr>
-      <w:r>
-        <w:rPr>
-          <w:rFonts w:ascii="Courier New" w:eastAsia="Courier New" w:hAnsi="Courier New" w:cs="Courier New"/>
-          <w:sz w:val="16"/>
-          <w:szCs w:val="16"/>
-        </w:rPr>
-        <w:t xml:space="preserve">*  19 </w:t>
-      </w:r>
-      <w:proofErr w:type="spellStart"/>
-      <w:proofErr w:type="gramStart"/>
-      <w:r>
-        <w:rPr>
-          <w:rFonts w:ascii="Courier New" w:eastAsia="Courier New" w:hAnsi="Courier New" w:cs="Courier New"/>
-          <w:sz w:val="16"/>
-          <w:szCs w:val="16"/>
-        </w:rPr>
-        <w:t>org.onosproject</w:t>
-      </w:r>
-      <w:proofErr w:type="gramEnd"/>
-      <w:r>
-        <w:rPr>
-          <w:rFonts w:ascii="Courier New" w:eastAsia="Courier New" w:hAnsi="Courier New" w:cs="Courier New"/>
-          <w:sz w:val="16"/>
-          <w:szCs w:val="16"/>
-        </w:rPr>
-        <w:t>.</w:t>
-      </w:r>
-      <w:r>
-        <w:rPr>
-          <w:rFonts w:ascii="Courier New" w:eastAsia="Courier New" w:hAnsi="Courier New" w:cs="Courier New"/>
-          <w:sz w:val="16"/>
-          <w:szCs w:val="16"/>
-          <w:highlight w:val="yellow"/>
-        </w:rPr>
-        <w:t>fwdmod</w:t>
-      </w:r>
-      <w:proofErr w:type="spellEnd"/>
-      <w:r>
-        <w:rPr>
-          <w:rFonts w:ascii="Courier New" w:eastAsia="Courier New" w:hAnsi="Courier New" w:cs="Courier New"/>
-          <w:sz w:val="16"/>
-          <w:szCs w:val="16"/>
-        </w:rPr>
-        <w:t xml:space="preserve">               2.2.1.SNAPSHOT Reactive Forwarding</w:t>
-      </w:r>
-    </w:p>
-    <w:p>
-      <w:pPr>
-        <w:ind w:left="720"/>
-        <w:rPr>
-          <w:rFonts w:ascii="Courier New" w:eastAsia="Courier New" w:hAnsi="Courier New" w:cs="Courier New"/>
-          <w:sz w:val="16"/>
-          <w:szCs w:val="16"/>
-        </w:rPr>
-      </w:pPr>
-      <w:r>
-        <w:rPr>
-          <w:rFonts w:ascii="Courier New" w:eastAsia="Courier New" w:hAnsi="Courier New" w:cs="Courier New"/>
-          <w:sz w:val="16"/>
-          <w:szCs w:val="16"/>
-        </w:rPr>
-        <w:t xml:space="preserve">*  35 </w:t>
-      </w:r>
-      <w:proofErr w:type="spellStart"/>
-      <w:proofErr w:type="gramStart"/>
-      <w:r>
-        <w:rPr>
-          <w:rFonts w:ascii="Courier New" w:eastAsia="Courier New" w:hAnsi="Courier New" w:cs="Courier New"/>
-          <w:sz w:val="16"/>
-          <w:szCs w:val="16"/>
-        </w:rPr>
-        <w:t>org.onosproject</w:t>
-      </w:r>
-      <w:proofErr w:type="gramEnd"/>
-      <w:r>
-        <w:rPr>
-          <w:rFonts w:ascii="Courier New" w:eastAsia="Courier New" w:hAnsi="Courier New" w:cs="Courier New"/>
-          <w:sz w:val="16"/>
-          <w:szCs w:val="16"/>
-        </w:rPr>
-        <w:t>.optical</w:t>
-      </w:r>
-      <w:proofErr w:type="spellEnd"/>
-      <w:r>
-        <w:rPr>
-          <w:rFonts w:ascii="Courier New" w:eastAsia="Courier New" w:hAnsi="Courier New" w:cs="Courier New"/>
-          <w:sz w:val="16"/>
-          <w:szCs w:val="16"/>
-        </w:rPr>
-        <w:t>-model        2.2.1.SNAPSHOT Optical Network Model</w:t>
-      </w:r>
-    </w:p>
-    <w:p>
-      <w:pPr>
-        <w:ind w:left="720"/>
-        <w:rPr>
-          <w:rFonts w:ascii="Courier New" w:eastAsia="Courier New" w:hAnsi="Courier New" w:cs="Courier New"/>
-          <w:sz w:val="16"/>
-          <w:szCs w:val="16"/>
-        </w:rPr>
-      </w:pPr>
-      <w:r>
-        <w:rPr>
-          <w:rFonts w:ascii="Courier New" w:eastAsia="Courier New" w:hAnsi="Courier New" w:cs="Courier New"/>
-          <w:sz w:val="16"/>
-          <w:szCs w:val="16"/>
-        </w:rPr>
-        <w:t xml:space="preserve">*  52 </w:t>
-      </w:r>
-      <w:proofErr w:type="spellStart"/>
-      <w:proofErr w:type="gramStart"/>
-      <w:r>
-        <w:rPr>
-          <w:rFonts w:ascii="Courier New" w:eastAsia="Courier New" w:hAnsi="Courier New" w:cs="Courier New"/>
-          <w:sz w:val="16"/>
-          <w:szCs w:val="16"/>
-        </w:rPr>
-        <w:t>org.onosproject</w:t>
-      </w:r>
-      <w:proofErr w:type="gramEnd"/>
-      <w:r>
-        <w:rPr>
-          <w:rFonts w:ascii="Courier New" w:eastAsia="Courier New" w:hAnsi="Courier New" w:cs="Courier New"/>
-          <w:sz w:val="16"/>
-          <w:szCs w:val="16"/>
-        </w:rPr>
-        <w:t>.drivers</w:t>
-      </w:r>
-      <w:proofErr w:type="spellEnd"/>
-      <w:r>
-        <w:rPr>
-          <w:rFonts w:ascii="Courier New" w:eastAsia="Courier New" w:hAnsi="Courier New" w:cs="Courier New"/>
-          <w:sz w:val="16"/>
-          <w:szCs w:val="16"/>
-        </w:rPr>
-        <w:t xml:space="preserve">              2.2.1.SNAPSHOT Default Drivers</w:t>
-      </w:r>
-    </w:p>
-    <w:p>
-      <w:pPr>
-        <w:ind w:left="720"/>
-        <w:rPr>
-          <w:rFonts w:ascii="Courier New" w:eastAsia="Courier New" w:hAnsi="Courier New" w:cs="Courier New"/>
-          <w:sz w:val="16"/>
-          <w:szCs w:val="16"/>
-        </w:rPr>
-      </w:pPr>
-      <w:r>
-        <w:rPr>
-          <w:rFonts w:ascii="Courier New" w:eastAsia="Courier New" w:hAnsi="Courier New" w:cs="Courier New"/>
-          <w:sz w:val="16"/>
-          <w:szCs w:val="16"/>
-        </w:rPr>
-        <w:t xml:space="preserve">*  56 </w:t>
-      </w:r>
-      <w:proofErr w:type="spellStart"/>
-      <w:proofErr w:type="gramStart"/>
-      <w:r>
-        <w:rPr>
-          <w:rFonts w:ascii="Courier New" w:eastAsia="Courier New" w:hAnsi="Courier New" w:cs="Courier New"/>
-          <w:sz w:val="16"/>
-          <w:szCs w:val="16"/>
-        </w:rPr>
-        <w:t>org.onosproject</w:t>
-      </w:r>
-      <w:proofErr w:type="gramEnd"/>
-      <w:r>
-        <w:rPr>
-          <w:rFonts w:ascii="Courier New" w:eastAsia="Courier New" w:hAnsi="Courier New" w:cs="Courier New"/>
-          <w:sz w:val="16"/>
-          <w:szCs w:val="16"/>
-        </w:rPr>
-        <w:t>.openflow</w:t>
-      </w:r>
-      <w:proofErr w:type="spellEnd"/>
-      <w:r>
-        <w:rPr>
-          <w:rFonts w:ascii="Courier New" w:eastAsia="Courier New" w:hAnsi="Courier New" w:cs="Courier New"/>
-          <w:sz w:val="16"/>
-          <w:szCs w:val="16"/>
-        </w:rPr>
-        <w:t>-base        2.2.1.SNAPSHOT OpenFlow Base Provider</w:t>
-      </w:r>
-    </w:p>
-    <w:p>
-      <w:pPr>
-        <w:ind w:left="720"/>
-        <w:rPr>
-          <w:rFonts w:ascii="Courier New" w:eastAsia="Courier New" w:hAnsi="Courier New" w:cs="Courier New"/>
-          <w:sz w:val="16"/>
-          <w:szCs w:val="16"/>
-        </w:rPr>
-      </w:pPr>
-      <w:r>
-        <w:rPr>
-          <w:rFonts w:ascii="Courier New" w:eastAsia="Courier New" w:hAnsi="Courier New" w:cs="Courier New"/>
-          <w:sz w:val="16"/>
-          <w:szCs w:val="16"/>
-        </w:rPr>
-        <w:t xml:space="preserve">*  57 </w:t>
-      </w:r>
-      <w:proofErr w:type="spellStart"/>
-      <w:proofErr w:type="gramStart"/>
-      <w:r>
-        <w:rPr>
-          <w:rFonts w:ascii="Courier New" w:eastAsia="Courier New" w:hAnsi="Courier New" w:cs="Courier New"/>
-          <w:sz w:val="16"/>
-          <w:szCs w:val="16"/>
-        </w:rPr>
-        <w:t>org.onosproject</w:t>
-      </w:r>
-      <w:proofErr w:type="gramEnd"/>
-      <w:r>
-        <w:rPr>
-          <w:rFonts w:ascii="Courier New" w:eastAsia="Courier New" w:hAnsi="Courier New" w:cs="Courier New"/>
-          <w:sz w:val="16"/>
-          <w:szCs w:val="16"/>
-        </w:rPr>
-        <w:t>.lldpprovider</w:t>
-      </w:r>
-      <w:proofErr w:type="spellEnd"/>
-      <w:r>
-        <w:rPr>
-          <w:rFonts w:ascii="Courier New" w:eastAsia="Courier New" w:hAnsi="Courier New" w:cs="Courier New"/>
-          <w:sz w:val="16"/>
-          <w:szCs w:val="16"/>
-        </w:rPr>
-        <w:t xml:space="preserve">         2.2.1.SNAPSHOT LLDP Link Provider</w:t>
-      </w:r>
-    </w:p>
-    <w:p>
-      <w:pPr>
-        <w:ind w:left="720"/>
-        <w:rPr>
-          <w:rFonts w:ascii="Courier New" w:eastAsia="Courier New" w:hAnsi="Courier New" w:cs="Courier New"/>
-          <w:sz w:val="16"/>
-          <w:szCs w:val="16"/>
-        </w:rPr>
-      </w:pPr>
-      <w:r>
-        <w:rPr>
-          <w:rFonts w:ascii="Courier New" w:eastAsia="Courier New" w:hAnsi="Courier New" w:cs="Courier New"/>
-          <w:sz w:val="16"/>
-          <w:szCs w:val="16"/>
-        </w:rPr>
-        <w:t xml:space="preserve">*  58 </w:t>
-      </w:r>
-      <w:proofErr w:type="spellStart"/>
-      <w:proofErr w:type="gramStart"/>
-      <w:r>
-        <w:rPr>
-          <w:rFonts w:ascii="Courier New" w:eastAsia="Courier New" w:hAnsi="Courier New" w:cs="Courier New"/>
-          <w:sz w:val="16"/>
-          <w:szCs w:val="16"/>
-        </w:rPr>
-        <w:t>org.onosproject</w:t>
-      </w:r>
-      <w:proofErr w:type="gramEnd"/>
-      <w:r>
-        <w:rPr>
-          <w:rFonts w:ascii="Courier New" w:eastAsia="Courier New" w:hAnsi="Courier New" w:cs="Courier New"/>
-          <w:sz w:val="16"/>
-          <w:szCs w:val="16"/>
-        </w:rPr>
-        <w:t>.hostprovider</w:t>
-      </w:r>
-      <w:proofErr w:type="spellEnd"/>
-      <w:r>
-        <w:rPr>
-          <w:rFonts w:ascii="Courier New" w:eastAsia="Courier New" w:hAnsi="Courier New" w:cs="Courier New"/>
-          <w:sz w:val="16"/>
-          <w:szCs w:val="16"/>
-        </w:rPr>
-        <w:t xml:space="preserve">         2.2.1.SNAPSHOT Host Location Provider</w:t>
-      </w:r>
-    </w:p>
-    <w:p>
-      <w:pPr>
-        <w:ind w:left="720"/>
-        <w:rPr>
-          <w:rFonts w:ascii="Courier New" w:eastAsia="Courier New" w:hAnsi="Courier New" w:cs="Courier New"/>
-          <w:sz w:val="16"/>
-          <w:szCs w:val="16"/>
-        </w:rPr>
-      </w:pPr>
-      <w:r>
-        <w:rPr>
-          <w:rFonts w:ascii="Courier New" w:eastAsia="Courier New" w:hAnsi="Courier New" w:cs="Courier New"/>
-          <w:sz w:val="16"/>
-          <w:szCs w:val="16"/>
-        </w:rPr>
-        <w:t xml:space="preserve">*  63 </w:t>
-      </w:r>
-      <w:proofErr w:type="spellStart"/>
-      <w:proofErr w:type="gramStart"/>
-      <w:r>
-        <w:rPr>
-          <w:rFonts w:ascii="Courier New" w:eastAsia="Courier New" w:hAnsi="Courier New" w:cs="Courier New"/>
-          <w:sz w:val="16"/>
-          <w:szCs w:val="16"/>
-        </w:rPr>
-        <w:t>org.onosproject</w:t>
-      </w:r>
-      <w:proofErr w:type="gramEnd"/>
-      <w:r>
-        <w:rPr>
-          <w:rFonts w:ascii="Courier New" w:eastAsia="Courier New" w:hAnsi="Courier New" w:cs="Courier New"/>
-          <w:sz w:val="16"/>
-          <w:szCs w:val="16"/>
-        </w:rPr>
-        <w:t>.openflow</w:t>
-      </w:r>
-      <w:proofErr w:type="spellEnd"/>
-      <w:r>
-        <w:rPr>
-          <w:rFonts w:ascii="Courier New" w:eastAsia="Courier New" w:hAnsi="Courier New" w:cs="Courier New"/>
-          <w:sz w:val="16"/>
-          <w:szCs w:val="16"/>
-        </w:rPr>
-        <w:t xml:space="preserve">             2.2.1.SNAPSHOT OpenFlow Provider Suite</w:t>
-      </w:r>
-    </w:p>
-    <w:p/>
-    <w:p>
-      <w:r>
-        <w:t xml:space="preserve">Now re-run (in the Mininet console) </w:t>
-      </w:r>
-      <w:r>
-        <w:rPr>
-          <w:rFonts w:ascii="Courier New" w:eastAsia="Courier New" w:hAnsi="Courier New" w:cs="Courier New"/>
-        </w:rPr>
-        <w:t>test3</w:t>
-      </w:r>
-      <w:r>
-        <w:t xml:space="preserve"> (send a TCP flow between h1 and h2 as quickly as possible while simultaneously sending between h5 and h2 and report throughput). Record the </w:t>
-      </w:r>
-      <w:r>
-        <w:lastRenderedPageBreak/>
-        <w:t>throughput of both flows. Additionally, record the flow table from s1 while this test is running as shown in Section 2.2. If the test has finished re-run it while you record the flow table.</w:t>
-      </w:r>
-    </w:p>
-    <w:p/>
-    <w:p>
-      <w:r>
-        <w:t xml:space="preserve">How are the flow tables different from the previous time you ran </w:t>
-      </w:r>
-      <w:r>
-        <w:rPr>
-          <w:rFonts w:ascii="Courier New" w:eastAsia="Courier New" w:hAnsi="Courier New" w:cs="Courier New"/>
-        </w:rPr>
-        <w:t>test3</w:t>
-      </w:r>
-      <w:r>
-        <w:t>? Does this explain the throughput results?</w:t>
-      </w:r>
-    </w:p>
-    <w:p/>
-    <w:p>
-      <w:r>
-        <w:t xml:space="preserve">To see how the code works to perform this we will look at the source code. Open the editor </w:t>
-      </w:r>
-      <w:proofErr w:type="spellStart"/>
-      <w:r>
-        <w:t>Geany</w:t>
-      </w:r>
-      <w:proofErr w:type="spellEnd"/>
-      <w:r>
-        <w:t>:</w:t>
-      </w:r>
-    </w:p>
-    <w:p/>
-    <w:p>
-      <w:pPr>
-        <w:ind w:left="720"/>
-      </w:pPr>
-      <w:r>
-        <w:t>Graphical: “</w:t>
-      </w:r>
-      <w:proofErr w:type="spellStart"/>
-      <w:r>
-        <w:t>Geany</w:t>
-      </w:r>
-      <w:proofErr w:type="spellEnd"/>
-      <w:r>
-        <w:t>” icon</w:t>
-      </w:r>
-    </w:p>
-    <w:p>
-      <w:pPr>
-        <w:ind w:left="720"/>
-        <w:rPr>
-          <w:rFonts w:ascii="Courier New" w:eastAsia="Courier New" w:hAnsi="Courier New" w:cs="Courier New"/>
-        </w:rPr>
-      </w:pPr>
-      <w:r>
-        <w:t xml:space="preserve">Command line: </w:t>
-      </w:r>
-      <w:proofErr w:type="spellStart"/>
-      <w:r>
-        <w:rPr>
-          <w:rFonts w:ascii="Courier New" w:eastAsia="Courier New" w:hAnsi="Courier New" w:cs="Courier New"/>
-        </w:rPr>
-        <w:t>geany</w:t>
-      </w:r>
-      <w:proofErr w:type="spellEnd"/>
-    </w:p>
-    <w:p>
-      <w:pPr>
-        <w:ind w:left="720"/>
-        <w:rPr>
-          <w:rFonts w:ascii="Courier New" w:eastAsia="Courier New" w:hAnsi="Courier New" w:cs="Courier New"/>
-        </w:rPr>
-      </w:pPr>
-    </w:p>
-    <w:p>
-      <w:r>
-        <w:t xml:space="preserve">By </w:t>
-      </w:r>
-      <w:proofErr w:type="gramStart"/>
-      <w:r>
-        <w:t>default</w:t>
-      </w:r>
-      <w:proofErr w:type="gramEnd"/>
-      <w:r>
-        <w:t xml:space="preserve"> it will open to the relevant part of the code which is the file:</w:t>
-      </w:r>
-    </w:p>
-    <w:p>
-      <w:pPr>
-        <w:rPr>
-          <w:rFonts w:ascii="Courier New" w:eastAsia="Courier New" w:hAnsi="Courier New" w:cs="Courier New"/>
-          <w:sz w:val="16"/>
-          <w:szCs w:val="16"/>
-        </w:rPr>
-      </w:pPr>
-      <w:r>
-        <w:rPr>
-          <w:rFonts w:ascii="Courier New" w:eastAsia="Courier New" w:hAnsi="Courier New" w:cs="Courier New"/>
-          <w:sz w:val="16"/>
-          <w:szCs w:val="16"/>
-        </w:rPr>
-        <w:t>/home/sdn/onos/apps/fwdmod/src/main/java/org/onosproject/fwdmod/ReactiveForwarding.java</w:t>
-      </w:r>
-    </w:p>
-    <w:p/>
-    <w:p>
-      <w:r>
-        <w:t xml:space="preserve">This version of the </w:t>
-      </w:r>
-      <w:proofErr w:type="spellStart"/>
-      <w:r>
-        <w:t>fwd</w:t>
-      </w:r>
-      <w:proofErr w:type="spellEnd"/>
-      <w:r>
-        <w:t xml:space="preserve"> application has been simplified as much as possible so that you can understand the basics of how the code operates. There are two core functions:</w:t>
-      </w:r>
-    </w:p>
-    <w:p/>
-    <w:p>
-      <w:pPr>
-        <w:numPr>
-          <w:ilvl w:val="0"/>
-          <w:numId w:val="2"/>
-        </w:numPr>
-      </w:pPr>
-      <w:r>
-        <w:rPr>
-          <w:rFonts w:ascii="Courier New" w:eastAsia="Courier New" w:hAnsi="Courier New" w:cs="Courier New"/>
-        </w:rPr>
-        <w:t>process(...)</w:t>
-      </w:r>
-      <w:r>
-        <w:t xml:space="preserve"> which is called when the packet arrives and which calls the controller topology service to find out the best port to send the frame out of, then it calls the next function of interest ...</w:t>
-      </w:r>
-    </w:p>
-    <w:p>
-      <w:pPr>
-        <w:numPr>
-          <w:ilvl w:val="0"/>
-          <w:numId w:val="2"/>
-        </w:numPr>
-      </w:pPr>
-      <w:proofErr w:type="spellStart"/>
-      <w:r>
-        <w:rPr>
-          <w:rFonts w:ascii="Courier New" w:eastAsia="Courier New" w:hAnsi="Courier New" w:cs="Courier New"/>
-        </w:rPr>
-        <w:t>installRule</w:t>
-      </w:r>
-      <w:proofErr w:type="spellEnd"/>
-      <w:r>
-        <w:rPr>
-          <w:rFonts w:ascii="Courier New" w:eastAsia="Courier New" w:hAnsi="Courier New" w:cs="Courier New"/>
-        </w:rPr>
-        <w:t>(...)</w:t>
-      </w:r>
-      <w:r>
-        <w:t xml:space="preserve"> which actually installs the rule (and tells the switch to forward the packet as well)</w:t>
-      </w:r>
-    </w:p>
-    <w:p/>
-    <w:p>
-      <w:r>
-        <w:t xml:space="preserve">Look at the lines of code in </w:t>
-      </w:r>
-      <w:proofErr w:type="spellStart"/>
-      <w:proofErr w:type="gramStart"/>
-      <w:r>
-        <w:t>installRule</w:t>
-      </w:r>
-      <w:proofErr w:type="spellEnd"/>
-      <w:r>
-        <w:t>(</w:t>
-      </w:r>
-      <w:proofErr w:type="gramEnd"/>
-      <w:r>
-        <w:t>) just below the comment</w:t>
-      </w:r>
-    </w:p>
-    <w:p>
-      <w:r>
-        <w:rPr>
-          <w:rFonts w:ascii="Courier New" w:eastAsia="Courier New" w:hAnsi="Courier New" w:cs="Courier New"/>
-        </w:rPr>
-        <w:t>// demo inserted change to send to queue 1 for certain mac source</w:t>
-      </w:r>
-    </w:p>
-    <w:p/>
-    <w:p>
-      <w:r>
-        <w:t>You should be able to see how the code treats the different source MAC addresses differently from the code.</w:t>
-      </w:r>
-    </w:p>
-    <w:p/>
-    <w:p>
-      <w:r>
-        <w:t>There are some other parts of the code highlighted for interest in this file, just search for any mention of “</w:t>
-      </w:r>
-      <w:r>
-        <w:rPr>
-          <w:rFonts w:ascii="Courier New" w:eastAsia="Courier New" w:hAnsi="Courier New" w:cs="Courier New"/>
-        </w:rPr>
-        <w:t>demo</w:t>
-      </w:r>
-      <w:r>
-        <w:t xml:space="preserve">.” </w:t>
-      </w:r>
-    </w:p>
-    <w:p/>
-    <w:p>
-      <w:r>
-        <w:t xml:space="preserve">Now edit the code to change the MAC address of interest to that of h5 instead of h1. You then can compile the code using the menu Build -&gt; Compile. Then you need to load this new version of the application into ONOS using the </w:t>
-      </w:r>
-      <w:r>
-        <w:rPr>
-          <w:rFonts w:ascii="Courier New" w:eastAsia="Courier New" w:hAnsi="Courier New" w:cs="Courier New"/>
-          <w:sz w:val="20"/>
-          <w:szCs w:val="20"/>
-        </w:rPr>
-        <w:t xml:space="preserve">load-fwdmod.sh </w:t>
-      </w:r>
-      <w:r>
-        <w:t xml:space="preserve">script again (it actually reinstalls it if it was previously loaded). </w:t>
-      </w:r>
-      <w:proofErr w:type="gramStart"/>
-      <w:r>
-        <w:t>Again</w:t>
-      </w:r>
-      <w:proofErr w:type="gramEnd"/>
-      <w:r>
-        <w:t xml:space="preserve"> now run </w:t>
-      </w:r>
-      <w:r>
-        <w:rPr>
-          <w:rFonts w:ascii="Courier New" w:eastAsia="Courier New" w:hAnsi="Courier New" w:cs="Courier New"/>
-        </w:rPr>
-        <w:t>test3</w:t>
-      </w:r>
-      <w:r>
-        <w:t xml:space="preserve"> and observe if this changes how the flows are queued.</w:t>
-      </w:r>
-    </w:p>
-    <w:p/>
-    <w:p>
-      <w:r>
-        <w:t xml:space="preserve">You have seen how the code actually inspects incoming packets, makes a decision and then implements a flow rule in a switch. In practice, deployers of SDN tend to work on higher layer interfaces to the SDN controller using things like the REST API to configure it and using </w:t>
-      </w:r>
-      <w:r>
-        <w:rPr>
-          <w:i/>
-        </w:rPr>
-        <w:t>Intents</w:t>
-      </w:r>
-      <w:r>
-        <w:t xml:space="preserve"> to perform </w:t>
-      </w:r>
-      <w:r>
-        <w:rPr>
-          <w:i/>
-        </w:rPr>
-        <w:t>Intent Based Networking</w:t>
-      </w:r>
-      <w:r>
-        <w:t>. This will be covered in a later addition to this tutorial.</w:t>
-      </w:r>
-    </w:p>
-    <w:p/>
-    <w:p>
-      <w:pPr>
-        <w:pStyle w:val="Heading1"/>
-      </w:pPr>
-      <w:bookmarkStart w:id="15" w:name="_za7d72oqcvsg" w:colFirst="0" w:colLast="0"/>
-      <w:bookmarkEnd w:id="15"/>
-      <w:r>
-        <w:lastRenderedPageBreak/>
         <w:t>5. Conclusions and Further Work</w:t>
       </w:r>
     </w:p>
@@ -5925,7 +4579,7 @@
       <w:r>
         <w:t xml:space="preserve"> </w:t>
       </w:r>
-      <w:hyperlink r:id="rId11">
+      <w:hyperlink r:id="rId12">
         <w:r>
           <w:rPr>
             <w:color w:val="1155CC"/>
@@ -5981,7 +4635,7 @@
       <w:r>
         <w:t xml:space="preserve">Write your own SDN application by forking the ONOS codebase available at </w:t>
       </w:r>
-      <w:hyperlink r:id="rId12">
+      <w:hyperlink r:id="rId13">
         <w:r>
           <w:rPr>
             <w:color w:val="1155CC"/>
@@ -5996,9 +4650,10 @@
       <w:pPr>
         <w:pStyle w:val="Heading1"/>
       </w:pPr>
-      <w:bookmarkStart w:id="16" w:name="_t1bl0vihpm42" w:colFirst="0" w:colLast="0"/>
-      <w:bookmarkEnd w:id="16"/>
-      <w:r>
+      <w:bookmarkStart w:id="14" w:name="_t1bl0vihpm42" w:colFirst="0" w:colLast="0"/>
+      <w:bookmarkEnd w:id="14"/>
+      <w:r>
+        <w:lastRenderedPageBreak/>
         <w:t>Appendix</w:t>
       </w:r>
     </w:p>

</xml_diff>

<commit_message>
Moved tutorial to 1.4
</commit_message>
<xml_diff>
--- a/SDN Tutorial.docx
+++ b/SDN Tutorial.docx
@@ -32,29 +32,29 @@
         <w:t>Dr Martin Reed v1.</w:t>
       </w:r>
       <w:r>
+        <w:t>4</w:t>
+      </w:r>
+      <w:r>
+        <w:t xml:space="preserve"> </w:t>
+      </w:r>
+      <w:r>
+        <w:t>5th</w:t>
+      </w:r>
+      <w:r>
+        <w:t xml:space="preserve"> </w:t>
+      </w:r>
+      <w:r>
+        <w:t>September</w:t>
+      </w:r>
+      <w:r>
+        <w:t xml:space="preserve"> 20</w:t>
+      </w:r>
+      <w:r>
+        <w:t>2</w:t>
+      </w:r>
+      <w:r>
         <w:t>3</w:t>
       </w:r>
-      <w:r>
-        <w:t xml:space="preserve"> </w:t>
-      </w:r>
-      <w:r>
-        <w:t>7</w:t>
-      </w:r>
-      <w:r>
-        <w:t xml:space="preserve">th </w:t>
-      </w:r>
-      <w:r>
-        <w:t>December</w:t>
-      </w:r>
-      <w:r>
-        <w:t xml:space="preserve"> 20</w:t>
-      </w:r>
-      <w:r>
-        <w:t>2</w:t>
-      </w:r>
-      <w:r>
-        <w:t>2</w:t>
-      </w:r>
     </w:p>
     <w:p>
       <w:pPr>
@@ -67,19 +67,7 @@
         <w:rPr>
           <w:b/>
         </w:rPr>
-        <w:t xml:space="preserve">NOTE: this laboratory is a demonstration of the new SDN material introduced </w:t>
-      </w:r>
-      <w:r>
-        <w:rPr>
-          <w:b/>
-        </w:rPr>
-        <w:t xml:space="preserve">to CE321 </w:t>
-      </w:r>
-      <w:r>
-        <w:rPr>
-          <w:b/>
-        </w:rPr>
-        <w:t>in the 2019/20 academic year. T</w:t>
+        <w:t>NOTE: this laboratory is a demonstration of the new SDN material introduced in the 2019/20 academic year. T</w:t>
       </w:r>
       <w:r>
         <w:rPr>
@@ -230,6 +218,18 @@
       </w:pPr>
       <w:r>
         <w:t>perform some experiments to show the benefits and costs of SDN.</w:t>
+      </w:r>
+    </w:p>
+    <w:p>
+      <w:pPr>
+        <w:numPr>
+          <w:ilvl w:val="0"/>
+          <w:numId w:val="1"/>
+        </w:numPr>
+        <w:jc w:val="both"/>
+      </w:pPr>
+      <w:r>
+        <w:t>show how the code in the SDN controller influences the action of switching.</w:t>
       </w:r>
     </w:p>
     <w:p>
@@ -331,14 +331,6 @@
       <w:pPr>
         <w:jc w:val="both"/>
       </w:pPr>
-      <w:r>
-        <w:t>The virtual machine has a number of desktop icons which run the network and controller and provide shells for console access to the controller and running tests. It is also possible to run all the commands from the console and both graphical and command line versions of running the various components and tests will be given.</w:t>
-      </w:r>
-    </w:p>
-    <w:p>
-      <w:pPr>
-        <w:jc w:val="both"/>
-      </w:pPr>
     </w:p>
     <w:p>
       <w:pPr>
@@ -513,106 +505,87 @@
           <w:b/>
         </w:rPr>
       </w:pPr>
+      <w:r>
+        <w:rPr>
+          <w:b/>
+        </w:rPr>
+        <w:t xml:space="preserve">NOTE: </w:t>
+      </w:r>
+      <w:r>
+        <w:rPr>
+          <w:b/>
+        </w:rPr>
+        <w:t>this uses the Linux command line you will need to start a terminal using the top left launcher icon and “Terminal Emulator”</w:t>
+      </w:r>
+    </w:p>
+    <w:p>
+      <w:pPr>
+        <w:rPr>
+          <w:b/>
+        </w:rPr>
+      </w:pPr>
+    </w:p>
+    <w:p>
+      <w:pPr>
+        <w:jc w:val="both"/>
+      </w:pPr>
+      <w:r>
+        <w:t xml:space="preserve">Start the VM and start the controller: </w:t>
+      </w:r>
+    </w:p>
+    <w:p>
+      <w:pPr>
+        <w:ind w:left="720"/>
+      </w:pPr>
+      <w:r>
+        <w:t xml:space="preserve">Command line: </w:t>
+      </w:r>
+    </w:p>
+    <w:p>
+      <w:pPr>
+        <w:ind w:left="720"/>
+        <w:rPr>
+          <w:rFonts w:ascii="Courier New" w:eastAsia="Courier New" w:hAnsi="Courier New" w:cs="Courier New"/>
+        </w:rPr>
+      </w:pPr>
+      <w:r>
+        <w:rPr>
+          <w:rFonts w:ascii="Courier New" w:eastAsia="Courier New" w:hAnsi="Courier New" w:cs="Courier New"/>
+        </w:rPr>
+        <w:t>cd ~/</w:t>
+      </w:r>
+      <w:proofErr w:type="spellStart"/>
+      <w:r>
+        <w:rPr>
+          <w:rFonts w:ascii="Courier New" w:eastAsia="Courier New" w:hAnsi="Courier New" w:cs="Courier New"/>
+        </w:rPr>
+        <w:t>sdn</w:t>
+      </w:r>
+      <w:proofErr w:type="spellEnd"/>
+      <w:r>
+        <w:rPr>
+          <w:rFonts w:ascii="Courier New" w:eastAsia="Courier New" w:hAnsi="Courier New" w:cs="Courier New"/>
+        </w:rPr>
+        <w:t>-demo</w:t>
+      </w:r>
+    </w:p>
+    <w:p>
+      <w:pPr>
+        <w:ind w:left="720"/>
+        <w:rPr>
+          <w:rFonts w:ascii="Courier New" w:eastAsia="Courier New" w:hAnsi="Courier New" w:cs="Courier New"/>
+        </w:rPr>
+      </w:pPr>
       <w:proofErr w:type="gramStart"/>
       <w:r>
         <w:rPr>
-          <w:b/>
-        </w:rPr>
-        <w:t>All of</w:t>
+          <w:rFonts w:ascii="Courier New" w:eastAsia="Courier New" w:hAnsi="Courier New" w:cs="Courier New"/>
+        </w:rPr>
+        <w:t>./</w:t>
       </w:r>
       <w:proofErr w:type="gramEnd"/>
       <w:r>
         <w:rPr>
-          <w:b/>
-        </w:rPr>
-        <w:t xml:space="preserve"> the demonstration commands are in the </w:t>
-      </w:r>
-      <w:proofErr w:type="spellStart"/>
-      <w:r>
-        <w:rPr>
-          <w:b/>
-        </w:rPr>
-        <w:t>sdn</w:t>
-      </w:r>
-      <w:proofErr w:type="spellEnd"/>
-      <w:r>
-        <w:rPr>
-          <w:b/>
-        </w:rPr>
-        <w:t>-demo directory</w:t>
-      </w:r>
-    </w:p>
-    <w:p>
-      <w:pPr>
-        <w:jc w:val="both"/>
-      </w:pPr>
-      <w:r>
-        <w:t xml:space="preserve">Start the </w:t>
-      </w:r>
-      <w:r>
-        <w:t>CE321</w:t>
-      </w:r>
-      <w:r>
-        <w:t xml:space="preserve">VM </w:t>
-      </w:r>
-      <w:r>
-        <w:t xml:space="preserve">then in a terminal in this VM </w:t>
-      </w:r>
-      <w:r>
-        <w:t>start the controller:</w:t>
-      </w:r>
-    </w:p>
-    <w:p>
-      <w:pPr>
-        <w:jc w:val="both"/>
-        <w:rPr>
-          <w:rFonts w:ascii="Courier New" w:eastAsia="Courier New" w:hAnsi="Courier New" w:cs="Courier New"/>
-        </w:rPr>
-      </w:pPr>
-      <w:r>
-        <w:rPr>
-          <w:rFonts w:ascii="Courier New" w:eastAsia="Courier New" w:hAnsi="Courier New" w:cs="Courier New"/>
-        </w:rPr>
-        <w:t>cd ~/</w:t>
-      </w:r>
-      <w:proofErr w:type="spellStart"/>
-      <w:r>
-        <w:rPr>
-          <w:rFonts w:ascii="Courier New" w:eastAsia="Courier New" w:hAnsi="Courier New" w:cs="Courier New"/>
-        </w:rPr>
-        <w:t>sdn</w:t>
-      </w:r>
-      <w:proofErr w:type="spellEnd"/>
-      <w:r>
-        <w:rPr>
-          <w:rFonts w:ascii="Courier New" w:eastAsia="Courier New" w:hAnsi="Courier New" w:cs="Courier New"/>
-        </w:rPr>
-        <w:t>-</w:t>
-      </w:r>
-      <w:r>
-        <w:rPr>
-          <w:rFonts w:ascii="Courier New" w:eastAsia="Courier New" w:hAnsi="Courier New" w:cs="Courier New"/>
-        </w:rPr>
-        <w:t>demo</w:t>
-      </w:r>
-    </w:p>
-    <w:p>
-      <w:pPr>
-        <w:jc w:val="both"/>
-        <w:rPr>
-          <w:rFonts w:ascii="Courier New" w:eastAsia="Courier New" w:hAnsi="Courier New" w:cs="Courier New"/>
-        </w:rPr>
-      </w:pPr>
-      <w:proofErr w:type="gramStart"/>
-      <w:r>
-        <w:rPr>
-          <w:rFonts w:ascii="Courier New" w:eastAsia="Courier New" w:hAnsi="Courier New" w:cs="Courier New"/>
-        </w:rPr>
-        <w:t>./</w:t>
-      </w:r>
-      <w:proofErr w:type="gramEnd"/>
-      <w:r>
-        <w:rPr>
           <w:rFonts w:ascii="Courier New" w:eastAsia="Courier New" w:hAnsi="Courier New" w:cs="Courier New"/>
         </w:rPr>
         <w:t>start-</w:t>
@@ -631,7 +604,10 @@
         <w:t>It is ready when you see</w:t>
       </w:r>
       <w:r>
-        <w:t xml:space="preserve"> (after about 1 minute)</w:t>
+        <w:t xml:space="preserve"> </w:t>
+      </w:r>
+      <w:r>
+        <w:t>(after about 1 minute)</w:t>
       </w:r>
       <w:r>
         <w:t>:</w:t>
@@ -651,40 +627,89 @@
           <w:sz w:val="20"/>
           <w:szCs w:val="20"/>
         </w:rPr>
-        <w:t xml:space="preserve">195 - </w:t>
-      </w:r>
-      <w:proofErr w:type="spellStart"/>
-      <w:proofErr w:type="gramStart"/>
+        <w:t>&lt;some number&gt;</w:t>
+      </w:r>
       <w:r>
         <w:rPr>
           <w:rFonts w:ascii="Courier New" w:hAnsi="Courier New" w:cs="Courier New"/>
           <w:sz w:val="20"/>
           <w:szCs w:val="20"/>
         </w:rPr>
-        <w:t>org.onosproject</w:t>
-      </w:r>
-      <w:proofErr w:type="gramEnd"/>
+        <w:t xml:space="preserve"> - </w:t>
+      </w:r>
+      <w:proofErr w:type="spellStart"/>
+      <w:proofErr w:type="gramStart"/>
       <w:r>
         <w:rPr>
           <w:rFonts w:ascii="Courier New" w:hAnsi="Courier New" w:cs="Courier New"/>
           <w:sz w:val="20"/>
           <w:szCs w:val="20"/>
         </w:rPr>
-        <w:t>.onos</w:t>
-      </w:r>
-      <w:proofErr w:type="spellEnd"/>
+        <w:t>org.onosproject</w:t>
+      </w:r>
+      <w:proofErr w:type="gramEnd"/>
       <w:r>
         <w:rPr>
           <w:rFonts w:ascii="Courier New" w:hAnsi="Courier New" w:cs="Courier New"/>
           <w:sz w:val="20"/>
           <w:szCs w:val="20"/>
         </w:rPr>
+        <w:t>.onos</w:t>
+      </w:r>
+      <w:proofErr w:type="spellEnd"/>
+      <w:r>
+        <w:rPr>
+          <w:rFonts w:ascii="Courier New" w:hAnsi="Courier New" w:cs="Courier New"/>
+          <w:sz w:val="20"/>
+          <w:szCs w:val="20"/>
+        </w:rPr>
         <w:t>-core-primitives - 2.7.0 | Updated node 127.0.0.1 state to READY</w:t>
       </w:r>
     </w:p>
     <w:p>
-      <w:r>
-        <w:t xml:space="preserve">Wait until you see the ONOS server output stop (about 30 seconds, wait until the scrolling output stops), then start the basic topology (the </w:t>
+      <w:pPr>
+        <w:rPr>
+          <w:rFonts w:ascii="Courier New" w:hAnsi="Courier New" w:cs="Courier New"/>
+          <w:sz w:val="20"/>
+          <w:szCs w:val="20"/>
+        </w:rPr>
+      </w:pPr>
+    </w:p>
+    <w:p>
+      <w:pPr>
+        <w:rPr>
+          <w:b/>
+          <w:bCs/>
+        </w:rPr>
+      </w:pPr>
+      <w:r>
+        <w:t>Wait until you see the ONOS server output stop (about 30 seconds, wait until the scrolling output stops)</w:t>
+      </w:r>
+      <w:r>
+        <w:t xml:space="preserve">. </w:t>
+      </w:r>
+      <w:r>
+        <w:rPr>
+          <w:b/>
+          <w:bCs/>
+        </w:rPr>
+        <w:t>NOTE you must leave this terminal running, you will need to start a new Terminal Emulator for later commands.</w:t>
+      </w:r>
+    </w:p>
+    <w:p>
+      <w:pPr>
+        <w:rPr>
+          <w:b/>
+          <w:bCs/>
+        </w:rPr>
+      </w:pPr>
+    </w:p>
+    <w:p>
+      <w:r>
+        <w:t>T</w:t>
+      </w:r>
+      <w:r>
+        <w:t xml:space="preserve">hen start the basic topology (the </w:t>
       </w:r>
       <w:r>
         <w:rPr>
@@ -698,6 +723,15 @@
     </w:p>
     <w:p>
       <w:pPr>
+        <w:ind w:left="720"/>
+      </w:pPr>
+      <w:r>
+        <w:t xml:space="preserve">Command line: </w:t>
+      </w:r>
+    </w:p>
+    <w:p>
+      <w:pPr>
+        <w:ind w:left="720"/>
         <w:rPr>
           <w:rFonts w:ascii="Courier New" w:eastAsia="Courier New" w:hAnsi="Courier New" w:cs="Courier New"/>
         </w:rPr>
@@ -731,6 +765,7 @@
     </w:p>
     <w:p>
       <w:pPr>
+        <w:ind w:left="720"/>
         <w:rPr>
           <w:rFonts w:ascii="Courier New" w:eastAsia="Courier New" w:hAnsi="Courier New" w:cs="Courier New"/>
         </w:rPr>
@@ -899,6 +934,12 @@
     </w:p>
     <w:p/>
     <w:p>
+      <w:pPr>
+        <w:rPr>
+          <w:b/>
+          <w:bCs/>
+        </w:rPr>
+      </w:pPr>
       <w:r>
         <w:t xml:space="preserve">This fails as we have a </w:t>
       </w:r>
@@ -910,27 +951,36 @@
       <w:r>
         <w:t>, but it does not have any running SDN applications yet.</w:t>
       </w:r>
+      <w:r>
+        <w:t xml:space="preserve"> </w:t>
+      </w:r>
+      <w:proofErr w:type="gramStart"/>
+      <w:r>
+        <w:rPr>
+          <w:b/>
+          <w:bCs/>
+        </w:rPr>
+        <w:t>Again</w:t>
+      </w:r>
+      <w:proofErr w:type="gramEnd"/>
+      <w:r>
+        <w:rPr>
+          <w:b/>
+          <w:bCs/>
+        </w:rPr>
+        <w:t xml:space="preserve"> leave this program running for the moment unless you are told to finish it with “Exit”.</w:t>
+      </w:r>
     </w:p>
     <w:p/>
     <w:p>
       <w:r>
-        <w:t>Open the GUI for the controller using (username ONOS; password rocks):</w:t>
-      </w:r>
-    </w:p>
-    <w:p>
-      <w:r>
-        <w:tab/>
-      </w:r>
-      <w:r>
-        <w:t xml:space="preserve">Open Firefox and open the ONOS </w:t>
-      </w:r>
-      <w:proofErr w:type="spellStart"/>
-      <w:r>
-        <w:t>gui</w:t>
-      </w:r>
-      <w:proofErr w:type="spellEnd"/>
-      <w:r>
-        <w:t xml:space="preserve"> bookmark</w:t>
+        <w:t>Open the GUI for the controller using (username ONOS; password rocks)</w:t>
+      </w:r>
+      <w:r>
+        <w:t xml:space="preserve"> in Firefox</w:t>
+      </w:r>
+      <w:r>
+        <w:t>:</w:t>
       </w:r>
     </w:p>
     <w:p>
@@ -948,27 +998,6 @@
       </w:pPr>
       <w:r>
         <w:tab/>
-        <w:t>Command line:</w:t>
-      </w:r>
-      <w:r>
-        <w:rPr>
-          <w:rFonts w:ascii="Courier New" w:eastAsia="Courier New" w:hAnsi="Courier New" w:cs="Courier New"/>
-        </w:rPr>
-        <w:t xml:space="preserve"> </w:t>
-      </w:r>
-      <w:proofErr w:type="spellStart"/>
-      <w:r>
-        <w:rPr>
-          <w:rFonts w:ascii="Courier New" w:eastAsia="Courier New" w:hAnsi="Courier New" w:cs="Courier New"/>
-        </w:rPr>
-        <w:t>firefox</w:t>
-      </w:r>
-      <w:proofErr w:type="spellEnd"/>
-      <w:r>
-        <w:rPr>
-          <w:rFonts w:ascii="Courier New" w:eastAsia="Courier New" w:hAnsi="Courier New" w:cs="Courier New"/>
-        </w:rPr>
-        <w:t xml:space="preserve"> </w:t>
       </w:r>
       <w:hyperlink r:id="rId8" w:history="1">
         <w:r>
@@ -979,65 +1008,73 @@
           <w:t>http://localhost:8181/onos/ui</w:t>
         </w:r>
       </w:hyperlink>
-      <w:r>
-        <w:rPr>
-          <w:rFonts w:ascii="Courier New" w:eastAsia="Courier New" w:hAnsi="Courier New" w:cs="Courier New"/>
-        </w:rPr>
-        <w:t xml:space="preserve"> &amp;</w:t>
-      </w:r>
     </w:p>
     <w:p/>
     <w:p>
       <w:r>
-        <w:t>This may say “No devices connected yet” (depending on what is running by default from the last time it was run).</w:t>
+        <w:t xml:space="preserve">This may say “No devices </w:t>
+      </w:r>
+      <w:r>
+        <w:t xml:space="preserve">are </w:t>
+      </w:r>
+      <w:r>
+        <w:t>connected” (depending on what is running by default from the last time it was run).</w:t>
       </w:r>
     </w:p>
     <w:p/>
     <w:p>
       <w:r>
-        <w:t>Open the ONOS console (if you want to quit it, use Ctrl-d):</w:t>
-      </w:r>
-    </w:p>
-    <w:p>
-      <w:pPr>
-        <w:rPr>
-          <w:rFonts w:ascii="Courier New" w:eastAsia="Courier New" w:hAnsi="Courier New" w:cs="Courier New"/>
-        </w:rPr>
-      </w:pPr>
-      <w:r>
-        <w:t>Command line</w:t>
-      </w:r>
-      <w:r>
-        <w:t xml:space="preserve"> (using a new terminal)</w:t>
-      </w:r>
-      <w:r>
-        <w:t>:</w:t>
-      </w:r>
-      <w:r>
-        <w:rPr>
-          <w:rFonts w:ascii="Courier New" w:eastAsia="Courier New" w:hAnsi="Courier New" w:cs="Courier New"/>
-        </w:rPr>
+        <w:t xml:space="preserve">Open the ONOS console </w:t>
+      </w:r>
+      <w:r>
+        <w:t>(</w:t>
+      </w:r>
+      <w:r>
+        <w:rPr>
+          <w:b/>
+          <w:bCs/>
+        </w:rPr>
+        <w:t xml:space="preserve">in a new Terminal Emulator window) </w:t>
+      </w:r>
+      <w:r>
+        <w:t>(if you want to quit it, use Ctrl-d) (password: rocks)</w:t>
+      </w:r>
+      <w:r>
         <w:t xml:space="preserve"> </w:t>
       </w:r>
-    </w:p>
-    <w:p>
-      <w:pPr>
-        <w:rPr>
-          <w:rFonts w:ascii="Courier New" w:eastAsia="Courier New" w:hAnsi="Courier New" w:cs="Courier New"/>
-        </w:rPr>
-      </w:pPr>
-      <w:r>
-        <w:rPr>
-          <w:rFonts w:ascii="Courier New" w:eastAsia="Courier New" w:hAnsi="Courier New" w:cs="Courier New"/>
-        </w:rPr>
-        <w:t xml:space="preserve">cd </w:t>
-      </w:r>
-      <w:proofErr w:type="spellStart"/>
-      <w:r>
-        <w:rPr>
-          <w:rFonts w:ascii="Courier New" w:eastAsia="Courier New" w:hAnsi="Courier New" w:cs="Courier New"/>
-        </w:rPr>
-        <w:t>sdn</w:t>
+      <w:r>
+        <w:t>app:</w:t>
+      </w:r>
+    </w:p>
+    <w:p>
+      <w:pPr>
+        <w:rPr>
+          <w:rFonts w:ascii="Courier New" w:eastAsia="Courier New" w:hAnsi="Courier New" w:cs="Courier New"/>
+        </w:rPr>
+      </w:pPr>
+      <w:r>
+        <w:tab/>
+        <w:t>Command line:</w:t>
+      </w:r>
+    </w:p>
+    <w:p>
+      <w:pPr>
+        <w:rPr>
+          <w:rFonts w:ascii="Courier New" w:eastAsia="Courier New" w:hAnsi="Courier New" w:cs="Courier New"/>
+        </w:rPr>
+      </w:pPr>
+      <w:r>
+        <w:rPr>
+          <w:rFonts w:ascii="Courier New" w:eastAsia="Courier New" w:hAnsi="Courier New" w:cs="Courier New"/>
+        </w:rPr>
+        <w:t>cd ~/</w:t>
+      </w:r>
+      <w:proofErr w:type="spellStart"/>
+      <w:r>
+        <w:rPr>
+          <w:rFonts w:ascii="Courier New" w:eastAsia="Courier New" w:hAnsi="Courier New" w:cs="Courier New"/>
+        </w:rPr>
+        <w:t>onos</w:t>
       </w:r>
       <w:proofErr w:type="spellEnd"/>
       <w:r>
@@ -1090,11 +1127,37 @@
       </w:r>
       <w:proofErr w:type="gramStart"/>
       <w:r>
+        <w:rPr>
+          <w:rFonts w:ascii="Courier New" w:eastAsia="Courier New" w:hAnsi="Courier New" w:cs="Courier New"/>
+        </w:rPr>
         <w:t>password</w:t>
       </w:r>
       <w:proofErr w:type="gramEnd"/>
       <w:r>
-        <w:t xml:space="preserve"> is rocks, the script above uses SSH to log in to </w:t>
+        <w:rPr>
+          <w:rFonts w:ascii="Courier New" w:eastAsia="Courier New" w:hAnsi="Courier New" w:cs="Courier New"/>
+        </w:rPr>
+        <w:t xml:space="preserve"> is rocks)</w:t>
+      </w:r>
+    </w:p>
+    <w:p>
+      <w:pPr>
+        <w:rPr>
+          <w:rFonts w:ascii="Courier New" w:eastAsia="Courier New" w:hAnsi="Courier New" w:cs="Courier New"/>
+        </w:rPr>
+      </w:pPr>
+    </w:p>
+    <w:p>
+      <w:r>
+        <w:t>(</w:t>
+      </w:r>
+      <w:proofErr w:type="gramStart"/>
+      <w:r>
+        <w:t>note</w:t>
+      </w:r>
+      <w:proofErr w:type="gramEnd"/>
+      <w:r>
+        <w:t xml:space="preserve"> the </w:t>
       </w:r>
       <w:proofErr w:type="spellStart"/>
       <w:r>
@@ -1102,16 +1165,26 @@
       </w:r>
       <w:proofErr w:type="spellEnd"/>
       <w:r>
+        <w:t xml:space="preserve">-shell command simply connects to the </w:t>
+      </w:r>
+      <w:proofErr w:type="spellStart"/>
+      <w:r>
+        <w:t>Onos</w:t>
+      </w:r>
+      <w:proofErr w:type="spellEnd"/>
+      <w:r>
+        <w:t xml:space="preserve"> controller using </w:t>
+      </w:r>
+      <w:proofErr w:type="spellStart"/>
+      <w:r>
+        <w:t>ssh</w:t>
+      </w:r>
+      <w:proofErr w:type="spellEnd"/>
+      <w:r>
         <w:t>)</w:t>
       </w:r>
     </w:p>
-    <w:p>
-      <w:pPr>
-        <w:rPr>
-          <w:rFonts w:ascii="Courier New" w:eastAsia="Courier New" w:hAnsi="Courier New" w:cs="Courier New"/>
-        </w:rPr>
-      </w:pPr>
-    </w:p>
+    <w:p/>
     <w:p>
       <w:r>
         <w:t xml:space="preserve">In the ONOS console start the applications that we need (note the </w:t>
@@ -1629,6 +1702,7 @@
       <w:bookmarkStart w:id="6" w:name="_f893rgieuarx" w:colFirst="0" w:colLast="0"/>
       <w:bookmarkEnd w:id="6"/>
       <w:r>
+        <w:lastRenderedPageBreak/>
         <w:t>2.2. Observing the data plane flow rules</w:t>
       </w:r>
     </w:p>
@@ -1669,7 +1743,14 @@
         <w:t xml:space="preserve"> </w:t>
       </w:r>
       <w:r>
-        <w:t xml:space="preserve">in an terminal (you will need to open a new terminal for this, it will </w:t>
+        <w:t>in a terminal (</w:t>
+      </w:r>
+      <w:r>
+        <w:rPr>
+          <w:b/>
+          <w:bCs/>
+        </w:rPr>
+        <w:t xml:space="preserve">you will need to open a new terminal for this, it will </w:t>
       </w:r>
       <w:r>
         <w:rPr>
@@ -1678,40 +1759,17 @@
         <w:t>not work</w:t>
       </w:r>
       <w:r>
-        <w:t xml:space="preserve"> in the ONOS console nor the Mininet console.)</w:t>
-      </w:r>
-    </w:p>
-    <w:p>
-      <w:pPr>
-        <w:jc w:val="both"/>
-      </w:pPr>
-      <w:r>
-        <w:t>(</w:t>
-      </w:r>
-      <w:proofErr w:type="gramStart"/>
-      <w:r>
-        <w:t>for</w:t>
-      </w:r>
-      <w:proofErr w:type="gramEnd"/>
-      <w:r>
         <w:t xml:space="preserve"> </w:t>
       </w:r>
       <w:r>
-        <w:t>convenience</w:t>
-      </w:r>
-      <w:r>
-        <w:t xml:space="preserve"> there is a command in </w:t>
-      </w:r>
-      <w:proofErr w:type="spellStart"/>
-      <w:r>
-        <w:t>sdn</w:t>
-      </w:r>
-      <w:proofErr w:type="spellEnd"/>
-      <w:r>
-        <w:t xml:space="preserve">-demo </w:t>
-      </w:r>
-      <w:r>
-        <w:t xml:space="preserve">which can be run as </w:t>
+        <w:rPr>
+          <w:b/>
+          <w:bCs/>
+        </w:rPr>
+        <w:t>in the ONOS console nor the Mininet console.</w:t>
+      </w:r>
+      <w:r>
+        <w:t>)</w:t>
       </w:r>
     </w:p>
     <w:p>
@@ -1735,13 +1793,49 @@
           <w:szCs w:val="16"/>
         </w:rPr>
       </w:pPr>
-      <w:r>
-        <w:rPr>
-          <w:rFonts w:ascii="Courier New" w:eastAsia="Courier New" w:hAnsi="Courier New" w:cs="Courier New"/>
-          <w:sz w:val="16"/>
-          <w:szCs w:val="16"/>
-        </w:rPr>
-        <w:t xml:space="preserve">cd </w:t>
+      <w:proofErr w:type="spellStart"/>
+      <w:r>
+        <w:rPr>
+          <w:rFonts w:ascii="Courier New" w:eastAsia="Courier New" w:hAnsi="Courier New" w:cs="Courier New"/>
+          <w:sz w:val="16"/>
+          <w:szCs w:val="16"/>
+        </w:rPr>
+        <w:t>sdn@</w:t>
+      </w:r>
+      <w:proofErr w:type="gramStart"/>
+      <w:r>
+        <w:rPr>
+          <w:rFonts w:ascii="Courier New" w:eastAsia="Courier New" w:hAnsi="Courier New" w:cs="Courier New"/>
+          <w:sz w:val="16"/>
+          <w:szCs w:val="16"/>
+        </w:rPr>
+        <w:t>sdn</w:t>
+      </w:r>
+      <w:proofErr w:type="spellEnd"/>
+      <w:r>
+        <w:rPr>
+          <w:rFonts w:ascii="Courier New" w:eastAsia="Courier New" w:hAnsi="Courier New" w:cs="Courier New"/>
+          <w:sz w:val="16"/>
+          <w:szCs w:val="16"/>
+        </w:rPr>
+        <w:t>:~</w:t>
+      </w:r>
+      <w:proofErr w:type="gramEnd"/>
+      <w:r>
+        <w:rPr>
+          <w:rFonts w:ascii="Courier New" w:eastAsia="Courier New" w:hAnsi="Courier New" w:cs="Courier New"/>
+          <w:sz w:val="16"/>
+          <w:szCs w:val="16"/>
+        </w:rPr>
+        <w:t xml:space="preserve">$ </w:t>
+      </w:r>
+      <w:r>
+        <w:rPr>
+          <w:rFonts w:ascii="Courier New" w:eastAsia="Courier New" w:hAnsi="Courier New" w:cs="Courier New"/>
+          <w:sz w:val="16"/>
+          <w:szCs w:val="16"/>
+        </w:rPr>
+        <w:t>cd ~/</w:t>
       </w:r>
       <w:proofErr w:type="spellStart"/>
       <w:r>
@@ -1778,14 +1872,34 @@
           <w:szCs w:val="16"/>
         </w:rPr>
       </w:pPr>
-      <w:r>
-        <w:rPr>
-          <w:rFonts w:ascii="Courier New" w:eastAsia="Courier New" w:hAnsi="Courier New" w:cs="Courier New"/>
-          <w:sz w:val="16"/>
-          <w:szCs w:val="16"/>
-        </w:rPr>
-        <w:t>~</w:t>
-      </w:r>
+      <w:proofErr w:type="spellStart"/>
+      <w:r>
+        <w:rPr>
+          <w:rFonts w:ascii="Courier New" w:eastAsia="Courier New" w:hAnsi="Courier New" w:cs="Courier New"/>
+          <w:sz w:val="16"/>
+          <w:szCs w:val="16"/>
+        </w:rPr>
+        <w:t>sdn@</w:t>
+      </w:r>
+      <w:proofErr w:type="gramStart"/>
+      <w:r>
+        <w:rPr>
+          <w:rFonts w:ascii="Courier New" w:eastAsia="Courier New" w:hAnsi="Courier New" w:cs="Courier New"/>
+          <w:sz w:val="16"/>
+          <w:szCs w:val="16"/>
+        </w:rPr>
+        <w:t>sdn</w:t>
+      </w:r>
+      <w:proofErr w:type="spellEnd"/>
+      <w:r>
+        <w:rPr>
+          <w:rFonts w:ascii="Courier New" w:eastAsia="Courier New" w:hAnsi="Courier New" w:cs="Courier New"/>
+          <w:sz w:val="16"/>
+          <w:szCs w:val="16"/>
+        </w:rPr>
+        <w:t>:~</w:t>
+      </w:r>
+      <w:proofErr w:type="gramEnd"/>
       <w:r>
         <w:rPr>
           <w:rFonts w:ascii="Courier New" w:eastAsia="Courier New" w:hAnsi="Courier New" w:cs="Courier New"/>
@@ -1810,41 +1924,15 @@
           <w:sz w:val="16"/>
           <w:szCs w:val="16"/>
         </w:rPr>
-        <w:t>-demo</w:t>
-      </w:r>
-      <w:proofErr w:type="gramStart"/>
-      <w:r>
-        <w:rPr>
-          <w:rFonts w:ascii="Courier New" w:eastAsia="Courier New" w:hAnsi="Courier New" w:cs="Courier New"/>
-          <w:sz w:val="16"/>
-          <w:szCs w:val="16"/>
-        </w:rPr>
-        <w:t xml:space="preserve">$ </w:t>
-      </w:r>
-      <w:r>
-        <w:rPr>
-          <w:rFonts w:ascii="Courier New" w:eastAsia="Courier New" w:hAnsi="Courier New" w:cs="Courier New"/>
-          <w:sz w:val="16"/>
-          <w:szCs w:val="16"/>
-        </w:rPr>
-        <w:t>.</w:t>
-      </w:r>
-      <w:proofErr w:type="gramEnd"/>
-      <w:r>
-        <w:rPr>
-          <w:rFonts w:ascii="Courier New" w:eastAsia="Courier New" w:hAnsi="Courier New" w:cs="Courier New"/>
-          <w:sz w:val="16"/>
-          <w:szCs w:val="16"/>
-        </w:rPr>
-        <w:t xml:space="preserve">/show-flows-in-switch </w:t>
-      </w:r>
-      <w:r>
-        <w:rPr>
-          <w:rFonts w:ascii="Courier New" w:eastAsia="Courier New" w:hAnsi="Courier New" w:cs="Courier New"/>
-          <w:sz w:val="16"/>
-          <w:szCs w:val="16"/>
-        </w:rPr>
-        <w:t>1</w:t>
+        <w:t>-demo$</w:t>
+      </w:r>
+      <w:r>
+        <w:rPr>
+          <w:rFonts w:ascii="Courier New" w:eastAsia="Courier New" w:hAnsi="Courier New" w:cs="Courier New"/>
+          <w:sz w:val="16"/>
+          <w:szCs w:val="16"/>
+        </w:rPr>
+        <w:t xml:space="preserve"> ./show-flows-in-switch 1 </w:t>
       </w:r>
     </w:p>
     <w:p>
@@ -1930,7 +2018,6 @@
           <w:sz w:val="16"/>
           <w:szCs w:val="16"/>
         </w:rPr>
-        <w:lastRenderedPageBreak/>
         <w:t>priority=</w:t>
       </w:r>
       <w:proofErr w:type="gramStart"/>
@@ -2544,18 +2631,29 @@
     <w:p>
       <w:pPr>
         <w:ind w:left="720" w:hanging="675"/>
-      </w:pPr>
-      <w:r>
-        <w:rPr>
-          <w:rFonts w:ascii="Courier New" w:eastAsia="Courier New" w:hAnsi="Courier New" w:cs="Courier New"/>
-          <w:sz w:val="16"/>
-          <w:szCs w:val="16"/>
-        </w:rPr>
+        <w:rPr>
+          <w:rFonts w:ascii="Courier New" w:eastAsia="Courier New" w:hAnsi="Courier New" w:cs="Courier New"/>
+          <w:sz w:val="16"/>
+          <w:szCs w:val="16"/>
+        </w:rPr>
+      </w:pPr>
+      <w:r>
+        <w:rPr>
+          <w:rFonts w:ascii="Courier New" w:eastAsia="Courier New" w:hAnsi="Courier New" w:cs="Courier New"/>
+          <w:sz w:val="16"/>
+          <w:szCs w:val="16"/>
+        </w:rPr>
+        <w:lastRenderedPageBreak/>
         <w:t>actions=output:"s1-eth2"</w:t>
       </w:r>
     </w:p>
     <w:p>
       <w:pPr>
+        <w:ind w:left="720" w:hanging="675"/>
+      </w:pPr>
+    </w:p>
+    <w:p>
+      <w:pPr>
         <w:jc w:val="both"/>
       </w:pPr>
       <w:r>
@@ -2570,18 +2668,30 @@
         <w:t>s1-eth2</w:t>
       </w:r>
       <w:r>
-        <w:t>), but it could have other actions such as changing the addresses (e.g. for network address translation), adding a VLAN tag, or even resubmit the frame to another switch table for further processing.</w:t>
+        <w:t>), but it could have other actions such as changing the addresses (</w:t>
+      </w:r>
+      <w:proofErr w:type="gramStart"/>
+      <w:r>
+        <w:t>e.g.</w:t>
+      </w:r>
+      <w:proofErr w:type="gramEnd"/>
+      <w:r>
+        <w:t xml:space="preserve"> for network address translation), adding a VLAN tag, or even resubmit the frame to another switch table for further processing.</w:t>
       </w:r>
     </w:p>
     <w:p>
       <w:pPr>
         <w:jc w:val="both"/>
       </w:pPr>
+    </w:p>
+    <w:p>
+      <w:pPr>
+        <w:jc w:val="both"/>
+      </w:pPr>
       <w:r>
         <w:rPr>
           <w:noProof/>
         </w:rPr>
-        <w:lastRenderedPageBreak/>
         <w:drawing>
           <wp:inline distT="114300" distB="114300" distL="114300" distR="114300" wp14:anchorId="3E89DBB4" wp14:editId="49BE514C">
             <wp:extent cx="5943600" cy="4394200"/>
@@ -2749,6 +2859,7 @@
         <w:jc w:val="both"/>
       </w:pPr>
       <w:r>
+        <w:lastRenderedPageBreak/>
         <w:t>The switch now sends the frame out of the indicated port (2) and inserts the rules in the switch.</w:t>
       </w:r>
     </w:p>
@@ -2785,7 +2896,6 @@
         <w:jc w:val="both"/>
       </w:pPr>
       <w:r>
-        <w:lastRenderedPageBreak/>
         <w:t>(not shown) when the flow of packets stops the switches delete the flows without telling the controller. (The timeout is 10s).</w:t>
       </w:r>
     </w:p>
@@ -2874,13 +2984,7 @@
         <w:jc w:val="both"/>
       </w:pPr>
       <w:r>
-        <w:t>While the ping is still going on look at the flow tables in the other three switches and record the path that the pings between h1 and h2 go</w:t>
-      </w:r>
-      <w:r>
-        <w:t>es through</w:t>
-      </w:r>
-      <w:r>
-        <w:t>.</w:t>
+        <w:t>While the ping is still going on look at the flow tables in the other three switches and record the path that the pings between h1 and h2 go over.</w:t>
       </w:r>
     </w:p>
     <w:p>
@@ -2912,15 +3016,27 @@
       <w:pPr>
         <w:jc w:val="both"/>
       </w:pPr>
+    </w:p>
+    <w:p>
+      <w:pPr>
+        <w:rPr>
+          <w:sz w:val="40"/>
+          <w:szCs w:val="40"/>
+        </w:rPr>
+      </w:pPr>
+      <w:bookmarkStart w:id="7" w:name="_kkum5mfz8jpz" w:colFirst="0" w:colLast="0"/>
+      <w:bookmarkEnd w:id="7"/>
+      <w:r>
+        <w:br w:type="page"/>
+      </w:r>
     </w:p>
     <w:p>
       <w:pPr>
         <w:pStyle w:val="Heading1"/>
         <w:jc w:val="both"/>
       </w:pPr>
-      <w:bookmarkStart w:id="7" w:name="_kkum5mfz8jpz" w:colFirst="0" w:colLast="0"/>
-      <w:bookmarkEnd w:id="7"/>
-      <w:r>
+      <w:r>
+        <w:lastRenderedPageBreak/>
         <w:t>3. Comparing the performance of SDN vs STP controlled network</w:t>
       </w:r>
     </w:p>
@@ -2934,13 +3050,7 @@
       </w:r>
       <w:proofErr w:type="spellEnd"/>
       <w:r>
-        <w:t xml:space="preserve"> script</w:t>
-      </w:r>
-      <w:r>
-        <w:t>)</w:t>
-      </w:r>
-      <w:r>
-        <w:t>. Here is a summary of the tests, we will use them in slightly different ways and running the tests can be automated as described after the summary:</w:t>
+        <w:t xml:space="preserve"> script. Here is a summary of the tests, we will use them in slightly different ways and running the tests can be automated as described after the summary:</w:t>
       </w:r>
     </w:p>
     <w:p>
@@ -3044,7 +3154,6 @@
         <w:rPr>
           <w:rFonts w:ascii="Courier New" w:eastAsia="Courier New" w:hAnsi="Courier New" w:cs="Courier New"/>
         </w:rPr>
-        <w:lastRenderedPageBreak/>
         <w:t>test</w:t>
       </w:r>
       <w:proofErr w:type="gramStart"/>
@@ -3086,7 +3195,19 @@
     </w:p>
     <w:p>
       <w:r>
-        <w:t xml:space="preserve">Close any existing Mininet consoles or windows (the script will disable old </w:t>
+        <w:t xml:space="preserve">Close </w:t>
+      </w:r>
+      <w:r>
+        <w:t>the</w:t>
+      </w:r>
+      <w:r>
+        <w:t xml:space="preserve"> existing Mininet console</w:t>
+      </w:r>
+      <w:r>
+        <w:t xml:space="preserve"> or type “exit” to finish it</w:t>
+      </w:r>
+      <w:r>
+        <w:t xml:space="preserve"> (the script will disable old </w:t>
       </w:r>
       <w:proofErr w:type="gramStart"/>
       <w:r>
@@ -3096,6 +3217,9 @@
       <w:r>
         <w:t xml:space="preserve"> but this is not obvious in the old scripts you might leave lying around).</w:t>
       </w:r>
+      <w:r>
+        <w:t xml:space="preserve"> BUT LEAVE THE ONOS CONTROLLER TERMINAL STILL RUNNING</w:t>
+      </w:r>
     </w:p>
     <w:p/>
     <w:p>
@@ -3115,6 +3239,15 @@
     <w:p/>
     <w:p>
       <w:pPr>
+        <w:ind w:left="720"/>
+      </w:pPr>
+      <w:r>
+        <w:t xml:space="preserve">Command line: </w:t>
+      </w:r>
+    </w:p>
+    <w:p>
+      <w:pPr>
+        <w:ind w:left="720"/>
         <w:rPr>
           <w:rFonts w:ascii="Courier New" w:eastAsia="Courier New" w:hAnsi="Courier New" w:cs="Courier New"/>
         </w:rPr>
@@ -3148,6 +3281,7 @@
     </w:p>
     <w:p>
       <w:pPr>
+        <w:ind w:left="720"/>
         <w:rPr>
           <w:rFonts w:ascii="Courier New" w:eastAsia="Courier New" w:hAnsi="Courier New" w:cs="Courier New"/>
         </w:rPr>
@@ -3164,13 +3298,7 @@
         <w:rPr>
           <w:rFonts w:ascii="Courier New" w:eastAsia="Courier New" w:hAnsi="Courier New" w:cs="Courier New"/>
         </w:rPr>
-        <w:t xml:space="preserve"> </w:t>
-      </w:r>
-      <w:r>
-        <w:rPr>
-          <w:rFonts w:ascii="Courier New" w:eastAsia="Courier New" w:hAnsi="Courier New" w:cs="Courier New"/>
-        </w:rPr>
-        <w:t xml:space="preserve">python3 </w:t>
+        <w:t xml:space="preserve"> python3 </w:t>
       </w:r>
       <w:r>
         <w:rPr>
@@ -3198,7 +3326,13 @@
         <w:t xml:space="preserve"> -t</w:t>
       </w:r>
       <w:r>
-        <w:t xml:space="preserve"> flag tells the script to run all five tests in order.</w:t>
+        <w:t xml:space="preserve"> flag (“</w:t>
+      </w:r>
+      <w:r>
+        <w:t>text</w:t>
+      </w:r>
+      <w:r>
+        <w:t>” mode) tells the script to run all five tests in order.</w:t>
       </w:r>
     </w:p>
     <w:p/>
@@ -3234,7 +3368,10 @@
     </w:p>
     <w:p>
       <w:r>
-        <w:t>Again, close any existing Mininet consoles or windows.</w:t>
+        <w:t xml:space="preserve">Again, close any existing Mininet </w:t>
+      </w:r>
+      <w:r>
+        <w:t>processes (“exit” or close the terminal window).</w:t>
       </w:r>
     </w:p>
     <w:p/>
@@ -3255,6 +3392,15 @@
     <w:p/>
     <w:p>
       <w:pPr>
+        <w:ind w:left="720"/>
+      </w:pPr>
+      <w:r>
+        <w:t xml:space="preserve">Command line: </w:t>
+      </w:r>
+    </w:p>
+    <w:p>
+      <w:pPr>
+        <w:ind w:left="720"/>
         <w:rPr>
           <w:rFonts w:ascii="Courier New" w:eastAsia="Courier New" w:hAnsi="Courier New" w:cs="Courier New"/>
         </w:rPr>
@@ -3277,17 +3423,12 @@
         <w:rPr>
           <w:rFonts w:ascii="Courier New" w:eastAsia="Courier New" w:hAnsi="Courier New" w:cs="Courier New"/>
         </w:rPr>
-        <w:t>-</w:t>
-      </w:r>
-      <w:r>
-        <w:rPr>
-          <w:rFonts w:ascii="Courier New" w:eastAsia="Courier New" w:hAnsi="Courier New" w:cs="Courier New"/>
-        </w:rPr>
-        <w:t>demo</w:t>
-      </w:r>
-    </w:p>
-    <w:p>
-      <w:pPr>
+        <w:t>-demo</w:t>
+      </w:r>
+    </w:p>
+    <w:p>
+      <w:pPr>
+        <w:ind w:firstLine="720"/>
         <w:rPr>
           <w:rFonts w:ascii="Courier New" w:eastAsia="Courier New" w:hAnsi="Courier New" w:cs="Courier New"/>
         </w:rPr>
@@ -3304,23 +3445,24 @@
         <w:rPr>
           <w:rFonts w:ascii="Courier New" w:eastAsia="Courier New" w:hAnsi="Courier New" w:cs="Courier New"/>
         </w:rPr>
-        <w:t xml:space="preserve"> </w:t>
-      </w:r>
-      <w:r>
-        <w:rPr>
-          <w:rFonts w:ascii="Courier New" w:eastAsia="Courier New" w:hAnsi="Courier New" w:cs="Courier New"/>
-        </w:rPr>
-        <w:t xml:space="preserve">python3 </w:t>
-      </w:r>
-      <w:r>
-        <w:rPr>
-          <w:rFonts w:ascii="Courier New" w:eastAsia="Courier New" w:hAnsi="Courier New" w:cs="Courier New"/>
-        </w:rPr>
-        <w:t>test-network.py -n -t</w:t>
-      </w:r>
-    </w:p>
-    <w:p>
-      <w:pPr>
+        <w:t xml:space="preserve"> python3 test-network.py -</w:t>
+      </w:r>
+      <w:r>
+        <w:rPr>
+          <w:rFonts w:ascii="Courier New" w:eastAsia="Courier New" w:hAnsi="Courier New" w:cs="Courier New"/>
+        </w:rPr>
+        <w:t>n</w:t>
+      </w:r>
+      <w:r>
+        <w:rPr>
+          <w:rFonts w:ascii="Courier New" w:eastAsia="Courier New" w:hAnsi="Courier New" w:cs="Courier New"/>
+        </w:rPr>
+        <w:t xml:space="preserve"> -t</w:t>
+      </w:r>
+    </w:p>
+    <w:p>
+      <w:pPr>
+        <w:ind w:firstLine="720"/>
         <w:rPr>
           <w:rFonts w:ascii="Courier New" w:eastAsia="Courier New" w:hAnsi="Courier New" w:cs="Courier New"/>
         </w:rPr>
@@ -3337,7 +3479,15 @@
         <w:t xml:space="preserve"> -n</w:t>
       </w:r>
       <w:r>
-        <w:t xml:space="preserve"> flag (“normal” mode) tells the script to run the switches in “standalone” mode without the controller and instead uses Spanning Tree Protocol (actually RSTP) as the control plane.</w:t>
+        <w:t xml:space="preserve"> flag (“normal” mode) tells the script to run the switches in “standalone” mode without the controller and instead uses Spanning Tree Protocol (</w:t>
+      </w:r>
+      <w:proofErr w:type="gramStart"/>
+      <w:r>
+        <w:t>actually RSTP</w:t>
+      </w:r>
+      <w:proofErr w:type="gramEnd"/>
+      <w:r>
+        <w:t>) as the control plane.</w:t>
       </w:r>
     </w:p>
     <w:p/>
@@ -3685,6 +3835,7 @@
       <w:bookmarkStart w:id="10" w:name="_qa8tcgshlauw" w:colFirst="0" w:colLast="0"/>
       <w:bookmarkEnd w:id="10"/>
       <w:r>
+        <w:lastRenderedPageBreak/>
         <w:t>3.3. Your conclusions from your experiments?</w:t>
       </w:r>
     </w:p>
@@ -3779,7 +3930,6 @@
         <w:rPr>
           <w:noProof/>
         </w:rPr>
-        <w:lastRenderedPageBreak/>
         <w:drawing>
           <wp:inline distT="114300" distB="114300" distL="114300" distR="114300" wp14:anchorId="2541A056" wp14:editId="61B0C0E8">
             <wp:extent cx="5943600" cy="1803400"/>
@@ -3847,9 +3997,10 @@
     </w:p>
     <w:p>
       <w:pPr>
-        <w:pStyle w:val="Heading1"/>
         <w:rPr>
           <w:bCs/>
+          <w:sz w:val="40"/>
+          <w:szCs w:val="40"/>
         </w:rPr>
       </w:pPr>
       <w:bookmarkStart w:id="11" w:name="_bntyvhp1c88x" w:colFirst="0" w:colLast="0"/>
@@ -3858,13 +4009,22 @@
         <w:rPr>
           <w:bCs/>
         </w:rPr>
-        <w:t xml:space="preserve">4. </w:t>
-      </w:r>
-      <w:r>
+        <w:br w:type="page"/>
+      </w:r>
+    </w:p>
+    <w:p>
+      <w:pPr>
+        <w:pStyle w:val="Heading1"/>
         <w:rPr>
           <w:bCs/>
         </w:rPr>
-        <w:t>Network Programming</w:t>
+      </w:pPr>
+      <w:r>
+        <w:rPr>
+          <w:bCs/>
+        </w:rPr>
+        <w:lastRenderedPageBreak/>
+        <w:t>4. Network Programming</w:t>
       </w:r>
     </w:p>
     <w:p>
@@ -3877,15 +4037,77 @@
     <w:p/>
     <w:p>
       <w:r>
-        <w:t>We will now insert an “intent” (read up about Intent based networking). This is installed using a REST API. We can do this using a test web interface at (in Firefox</w:t>
-      </w:r>
-      <w:r>
-        <w:t>, see the ONOS API Docs bookmark)</w:t>
-      </w:r>
-      <w:r>
-        <w:t xml:space="preserve">: </w:t>
-      </w:r>
-      <w:hyperlink r:id="rId11" w:history="1">
+        <w:t>First close any previous Mininet session and start one using SDN as before:</w:t>
+      </w:r>
+    </w:p>
+    <w:p/>
+    <w:p>
+      <w:pPr>
+        <w:ind w:left="720"/>
+      </w:pPr>
+      <w:r>
+        <w:t xml:space="preserve">Command line: </w:t>
+      </w:r>
+    </w:p>
+    <w:p>
+      <w:pPr>
+        <w:ind w:left="720"/>
+        <w:rPr>
+          <w:rFonts w:ascii="Courier New" w:eastAsia="Courier New" w:hAnsi="Courier New" w:cs="Courier New"/>
+        </w:rPr>
+      </w:pPr>
+      <w:r>
+        <w:rPr>
+          <w:rFonts w:ascii="Courier New" w:eastAsia="Courier New" w:hAnsi="Courier New" w:cs="Courier New"/>
+        </w:rPr>
+        <w:t>cd ~/</w:t>
+      </w:r>
+      <w:proofErr w:type="spellStart"/>
+      <w:r>
+        <w:rPr>
+          <w:rFonts w:ascii="Courier New" w:eastAsia="Courier New" w:hAnsi="Courier New" w:cs="Courier New"/>
+        </w:rPr>
+        <w:t>sdn</w:t>
+      </w:r>
+      <w:proofErr w:type="spellEnd"/>
+      <w:r>
+        <w:rPr>
+          <w:rFonts w:ascii="Courier New" w:eastAsia="Courier New" w:hAnsi="Courier New" w:cs="Courier New"/>
+        </w:rPr>
+        <w:t>-demo</w:t>
+      </w:r>
+    </w:p>
+    <w:p>
+      <w:pPr>
+        <w:ind w:firstLine="720"/>
+      </w:pPr>
+      <w:proofErr w:type="spellStart"/>
+      <w:r>
+        <w:rPr>
+          <w:rFonts w:ascii="Courier New" w:eastAsia="Courier New" w:hAnsi="Courier New" w:cs="Courier New"/>
+        </w:rPr>
+        <w:t>sudo</w:t>
+      </w:r>
+      <w:proofErr w:type="spellEnd"/>
+      <w:r>
+        <w:rPr>
+          <w:rFonts w:ascii="Courier New" w:eastAsia="Courier New" w:hAnsi="Courier New" w:cs="Courier New"/>
+        </w:rPr>
+        <w:t xml:space="preserve"> python3 test-network.py -s</w:t>
+      </w:r>
+    </w:p>
+    <w:p/>
+    <w:p>
+      <w:r>
+        <w:t>You should also reload the Firefox page.</w:t>
+      </w:r>
+    </w:p>
+    <w:p/>
+    <w:p>
+      <w:r>
+        <w:t xml:space="preserve">We will now insert an “intent” (read up about Intent based networking). This is installed using a REST API. We can do this using a test web interface at (in Firefox, see the ONOS API Docs bookmark): </w:t>
+      </w:r>
+      <w:hyperlink r:id="rId11" w:anchor="!/intents/post_intents" w:history="1">
         <w:r>
           <w:rPr>
             <w:rStyle w:val="Hyperlink"/>
@@ -3897,19 +4119,19 @@
     <w:p/>
     <w:p>
       <w:r>
-        <w:t>Go down to the Intents, and click on the “POST” Now copy the example into the value field and edit it so that it has the “intent” for hosts h</w:t>
-      </w:r>
-      <w:r>
-        <w:t>3</w:t>
-      </w:r>
-      <w:r>
-        <w:t xml:space="preserve"> and h</w:t>
-      </w:r>
-      <w:r>
-        <w:t>4</w:t>
-      </w:r>
-      <w:r>
-        <w:t xml:space="preserve"> as below:</w:t>
+        <w:t xml:space="preserve">Go down to the </w:t>
+      </w:r>
+      <w:r>
+        <w:t>“</w:t>
+      </w:r>
+      <w:r>
+        <w:t>Intents</w:t>
+      </w:r>
+      <w:r>
+        <w:t>”</w:t>
+      </w:r>
+      <w:r>
+        <w:t>, and click on the “POST” Now copy the example into the value field and edit it so that it has the “intent” for hosts h3 and h4 as below:</w:t>
       </w:r>
     </w:p>
     <w:p/>
@@ -4204,25 +4426,13 @@
     </w:p>
     <w:p>
       <w:r>
-        <w:t xml:space="preserve">If you try test5 or test4 you should find this reduces the latency </w:t>
-      </w:r>
-      <w:r>
-        <w:t xml:space="preserve">of the first packet </w:t>
-      </w:r>
-      <w:r>
-        <w:t>as the flow does not need to be setup by the controller when the first packet arrives, it is already there!</w:t>
+        <w:t>If you try test5 or test4 you should find this reduces the latency of the first packet as the flow does not need to be setup by the controller when the first packet arrives, it is already there!</w:t>
       </w:r>
     </w:p>
     <w:p/>
     <w:p>
       <w:r>
-        <w:t xml:space="preserve">For </w:t>
-      </w:r>
-      <w:r>
-        <w:t>convenience</w:t>
-      </w:r>
-      <w:r>
-        <w:t xml:space="preserve"> there are some scripts in </w:t>
+        <w:t xml:space="preserve">For convenience there are some scripts in </w:t>
       </w:r>
       <w:proofErr w:type="spellStart"/>
       <w:r>
@@ -4358,13 +4568,7 @@
         <w:t>Have a</w:t>
       </w:r>
       <w:r>
-        <w:t xml:space="preserve"> look at these to scripts using the tool cat (or less)</w:t>
-      </w:r>
-      <w:r>
-        <w:t xml:space="preserve"> e.g.</w:t>
-      </w:r>
-      <w:r>
-        <w:t>:</w:t>
+        <w:t xml:space="preserve"> look at these scripts using the tool cat (or less) e.g.:</w:t>
       </w:r>
     </w:p>
     <w:p>
@@ -4374,7 +4578,13 @@
           <w:sz w:val="21"/>
           <w:szCs w:val="21"/>
         </w:rPr>
-        <w:t xml:space="preserve">cat </w:t>
+        <w:t>cat rest-delete-all-intents</w:t>
+      </w:r>
+    </w:p>
+    <w:p/>
+    <w:p>
+      <w:r>
+        <w:t xml:space="preserve">These scripts are using BASH scripts and the tool curl to interact with a web server, can you see how they work? Can you edit the file </w:t>
       </w:r>
       <w:r>
         <w:rPr>
@@ -4382,169 +4592,120 @@
           <w:sz w:val="21"/>
           <w:szCs w:val="21"/>
         </w:rPr>
-        <w:t>rest-delete-all-intents</w:t>
-      </w:r>
-    </w:p>
-    <w:p/>
-    <w:p>
-      <w:r>
-        <w:t>Th</w:t>
-      </w:r>
-      <w:r>
-        <w:t>ese scripts</w:t>
-      </w:r>
-      <w:r>
-        <w:t xml:space="preserve"> are using BASH scripts and the tool curl to interact with a web server, can you see how the</w:t>
-      </w:r>
-      <w:r>
-        <w:t>y</w:t>
-      </w:r>
-      <w:r>
-        <w:t xml:space="preserve"> work?</w:t>
-      </w:r>
-      <w:r>
-        <w:t xml:space="preserve"> </w:t>
-      </w:r>
-      <w:r>
-        <w:t xml:space="preserve">Can you edit the file </w:t>
-      </w:r>
+        <w:t>rest-set-h1h2-</w:t>
+      </w:r>
+      <w:proofErr w:type="gramStart"/>
       <w:r>
         <w:rPr>
           <w:rFonts w:ascii="Courier New" w:hAnsi="Courier New" w:cs="Courier New"/>
           <w:sz w:val="21"/>
           <w:szCs w:val="21"/>
         </w:rPr>
-        <w:t>rest-set-h1h2-</w:t>
-      </w:r>
-      <w:proofErr w:type="gramStart"/>
-      <w:r>
+        <w:t>intent</w:t>
+      </w:r>
+      <w:r>
+        <w:t xml:space="preserve">  to</w:t>
+      </w:r>
+      <w:proofErr w:type="gramEnd"/>
+      <w:r>
+        <w:t xml:space="preserve"> set up your own intent between another pair (instead of using the web interface)? (See development in the menu to get to the Visual Studio Code editor).</w:t>
+      </w:r>
+    </w:p>
+    <w:p/>
+    <w:p>
+      <w:r>
+        <w:t>For the final example, we can manually tell the controller to set up an alternative long path for h1 and h2 using a python script:</w:t>
+      </w:r>
+    </w:p>
+    <w:p/>
+    <w:p>
+      <w:pPr>
         <w:rPr>
           <w:rFonts w:ascii="Courier New" w:hAnsi="Courier New" w:cs="Courier New"/>
           <w:sz w:val="21"/>
           <w:szCs w:val="21"/>
         </w:rPr>
-        <w:t>intent</w:t>
-      </w:r>
-      <w:r>
-        <w:t xml:space="preserve">  to</w:t>
-      </w:r>
-      <w:proofErr w:type="gramEnd"/>
-      <w:r>
-        <w:t xml:space="preserve"> set up your own intent between another pair (instead of using the web interface)?</w:t>
-      </w:r>
-      <w:r>
-        <w:t xml:space="preserve"> (See development in the menu to get to the Visual Studio Code editor).</w:t>
-      </w:r>
-    </w:p>
-    <w:p/>
-    <w:p>
-      <w:r>
-        <w:t>For the final example, we can manually tell the controller to set up a</w:t>
-      </w:r>
-      <w:r>
-        <w:t>n alternative</w:t>
-      </w:r>
-      <w:r>
-        <w:t xml:space="preserve"> long path for h1 and h2 using a python script:</w:t>
-      </w:r>
-    </w:p>
-    <w:p/>
-    <w:p>
-      <w:pPr>
+      </w:pPr>
+      <w:r>
         <w:rPr>
           <w:rFonts w:ascii="Courier New" w:hAnsi="Courier New" w:cs="Courier New"/>
           <w:sz w:val="21"/>
           <w:szCs w:val="21"/>
         </w:rPr>
-      </w:pPr>
+        <w:t xml:space="preserve">cd </w:t>
+      </w:r>
+      <w:proofErr w:type="spellStart"/>
       <w:r>
         <w:rPr>
           <w:rFonts w:ascii="Courier New" w:hAnsi="Courier New" w:cs="Courier New"/>
           <w:sz w:val="21"/>
           <w:szCs w:val="21"/>
         </w:rPr>
-        <w:t xml:space="preserve">cd </w:t>
-      </w:r>
-      <w:proofErr w:type="spellStart"/>
+        <w:t>sdn</w:t>
+      </w:r>
+      <w:proofErr w:type="spellEnd"/>
       <w:r>
         <w:rPr>
           <w:rFonts w:ascii="Courier New" w:hAnsi="Courier New" w:cs="Courier New"/>
           <w:sz w:val="21"/>
           <w:szCs w:val="21"/>
         </w:rPr>
-        <w:t>sdn</w:t>
-      </w:r>
-      <w:proofErr w:type="spellEnd"/>
-      <w:r>
+        <w:t>-demo</w:t>
+      </w:r>
+    </w:p>
+    <w:p>
+      <w:pPr>
         <w:rPr>
           <w:rFonts w:ascii="Courier New" w:hAnsi="Courier New" w:cs="Courier New"/>
           <w:sz w:val="21"/>
           <w:szCs w:val="21"/>
         </w:rPr>
-        <w:t>-demo</w:t>
-      </w:r>
-    </w:p>
-    <w:p>
-      <w:pPr>
+      </w:pPr>
+      <w:r>
         <w:rPr>
           <w:rFonts w:ascii="Courier New" w:hAnsi="Courier New" w:cs="Courier New"/>
           <w:sz w:val="21"/>
           <w:szCs w:val="21"/>
         </w:rPr>
-      </w:pPr>
-      <w:r>
+        <w:t>python3 rest-set-h1h2-long-path-intent.py</w:t>
+      </w:r>
+    </w:p>
+    <w:p>
+      <w:pPr>
         <w:rPr>
           <w:rFonts w:ascii="Courier New" w:hAnsi="Courier New" w:cs="Courier New"/>
           <w:sz w:val="21"/>
           <w:szCs w:val="21"/>
         </w:rPr>
-        <w:t xml:space="preserve">python3 </w:t>
-      </w:r>
-      <w:r>
+      </w:pPr>
+    </w:p>
+    <w:p>
+      <w:r>
+        <w:t>Look at this code:</w:t>
+      </w:r>
+    </w:p>
+    <w:p>
+      <w:pPr>
         <w:rPr>
           <w:rFonts w:ascii="Courier New" w:hAnsi="Courier New" w:cs="Courier New"/>
           <w:sz w:val="21"/>
           <w:szCs w:val="21"/>
         </w:rPr>
-        <w:t>rest-set-h1h2-long-path-intent.py</w:t>
-      </w:r>
-    </w:p>
-    <w:p>
-      <w:pPr>
+      </w:pPr>
+      <w:r>
         <w:rPr>
           <w:rFonts w:ascii="Courier New" w:hAnsi="Courier New" w:cs="Courier New"/>
           <w:sz w:val="21"/>
           <w:szCs w:val="21"/>
         </w:rPr>
-      </w:pPr>
-    </w:p>
-    <w:p>
-      <w:r>
-        <w:t>Look at this code:</w:t>
-      </w:r>
-    </w:p>
-    <w:p>
-      <w:pPr>
+        <w:t xml:space="preserve">less </w:t>
+      </w:r>
+      <w:r>
         <w:rPr>
           <w:rFonts w:ascii="Courier New" w:hAnsi="Courier New" w:cs="Courier New"/>
           <w:sz w:val="21"/>
           <w:szCs w:val="21"/>
         </w:rPr>
-      </w:pPr>
-      <w:r>
-        <w:rPr>
-          <w:rFonts w:ascii="Courier New" w:hAnsi="Courier New" w:cs="Courier New"/>
-          <w:sz w:val="21"/>
-          <w:szCs w:val="21"/>
-        </w:rPr>
-        <w:t xml:space="preserve">less </w:t>
-      </w:r>
-      <w:r>
-        <w:rPr>
-          <w:rFonts w:ascii="Courier New" w:hAnsi="Courier New" w:cs="Courier New"/>
-          <w:sz w:val="21"/>
-          <w:szCs w:val="21"/>
-        </w:rPr>
         <w:t>rest-set-h1h2-long-path-intent.py</w:t>
       </w:r>
     </w:p>
@@ -4575,10 +4736,10 @@
       </w:r>
       <w:proofErr w:type="gramEnd"/>
       <w:r>
-        <w:t xml:space="preserve"> this shows a very simple traffic engineering example</w:t>
-      </w:r>
-      <w:r>
-        <w:t xml:space="preserve"> and a true “software defined network.”</w:t>
+        <w:t xml:space="preserve"> this shows a very simple traffic engineering example and a true “software defined network.”</w:t>
+      </w:r>
+      <w:r>
+        <w:t xml:space="preserve"> To test this, try test3 with and without the “long-path” Intent by using a combination of deleting all the Intents (as shown above) and then inserting the long-path Intent.</w:t>
       </w:r>
     </w:p>
     <w:p>
@@ -4635,8 +4796,13 @@
         </w:numPr>
       </w:pPr>
       <w:r>
-        <w:t>Investigate more complex QoS scenarios and test them</w:t>
-      </w:r>
+        <w:t xml:space="preserve">Investigate more complex QoS scenarios and test </w:t>
+      </w:r>
+      <w:proofErr w:type="gramStart"/>
+      <w:r>
+        <w:t>them</w:t>
+      </w:r>
+      <w:proofErr w:type="gramEnd"/>
     </w:p>
     <w:p>
       <w:pPr>
@@ -4646,7 +4812,15 @@
         </w:numPr>
       </w:pPr>
       <w:r>
-        <w:t>Investigate the latency in SDN and look at ways of reducing it (e.g. by moving from reactive based forwarding towards using Intents, or by investigating adaptive timeouts)</w:t>
+        <w:t>Investigate the latency in SDN and look at ways of reducing it (</w:t>
+      </w:r>
+      <w:proofErr w:type="gramStart"/>
+      <w:r>
+        <w:t>e.g.</w:t>
+      </w:r>
+      <w:proofErr w:type="gramEnd"/>
+      <w:r>
+        <w:t xml:space="preserve"> by moving from reactive based forwarding towards using Intents, or by investigating adaptive timeouts)</w:t>
       </w:r>
     </w:p>
     <w:p>
@@ -4683,10 +4857,21 @@
     <w:p/>
     <w:p>
       <w:pPr>
-        <w:pStyle w:val="Heading1"/>
+        <w:rPr>
+          <w:sz w:val="40"/>
+          <w:szCs w:val="40"/>
+        </w:rPr>
       </w:pPr>
       <w:bookmarkStart w:id="14" w:name="_t1bl0vihpm42" w:colFirst="0" w:colLast="0"/>
       <w:bookmarkEnd w:id="14"/>
+      <w:r>
+        <w:br w:type="page"/>
+      </w:r>
+    </w:p>
+    <w:p>
+      <w:pPr>
+        <w:pStyle w:val="Heading1"/>
+      </w:pPr>
       <w:r>
         <w:lastRenderedPageBreak/>
         <w:t>Appendix</w:t>

</xml_diff>

<commit_message>
small typo in tutorial
</commit_message>
<xml_diff>
--- a/SDN Tutorial.docx
+++ b/SDN Tutorial.docx
@@ -32,13 +32,16 @@
         <w:t>Dr Martin Reed v1.</w:t>
       </w:r>
       <w:r>
-        <w:t>4</w:t>
+        <w:t>5</w:t>
       </w:r>
       <w:r>
         <w:t xml:space="preserve"> </w:t>
       </w:r>
       <w:r>
-        <w:t>5th</w:t>
+        <w:t>11</w:t>
+      </w:r>
+      <w:r>
+        <w:t>th</w:t>
       </w:r>
       <w:r>
         <w:t xml:space="preserve"> </w:t>
@@ -604,10 +607,7 @@
         <w:t>It is ready when you see</w:t>
       </w:r>
       <w:r>
-        <w:t xml:space="preserve"> </w:t>
-      </w:r>
-      <w:r>
-        <w:t>(after about 1 minute)</w:t>
+        <w:t xml:space="preserve"> (after about 1 minute)</w:t>
       </w:r>
       <w:r>
         <w:t>:</w:t>
@@ -1074,7 +1074,7 @@
         <w:rPr>
           <w:rFonts w:ascii="Courier New" w:eastAsia="Courier New" w:hAnsi="Courier New" w:cs="Courier New"/>
         </w:rPr>
-        <w:t>onos</w:t>
+        <w:t>sdn</w:t>
       </w:r>
       <w:proofErr w:type="spellEnd"/>
       <w:r>
@@ -1924,15 +1924,7 @@
           <w:sz w:val="16"/>
           <w:szCs w:val="16"/>
         </w:rPr>
-        <w:t>-demo$</w:t>
-      </w:r>
-      <w:r>
-        <w:rPr>
-          <w:rFonts w:ascii="Courier New" w:eastAsia="Courier New" w:hAnsi="Courier New" w:cs="Courier New"/>
-          <w:sz w:val="16"/>
-          <w:szCs w:val="16"/>
-        </w:rPr>
-        <w:t xml:space="preserve"> ./show-flows-in-switch 1 </w:t>
+        <w:t xml:space="preserve">-demo$ ./show-flows-in-switch 1 </w:t>
       </w:r>
     </w:p>
     <w:p>
@@ -3445,19 +3437,7 @@
         <w:rPr>
           <w:rFonts w:ascii="Courier New" w:eastAsia="Courier New" w:hAnsi="Courier New" w:cs="Courier New"/>
         </w:rPr>
-        <w:t xml:space="preserve"> python3 test-network.py -</w:t>
-      </w:r>
-      <w:r>
-        <w:rPr>
-          <w:rFonts w:ascii="Courier New" w:eastAsia="Courier New" w:hAnsi="Courier New" w:cs="Courier New"/>
-        </w:rPr>
-        <w:t>n</w:t>
-      </w:r>
-      <w:r>
-        <w:rPr>
-          <w:rFonts w:ascii="Courier New" w:eastAsia="Courier New" w:hAnsi="Courier New" w:cs="Courier New"/>
-        </w:rPr>
-        <w:t xml:space="preserve"> -t</w:t>
+        <w:t xml:space="preserve"> python3 test-network.py -n -t</w:t>
       </w:r>
     </w:p>
     <w:p>

</xml_diff>

<commit_message>
Minor updates to tutorial doc
</commit_message>
<xml_diff>
--- a/SDN Tutorial.docx
+++ b/SDN Tutorial.docx
@@ -29,16 +29,19 @@
         <w:jc w:val="both"/>
       </w:pPr>
       <w:r>
-        <w:t>Dr Martin Reed v1.</w:t>
-      </w:r>
-      <w:r>
-        <w:t>5</w:t>
+        <w:t>Prof</w:t>
+      </w:r>
+      <w:r>
+        <w:t xml:space="preserve"> Martin Reed v1.</w:t>
+      </w:r>
+      <w:r>
+        <w:t>6</w:t>
       </w:r>
       <w:r>
         <w:t xml:space="preserve"> </w:t>
       </w:r>
       <w:r>
-        <w:t>11</w:t>
+        <w:t>8</w:t>
       </w:r>
       <w:r>
         <w:t>th</w:t>
@@ -47,7 +50,7 @@
         <w:t xml:space="preserve"> </w:t>
       </w:r>
       <w:r>
-        <w:t>September</w:t>
+        <w:t>December</w:t>
       </w:r>
       <w:r>
         <w:t xml:space="preserve"> 20</w:t>
@@ -221,18 +224,6 @@
       </w:pPr>
       <w:r>
         <w:t>perform some experiments to show the benefits and costs of SDN.</w:t>
-      </w:r>
-    </w:p>
-    <w:p>
-      <w:pPr>
-        <w:numPr>
-          <w:ilvl w:val="0"/>
-          <w:numId w:val="1"/>
-        </w:numPr>
-        <w:jc w:val="both"/>
-      </w:pPr>
-      <w:r>
-        <w:t>show how the code in the SDN controller influences the action of switching.</w:t>
       </w:r>
     </w:p>
     <w:p>
@@ -334,6 +325,9 @@
       <w:pPr>
         <w:jc w:val="both"/>
       </w:pPr>
+      <w:r>
+        <w:t>In the CSEE Horizon Platform open the Specialist Lab CE321, then run the Oracle VM inside that instance.</w:t>
+      </w:r>
     </w:p>
     <w:p>
       <w:pPr>
@@ -411,14 +405,12 @@
       <w:r>
         <w:t xml:space="preserve"> privileges </w:t>
       </w:r>
-      <w:proofErr w:type="gramStart"/>
       <w:r>
         <w:rPr>
           <w:i/>
         </w:rPr>
         <w:t>i.e.</w:t>
       </w:r>
-      <w:proofErr w:type="gramEnd"/>
       <w:r>
         <w:t xml:space="preserve"> it can carry out root level commands using </w:t>
       </w:r>
@@ -607,7 +599,19 @@
         <w:t>It is ready when you see</w:t>
       </w:r>
       <w:r>
-        <w:t xml:space="preserve"> (after about 1 minute)</w:t>
+        <w:t xml:space="preserve"> (after about </w:t>
+      </w:r>
+      <w:r>
+        <w:t>30</w:t>
+      </w:r>
+      <w:r>
+        <w:t xml:space="preserve"> </w:t>
+      </w:r>
+      <w:r>
+        <w:t>seconds</w:t>
+      </w:r>
+      <w:r>
+        <w:t>)</w:t>
       </w:r>
       <w:r>
         <w:t>:</w:t>
@@ -1123,41 +1127,19 @@
         <w:rPr>
           <w:rFonts w:ascii="Courier New" w:eastAsia="Courier New" w:hAnsi="Courier New" w:cs="Courier New"/>
         </w:rPr>
-        <w:t>(</w:t>
-      </w:r>
-      <w:proofErr w:type="gramStart"/>
-      <w:r>
-        <w:rPr>
-          <w:rFonts w:ascii="Courier New" w:eastAsia="Courier New" w:hAnsi="Courier New" w:cs="Courier New"/>
-        </w:rPr>
-        <w:t>password</w:t>
-      </w:r>
-      <w:proofErr w:type="gramEnd"/>
-      <w:r>
-        <w:rPr>
-          <w:rFonts w:ascii="Courier New" w:eastAsia="Courier New" w:hAnsi="Courier New" w:cs="Courier New"/>
-        </w:rPr>
-        <w:t xml:space="preserve"> is rocks)</w:t>
-      </w:r>
-    </w:p>
-    <w:p>
-      <w:pPr>
-        <w:rPr>
-          <w:rFonts w:ascii="Courier New" w:eastAsia="Courier New" w:hAnsi="Courier New" w:cs="Courier New"/>
-        </w:rPr>
-      </w:pPr>
-    </w:p>
-    <w:p>
-      <w:r>
-        <w:t>(</w:t>
-      </w:r>
-      <w:proofErr w:type="gramStart"/>
-      <w:r>
-        <w:t>note</w:t>
-      </w:r>
-      <w:proofErr w:type="gramEnd"/>
-      <w:r>
-        <w:t xml:space="preserve"> the </w:t>
+        <w:t>(password is rocks)</w:t>
+      </w:r>
+    </w:p>
+    <w:p>
+      <w:pPr>
+        <w:rPr>
+          <w:rFonts w:ascii="Courier New" w:eastAsia="Courier New" w:hAnsi="Courier New" w:cs="Courier New"/>
+        </w:rPr>
+      </w:pPr>
+    </w:p>
+    <w:p>
+      <w:r>
+        <w:t xml:space="preserve">(note the </w:t>
       </w:r>
       <w:proofErr w:type="spellStart"/>
       <w:r>
@@ -1719,12 +1701,10 @@
         <w:t>Wait at least 15 seconds without any traffic running in the network (</w:t>
       </w:r>
       <w:proofErr w:type="spellStart"/>
-      <w:proofErr w:type="gramStart"/>
       <w:r>
         <w:t>ie</w:t>
       </w:r>
       <w:proofErr w:type="spellEnd"/>
-      <w:proofErr w:type="gramEnd"/>
       <w:r>
         <w:t xml:space="preserve"> after your ping above, or any other tests you perform later), now look at the flow rules in the switch </w:t>
       </w:r>
@@ -2302,7 +2282,19 @@
         <w:jc w:val="both"/>
       </w:pPr>
       <w:r>
-        <w:t xml:space="preserve">This contains only four flow-rules, the first line of each is basically some statistics and identifiers, please ignore this, for now. The second part is more interesting. The first means “if an IP packet arrives in the switch then send it to the ONOS controller.” The others are similar except for other types of Ethernet frames, the third is for ARP packets, the other two are for two discovery protocols used in the network. These four rules are placed in all the network switches start up by the controller so that frames from all “unknown” flows are sent to the controller. Note that the flow rules have a priority: a frame is compared to the list of flow rules in order (highest number priority first) until one </w:t>
+        <w:t>This contains only four flow-rules, the first line of each is basically some statistics and identifiers, please ignore this, for now. The second part is more interesting. The first means “if an IP packet arrives in the switch then send it to the ONOS controller.” The others are similar except for other types of Ethernet frames, the third is for ARP packets, the other two are for two discovery protocols used in the network</w:t>
+      </w:r>
+      <w:r>
+        <w:t xml:space="preserve"> (LLDP)</w:t>
+      </w:r>
+      <w:r>
+        <w:t xml:space="preserve">. These four rules are placed in all the network switches </w:t>
+      </w:r>
+      <w:r>
+        <w:t xml:space="preserve">at </w:t>
+      </w:r>
+      <w:r>
+        <w:t xml:space="preserve">start up by the controller so that frames from all “unknown” flows are sent to the controller. Note that the flow rules have a priority: a frame is compared to the list of flow rules in order (highest number priority first) until one </w:t>
       </w:r>
       <w:proofErr w:type="gramStart"/>
       <w:r>
@@ -2660,15 +2652,7 @@
         <w:t>s1-eth2</w:t>
       </w:r>
       <w:r>
-        <w:t>), but it could have other actions such as changing the addresses (</w:t>
-      </w:r>
-      <w:proofErr w:type="gramStart"/>
-      <w:r>
-        <w:t>e.g.</w:t>
-      </w:r>
-      <w:proofErr w:type="gramEnd"/>
-      <w:r>
-        <w:t xml:space="preserve"> for network address translation), adding a VLAN tag, or even resubmit the frame to another switch table for further processing.</w:t>
+        <w:t>), but it could have other actions such as changing the addresses (e.g. for network address translation), adding a VLAN tag, or even resubmit the frame to another switch table for further processing.</w:t>
       </w:r>
     </w:p>
     <w:p>
@@ -2791,15 +2775,13 @@
         <w:jc w:val="both"/>
       </w:pPr>
       <w:r>
-        <w:t>S1 looks in the flow table and finds no specific rule so it matches the “</w:t>
-      </w:r>
-      <w:proofErr w:type="spellStart"/>
-      <w:r>
-        <w:t>cath</w:t>
-      </w:r>
-      <w:proofErr w:type="spellEnd"/>
-      <w:r>
-        <w:t xml:space="preserve"> all” </w:t>
+        <w:t>S1 looks in the flow table and finds no specific rule so it matches the “cat</w:t>
+      </w:r>
+      <w:r>
+        <w:t>c</w:t>
+      </w:r>
+      <w:r>
+        <w:t xml:space="preserve">h all” </w:t>
       </w:r>
       <w:proofErr w:type="spellStart"/>
       <w:r>
@@ -2829,6 +2811,25 @@
       <w:r>
         <w:t>) works out the best output port</w:t>
       </w:r>
+      <w:r>
+        <w:t xml:space="preserve"> (based on shortest path in the network for the </w:t>
+      </w:r>
+      <w:proofErr w:type="spellStart"/>
+      <w:r>
+        <w:t>Onos</w:t>
+      </w:r>
+      <w:proofErr w:type="spellEnd"/>
+      <w:r>
+        <w:t xml:space="preserve"> “</w:t>
+      </w:r>
+      <w:proofErr w:type="spellStart"/>
+      <w:r>
+        <w:t>fwd</w:t>
+      </w:r>
+      <w:proofErr w:type="spellEnd"/>
+      <w:r>
+        <w:t>” application)</w:t>
+      </w:r>
     </w:p>
     <w:p>
       <w:pPr>
@@ -2839,7 +2840,11 @@
         <w:jc w:val="both"/>
       </w:pPr>
       <w:r>
-        <w:t>The controller sends the ping packet back to the switch, again in an OpenFlow message, but this time it also has the instruction on what the switch should do with it (send out port 2). It also sends some other OpenFlow messages to insert new rules in the switch (as you have seen above).</w:t>
+        <w:t xml:space="preserve">The controller sends the ping packet back to the switch, again in an OpenFlow message, but this time it also has the instruction on what the switch should do with it (send out port </w:t>
+      </w:r>
+      <w:r>
+        <w:lastRenderedPageBreak/>
+        <w:t>2). It also sends some other OpenFlow messages to insert new rules in the switch (as you have seen above).</w:t>
       </w:r>
     </w:p>
     <w:p>
@@ -2851,7 +2856,6 @@
         <w:jc w:val="both"/>
       </w:pPr>
       <w:r>
-        <w:lastRenderedPageBreak/>
         <w:t>The switch now sends the frame out of the indicated port (2) and inserts the rules in the switch.</w:t>
       </w:r>
     </w:p>
@@ -2976,7 +2980,13 @@
         <w:jc w:val="both"/>
       </w:pPr>
       <w:r>
-        <w:t>While the ping is still going on look at the flow tables in the other three switches and record the path that the pings between h1 and h2 go over.</w:t>
+        <w:t>While the ping is still going on</w:t>
+      </w:r>
+      <w:r>
+        <w:t>,</w:t>
+      </w:r>
+      <w:r>
+        <w:t xml:space="preserve"> look at the flow tables in the other three switches and record the path that the pings between h1 and h2 go over.</w:t>
       </w:r>
     </w:p>
     <w:p>
@@ -4792,15 +4802,7 @@
         </w:numPr>
       </w:pPr>
       <w:r>
-        <w:t>Investigate the latency in SDN and look at ways of reducing it (</w:t>
-      </w:r>
-      <w:proofErr w:type="gramStart"/>
-      <w:r>
-        <w:t>e.g.</w:t>
-      </w:r>
-      <w:proofErr w:type="gramEnd"/>
-      <w:r>
-        <w:t xml:space="preserve"> by moving from reactive based forwarding towards using Intents, or by investigating adaptive timeouts)</w:t>
+        <w:t>Investigate the latency in SDN and look at ways of reducing it (e.g. by moving from reactive based forwarding towards using Intents, or by investigating adaptive timeouts)</w:t>
       </w:r>
     </w:p>
     <w:p>

</xml_diff>